<commit_message>
added one Dia UML drawing and some update to word doc
</commit_message>
<xml_diff>
--- a/Espoo_site_trainee_project_1.docx
+++ b/Espoo_site_trainee_project_1.docx
@@ -52,7 +52,7 @@
           <w:r>
             <w:fldChar w:fldCharType="separate"/>
           </w:r>
-          <w:hyperlink w:anchor="_Toc99648985" w:history="1">
+          <w:hyperlink w:anchor="_Toc99813285" w:history="1">
             <w:r>
               <w:rPr>
                 <w:rStyle w:val="Hyperlink"/>
@@ -80,7 +80,7 @@
                 <w:noProof/>
                 <w:webHidden/>
               </w:rPr>
-              <w:instrText xml:space="preserve"> PAGEREF _Toc99648985 \h </w:instrText>
+              <w:instrText xml:space="preserve"> PAGEREF _Toc99813285 \h </w:instrText>
             </w:r>
             <w:r>
               <w:rPr>
@@ -121,7 +121,7 @@
               <w:lang w:val="en-US"/>
             </w:rPr>
           </w:pPr>
-          <w:hyperlink w:anchor="_Toc99648986" w:history="1">
+          <w:hyperlink w:anchor="_Toc99813286" w:history="1">
             <w:r>
               <w:rPr>
                 <w:rStyle w:val="Hyperlink"/>
@@ -149,7 +149,7 @@
                 <w:noProof/>
                 <w:webHidden/>
               </w:rPr>
-              <w:instrText xml:space="preserve"> PAGEREF _Toc99648986 \h </w:instrText>
+              <w:instrText xml:space="preserve"> PAGEREF _Toc99813286 \h </w:instrText>
             </w:r>
             <w:r>
               <w:rPr>
@@ -190,7 +190,7 @@
               <w:lang w:val="en-US"/>
             </w:rPr>
           </w:pPr>
-          <w:hyperlink w:anchor="_Toc99648987" w:history="1">
+          <w:hyperlink w:anchor="_Toc99813287" w:history="1">
             <w:r>
               <w:rPr>
                 <w:rStyle w:val="Hyperlink"/>
@@ -218,7 +218,7 @@
                 <w:noProof/>
                 <w:webHidden/>
               </w:rPr>
-              <w:instrText xml:space="preserve"> PAGEREF _Toc99648987 \h </w:instrText>
+              <w:instrText xml:space="preserve"> PAGEREF _Toc99813287 \h </w:instrText>
             </w:r>
             <w:r>
               <w:rPr>
@@ -259,7 +259,7 @@
               <w:lang w:val="en-US"/>
             </w:rPr>
           </w:pPr>
-          <w:hyperlink w:anchor="_Toc99648988" w:history="1">
+          <w:hyperlink w:anchor="_Toc99813288" w:history="1">
             <w:r>
               <w:rPr>
                 <w:rStyle w:val="Hyperlink"/>
@@ -287,7 +287,7 @@
                 <w:noProof/>
                 <w:webHidden/>
               </w:rPr>
-              <w:instrText xml:space="preserve"> PAGEREF _Toc99648988 \h </w:instrText>
+              <w:instrText xml:space="preserve"> PAGEREF _Toc99813288 \h </w:instrText>
             </w:r>
             <w:r>
               <w:rPr>
@@ -328,30 +328,14 @@
               <w:lang w:val="en-US"/>
             </w:rPr>
           </w:pPr>
-          <w:hyperlink w:anchor="_Toc99648989" w:history="1">
+          <w:hyperlink w:anchor="_Toc99813289" w:history="1">
             <w:r>
               <w:rPr>
                 <w:rStyle w:val="Hyperlink"/>
                 <w:noProof/>
                 <w:lang w:val="en-US"/>
               </w:rPr>
-              <w:t>UML-d</w:t>
-            </w:r>
-            <w:r>
-              <w:rPr>
-                <w:rStyle w:val="Hyperlink"/>
-                <w:noProof/>
-                <w:lang w:val="en-US"/>
-              </w:rPr>
-              <w:t>e</w:t>
-            </w:r>
-            <w:r>
-              <w:rPr>
-                <w:rStyle w:val="Hyperlink"/>
-                <w:noProof/>
-                <w:lang w:val="en-US"/>
-              </w:rPr>
-              <w:t>sign (use case diagram)</w:t>
+              <w:t>The main diagram types in UML</w:t>
             </w:r>
             <w:r>
               <w:rPr>
@@ -372,7 +356,76 @@
                 <w:noProof/>
                 <w:webHidden/>
               </w:rPr>
-              <w:instrText xml:space="preserve"> PAGEREF _Toc99648989 \h </w:instrText>
+              <w:instrText xml:space="preserve"> PAGEREF _Toc99813289 \h </w:instrText>
+            </w:r>
+            <w:r>
+              <w:rPr>
+                <w:noProof/>
+                <w:webHidden/>
+              </w:rPr>
+            </w:r>
+            <w:r>
+              <w:rPr>
+                <w:noProof/>
+                <w:webHidden/>
+              </w:rPr>
+              <w:fldChar w:fldCharType="separate"/>
+            </w:r>
+            <w:r>
+              <w:rPr>
+                <w:noProof/>
+                <w:webHidden/>
+              </w:rPr>
+              <w:t>3</w:t>
+            </w:r>
+            <w:r>
+              <w:rPr>
+                <w:noProof/>
+                <w:webHidden/>
+              </w:rPr>
+              <w:fldChar w:fldCharType="end"/>
+            </w:r>
+          </w:hyperlink>
+        </w:p>
+        <w:p>
+          <w:pPr>
+            <w:pStyle w:val="TOC3"/>
+            <w:rPr>
+              <w:rFonts w:asciiTheme="minorHAnsi" w:eastAsiaTheme="minorEastAsia" w:hAnsiTheme="minorHAnsi" w:cstheme="minorBidi"/>
+              <w:noProof/>
+              <w:szCs w:val="22"/>
+              <w:lang w:val="en-US"/>
+            </w:rPr>
+          </w:pPr>
+          <w:hyperlink w:anchor="_Toc99813290" w:history="1">
+            <w:r>
+              <w:rPr>
+                <w:rStyle w:val="Hyperlink"/>
+                <w:noProof/>
+                <w:lang w:val="en-US"/>
+              </w:rPr>
+              <w:t>What about the foollowings would we need?</w:t>
+            </w:r>
+            <w:r>
+              <w:rPr>
+                <w:noProof/>
+                <w:webHidden/>
+              </w:rPr>
+              <w:tab/>
+            </w:r>
+            <w:r>
+              <w:rPr>
+                <w:noProof/>
+                <w:webHidden/>
+              </w:rPr>
+              <w:fldChar w:fldCharType="begin"/>
+            </w:r>
+            <w:r>
+              <w:rPr>
+                <w:noProof/>
+                <w:webHidden/>
+              </w:rPr>
+              <w:instrText xml:space="preserve"> PAGEREF _Toc99813290 \h </w:instrText>
             </w:r>
             <w:r>
               <w:rPr>
@@ -413,14 +466,14 @@
               <w:lang w:val="en-US"/>
             </w:rPr>
           </w:pPr>
-          <w:hyperlink w:anchor="_Toc99648990" w:history="1">
+          <w:hyperlink w:anchor="_Toc99813291" w:history="1">
             <w:r>
               <w:rPr>
                 <w:rStyle w:val="Hyperlink"/>
                 <w:noProof/>
                 <w:lang w:val="en-US"/>
               </w:rPr>
-              <w:t>AccuWeather user Azure plus other MS services</w:t>
+              <w:t>UML-design (use case diagram)</w:t>
             </w:r>
             <w:r>
               <w:rPr>
@@ -441,7 +494,7 @@
                 <w:noProof/>
                 <w:webHidden/>
               </w:rPr>
-              <w:instrText xml:space="preserve"> PAGEREF _Toc99648990 \h </w:instrText>
+              <w:instrText xml:space="preserve"> PAGEREF _Toc99813291 \h </w:instrText>
             </w:r>
             <w:r>
               <w:rPr>
@@ -474,6 +527,282 @@
         </w:p>
         <w:p>
           <w:pPr>
+            <w:pStyle w:val="TOC2"/>
+            <w:rPr>
+              <w:rFonts w:asciiTheme="minorHAnsi" w:eastAsiaTheme="minorEastAsia" w:hAnsiTheme="minorHAnsi" w:cstheme="minorBidi"/>
+              <w:noProof/>
+              <w:szCs w:val="22"/>
+              <w:lang w:val="en-US"/>
+            </w:rPr>
+          </w:pPr>
+          <w:hyperlink w:anchor="_Toc99813292" w:history="1">
+            <w:r>
+              <w:rPr>
+                <w:rStyle w:val="Hyperlink"/>
+                <w:noProof/>
+                <w:lang w:val="en-US"/>
+              </w:rPr>
+              <w:t>Nithya´s notes</w:t>
+            </w:r>
+            <w:r>
+              <w:rPr>
+                <w:noProof/>
+                <w:webHidden/>
+              </w:rPr>
+              <w:tab/>
+            </w:r>
+            <w:r>
+              <w:rPr>
+                <w:noProof/>
+                <w:webHidden/>
+              </w:rPr>
+              <w:fldChar w:fldCharType="begin"/>
+            </w:r>
+            <w:r>
+              <w:rPr>
+                <w:noProof/>
+                <w:webHidden/>
+              </w:rPr>
+              <w:instrText xml:space="preserve"> PAGEREF _Toc99813292 \h </w:instrText>
+            </w:r>
+            <w:r>
+              <w:rPr>
+                <w:noProof/>
+                <w:webHidden/>
+              </w:rPr>
+            </w:r>
+            <w:r>
+              <w:rPr>
+                <w:noProof/>
+                <w:webHidden/>
+              </w:rPr>
+              <w:fldChar w:fldCharType="separate"/>
+            </w:r>
+            <w:r>
+              <w:rPr>
+                <w:noProof/>
+                <w:webHidden/>
+              </w:rPr>
+              <w:t>5</w:t>
+            </w:r>
+            <w:r>
+              <w:rPr>
+                <w:noProof/>
+                <w:webHidden/>
+              </w:rPr>
+              <w:fldChar w:fldCharType="end"/>
+            </w:r>
+          </w:hyperlink>
+        </w:p>
+        <w:p>
+          <w:pPr>
+            <w:pStyle w:val="TOC2"/>
+            <w:rPr>
+              <w:rFonts w:asciiTheme="minorHAnsi" w:eastAsiaTheme="minorEastAsia" w:hAnsiTheme="minorHAnsi" w:cstheme="minorBidi"/>
+              <w:noProof/>
+              <w:szCs w:val="22"/>
+              <w:lang w:val="en-US"/>
+            </w:rPr>
+          </w:pPr>
+          <w:hyperlink w:anchor="_Toc99813293" w:history="1">
+            <w:r>
+              <w:rPr>
+                <w:rStyle w:val="Hyperlink"/>
+                <w:noProof/>
+                <w:lang w:val="en-US"/>
+              </w:rPr>
+              <w:t>Brainstormin 2</w:t>
+            </w:r>
+            <w:r>
+              <w:rPr>
+                <w:noProof/>
+                <w:webHidden/>
+              </w:rPr>
+              <w:tab/>
+            </w:r>
+            <w:r>
+              <w:rPr>
+                <w:noProof/>
+                <w:webHidden/>
+              </w:rPr>
+              <w:fldChar w:fldCharType="begin"/>
+            </w:r>
+            <w:r>
+              <w:rPr>
+                <w:noProof/>
+                <w:webHidden/>
+              </w:rPr>
+              <w:instrText xml:space="preserve"> PAGEREF _Toc99813293 \h </w:instrText>
+            </w:r>
+            <w:r>
+              <w:rPr>
+                <w:noProof/>
+                <w:webHidden/>
+              </w:rPr>
+            </w:r>
+            <w:r>
+              <w:rPr>
+                <w:noProof/>
+                <w:webHidden/>
+              </w:rPr>
+              <w:fldChar w:fldCharType="separate"/>
+            </w:r>
+            <w:r>
+              <w:rPr>
+                <w:noProof/>
+                <w:webHidden/>
+              </w:rPr>
+              <w:t>7</w:t>
+            </w:r>
+            <w:r>
+              <w:rPr>
+                <w:noProof/>
+                <w:webHidden/>
+              </w:rPr>
+              <w:fldChar w:fldCharType="end"/>
+            </w:r>
+          </w:hyperlink>
+        </w:p>
+        <w:p>
+          <w:pPr>
+            <w:pStyle w:val="TOC2"/>
+            <w:rPr>
+              <w:rFonts w:asciiTheme="minorHAnsi" w:eastAsiaTheme="minorEastAsia" w:hAnsiTheme="minorHAnsi" w:cstheme="minorBidi"/>
+              <w:noProof/>
+              <w:szCs w:val="22"/>
+              <w:lang w:val="en-US"/>
+            </w:rPr>
+          </w:pPr>
+          <w:hyperlink w:anchor="_Toc99813294" w:history="1">
+            <w:r>
+              <w:rPr>
+                <w:rStyle w:val="Hyperlink"/>
+                <w:noProof/>
+                <w:lang w:val="en-US"/>
+              </w:rPr>
+              <w:t>What kind of document selection we have time to produce</w:t>
+            </w:r>
+            <w:r>
+              <w:rPr>
+                <w:noProof/>
+                <w:webHidden/>
+              </w:rPr>
+              <w:tab/>
+            </w:r>
+            <w:r>
+              <w:rPr>
+                <w:noProof/>
+                <w:webHidden/>
+              </w:rPr>
+              <w:fldChar w:fldCharType="begin"/>
+            </w:r>
+            <w:r>
+              <w:rPr>
+                <w:noProof/>
+                <w:webHidden/>
+              </w:rPr>
+              <w:instrText xml:space="preserve"> PAGEREF _Toc99813294 \h </w:instrText>
+            </w:r>
+            <w:r>
+              <w:rPr>
+                <w:noProof/>
+                <w:webHidden/>
+              </w:rPr>
+            </w:r>
+            <w:r>
+              <w:rPr>
+                <w:noProof/>
+                <w:webHidden/>
+              </w:rPr>
+              <w:fldChar w:fldCharType="separate"/>
+            </w:r>
+            <w:r>
+              <w:rPr>
+                <w:noProof/>
+                <w:webHidden/>
+              </w:rPr>
+              <w:t>8</w:t>
+            </w:r>
+            <w:r>
+              <w:rPr>
+                <w:noProof/>
+                <w:webHidden/>
+              </w:rPr>
+              <w:fldChar w:fldCharType="end"/>
+            </w:r>
+          </w:hyperlink>
+        </w:p>
+        <w:p>
+          <w:pPr>
+            <w:pStyle w:val="TOC2"/>
+            <w:rPr>
+              <w:rFonts w:asciiTheme="minorHAnsi" w:eastAsiaTheme="minorEastAsia" w:hAnsiTheme="minorHAnsi" w:cstheme="minorBidi"/>
+              <w:noProof/>
+              <w:szCs w:val="22"/>
+              <w:lang w:val="en-US"/>
+            </w:rPr>
+          </w:pPr>
+          <w:hyperlink w:anchor="_Toc99813295" w:history="1">
+            <w:r>
+              <w:rPr>
+                <w:rStyle w:val="Hyperlink"/>
+                <w:noProof/>
+                <w:lang w:val="en-US"/>
+              </w:rPr>
+              <w:t>AccuWeather user Azure plus other MS services</w:t>
+            </w:r>
+            <w:r>
+              <w:rPr>
+                <w:noProof/>
+                <w:webHidden/>
+              </w:rPr>
+              <w:tab/>
+            </w:r>
+            <w:r>
+              <w:rPr>
+                <w:noProof/>
+                <w:webHidden/>
+              </w:rPr>
+              <w:fldChar w:fldCharType="begin"/>
+            </w:r>
+            <w:r>
+              <w:rPr>
+                <w:noProof/>
+                <w:webHidden/>
+              </w:rPr>
+              <w:instrText xml:space="preserve"> PAGEREF _Toc99813295 \h </w:instrText>
+            </w:r>
+            <w:r>
+              <w:rPr>
+                <w:noProof/>
+                <w:webHidden/>
+              </w:rPr>
+            </w:r>
+            <w:r>
+              <w:rPr>
+                <w:noProof/>
+                <w:webHidden/>
+              </w:rPr>
+              <w:fldChar w:fldCharType="separate"/>
+            </w:r>
+            <w:r>
+              <w:rPr>
+                <w:noProof/>
+                <w:webHidden/>
+              </w:rPr>
+              <w:t>8</w:t>
+            </w:r>
+            <w:r>
+              <w:rPr>
+                <w:noProof/>
+                <w:webHidden/>
+              </w:rPr>
+              <w:fldChar w:fldCharType="end"/>
+            </w:r>
+          </w:hyperlink>
+        </w:p>
+        <w:p>
+          <w:pPr>
             <w:pStyle w:val="TOC1"/>
             <w:rPr>
               <w:rFonts w:asciiTheme="minorHAnsi" w:eastAsiaTheme="minorEastAsia" w:hAnsiTheme="minorHAnsi" w:cstheme="minorBidi"/>
@@ -482,7 +811,7 @@
               <w:lang w:val="en-US"/>
             </w:rPr>
           </w:pPr>
-          <w:hyperlink w:anchor="_Toc99648991" w:history="1">
+          <w:hyperlink w:anchor="_Toc99813296" w:history="1">
             <w:r>
               <w:rPr>
                 <w:rStyle w:val="Hyperlink"/>
@@ -511,7 +840,7 @@
                 <w:noProof/>
                 <w:webHidden/>
               </w:rPr>
-              <w:instrText xml:space="preserve"> PAGEREF _Toc99648991 \h </w:instrText>
+              <w:instrText xml:space="preserve"> PAGEREF _Toc99813296 \h </w:instrText>
             </w:r>
             <w:r>
               <w:rPr>
@@ -531,7 +860,7 @@
                 <w:noProof/>
                 <w:webHidden/>
               </w:rPr>
-              <w:t>4</w:t>
+              <w:t>9</w:t>
             </w:r>
             <w:r>
               <w:rPr>
@@ -581,7 +910,7 @@
           <w:lang w:val="en-US"/>
         </w:rPr>
       </w:pPr>
-      <w:bookmarkStart w:id="0" w:name="_Toc99648985"/>
+      <w:bookmarkStart w:id="0" w:name="_Toc99813285"/>
       <w:r>
         <w:rPr>
           <w:lang w:val="en-US"/>
@@ -605,7 +934,7 @@
           <w:lang w:val="en-US"/>
         </w:rPr>
       </w:pPr>
-      <w:bookmarkStart w:id="1" w:name="_Toc99648986"/>
+      <w:bookmarkStart w:id="1" w:name="_Toc99813286"/>
       <w:r>
         <w:rPr>
           <w:lang w:val="en-US"/>
@@ -675,7 +1004,7 @@
           <w:lang w:val="en-US"/>
         </w:rPr>
       </w:pPr>
-      <w:bookmarkStart w:id="2" w:name="_Toc99648987"/>
+      <w:bookmarkStart w:id="2" w:name="_Toc99813287"/>
       <w:r>
         <w:rPr>
           <w:lang w:val="en-US"/>
@@ -745,7 +1074,7 @@
           <w:lang w:val="en-US"/>
         </w:rPr>
       </w:pPr>
-      <w:bookmarkStart w:id="3" w:name="_Toc99648988"/>
+      <w:bookmarkStart w:id="3" w:name="_Toc99813288"/>
       <w:r>
         <w:rPr>
           <w:lang w:val="en-US"/>
@@ -808,7 +1137,7 @@
           <w:lang w:val="en-US"/>
         </w:rPr>
       </w:pPr>
-      <w:bookmarkStart w:id="4" w:name="_Toc99648989"/>
+      <w:bookmarkStart w:id="4" w:name="_Toc99813289"/>
       <w:r>
         <w:rPr>
           <w:lang w:val="en-US"/>
@@ -816,6 +1145,7 @@
         <w:lastRenderedPageBreak/>
         <w:t>The main diagram types in UML</w:t>
       </w:r>
+      <w:bookmarkEnd w:id="4"/>
     </w:p>
     <w:p>
       <w:pPr>
@@ -837,6 +1167,7 @@
           <w:lang w:val="en-US"/>
         </w:rPr>
       </w:pPr>
+      <w:bookmarkStart w:id="5" w:name="_Toc99813290"/>
       <w:r>
         <w:rPr>
           <w:lang w:val="en-US"/>
@@ -847,16 +1178,8 @@
         <w:rPr>
           <w:lang w:val="en-US"/>
         </w:rPr>
-        <w:t xml:space="preserve"> </w:t>
+        <w:t xml:space="preserve"> foollowings</w:t>
       </w:r>
-      <w:proofErr w:type="spellStart"/>
-      <w:r>
-        <w:rPr>
-          <w:lang w:val="en-US"/>
-        </w:rPr>
-        <w:t>foollowings</w:t>
-      </w:r>
-      <w:proofErr w:type="spellEnd"/>
       <w:r>
         <w:rPr>
           <w:lang w:val="en-US"/>
@@ -869,6 +1192,7 @@
         </w:rPr>
         <w:t>?</w:t>
       </w:r>
+      <w:bookmarkEnd w:id="5"/>
     </w:p>
     <w:p>
       <w:pPr>
@@ -881,42 +1205,18 @@
         <w:rPr>
           <w:rFonts w:cs="Arial"/>
           <w:color w:val="3F3F3F"/>
-          <w:sz w:val="27"/>
-          <w:szCs w:val="27"/>
-          <w:lang w:val="en-US"/>
-        </w:rPr>
-      </w:pPr>
-      <w:proofErr w:type="spellStart"/>
+          <w:szCs w:val="22"/>
+          <w:lang w:val="en-US"/>
+        </w:rPr>
+      </w:pPr>
       <w:r>
         <w:rPr>
           <w:rFonts w:cs="Arial"/>
           <w:color w:val="3F3F3F"/>
-          <w:sz w:val="27"/>
-          <w:szCs w:val="27"/>
-        </w:rPr>
-        <w:t>Structure</w:t>
+          <w:szCs w:val="22"/>
+        </w:rPr>
+        <w:t>Structure Diagrams</w:t>
       </w:r>
-      <w:proofErr w:type="spellEnd"/>
-      <w:r>
-        <w:rPr>
-          <w:rFonts w:cs="Arial"/>
-          <w:color w:val="3F3F3F"/>
-          <w:sz w:val="27"/>
-          <w:szCs w:val="27"/>
-        </w:rPr>
-        <w:t xml:space="preserve"> </w:t>
-      </w:r>
-      <w:proofErr w:type="spellStart"/>
-      <w:r>
-        <w:rPr>
-          <w:rFonts w:cs="Arial"/>
-          <w:color w:val="3F3F3F"/>
-          <w:sz w:val="27"/>
-          <w:szCs w:val="27"/>
-        </w:rPr>
-        <w:t>Diagrams</w:t>
-      </w:r>
-      <w:proofErr w:type="spellEnd"/>
     </w:p>
     <w:p>
       <w:pPr>
@@ -929,8 +1229,7 @@
         <w:rPr>
           <w:rFonts w:cs="Arial"/>
           <w:color w:val="3F3F3F"/>
-          <w:sz w:val="27"/>
-          <w:szCs w:val="27"/>
+          <w:szCs w:val="22"/>
         </w:rPr>
       </w:pPr>
       <w:hyperlink r:id="rId14" w:anchor="ClassDiagram" w:history="1">
@@ -939,23 +1238,10 @@
             <w:rStyle w:val="Hyperlink"/>
             <w:rFonts w:cs="Arial"/>
             <w:color w:val="1D6357"/>
-            <w:sz w:val="27"/>
-            <w:szCs w:val="27"/>
+            <w:szCs w:val="22"/>
           </w:rPr>
-          <w:t xml:space="preserve">Class </w:t>
+          <w:t>Class Diagram</w:t>
         </w:r>
-        <w:proofErr w:type="spellStart"/>
-        <w:r>
-          <w:rPr>
-            <w:rStyle w:val="Hyperlink"/>
-            <w:rFonts w:cs="Arial"/>
-            <w:color w:val="1D6357"/>
-            <w:sz w:val="27"/>
-            <w:szCs w:val="27"/>
-          </w:rPr>
-          <w:t>Diagram</w:t>
-        </w:r>
-        <w:proofErr w:type="spellEnd"/>
       </w:hyperlink>
     </w:p>
     <w:p>
@@ -969,8 +1255,7 @@
         <w:rPr>
           <w:rFonts w:cs="Arial"/>
           <w:color w:val="3F3F3F"/>
-          <w:sz w:val="27"/>
-          <w:szCs w:val="27"/>
+          <w:szCs w:val="22"/>
         </w:rPr>
       </w:pPr>
       <w:hyperlink r:id="rId15" w:anchor="ComponentDiagram" w:history="1">
@@ -979,23 +1264,10 @@
             <w:rStyle w:val="Hyperlink"/>
             <w:rFonts w:cs="Arial"/>
             <w:color w:val="1D6357"/>
-            <w:sz w:val="27"/>
-            <w:szCs w:val="27"/>
+            <w:szCs w:val="22"/>
           </w:rPr>
-          <w:t xml:space="preserve">Component </w:t>
+          <w:t>Component Diagram</w:t>
         </w:r>
-        <w:proofErr w:type="spellStart"/>
-        <w:r>
-          <w:rPr>
-            <w:rStyle w:val="Hyperlink"/>
-            <w:rFonts w:cs="Arial"/>
-            <w:color w:val="1D6357"/>
-            <w:sz w:val="27"/>
-            <w:szCs w:val="27"/>
-          </w:rPr>
-          <w:t>Diagram</w:t>
-        </w:r>
-        <w:proofErr w:type="spellEnd"/>
       </w:hyperlink>
     </w:p>
     <w:p>
@@ -1009,8 +1281,7 @@
         <w:rPr>
           <w:rFonts w:cs="Arial"/>
           <w:color w:val="3F3F3F"/>
-          <w:sz w:val="27"/>
-          <w:szCs w:val="27"/>
+          <w:szCs w:val="22"/>
         </w:rPr>
       </w:pPr>
       <w:hyperlink r:id="rId16" w:anchor="DeploymentDiagram" w:history="1">
@@ -1019,23 +1290,10 @@
             <w:rStyle w:val="Hyperlink"/>
             <w:rFonts w:cs="Arial"/>
             <w:color w:val="1D6357"/>
-            <w:sz w:val="27"/>
-            <w:szCs w:val="27"/>
+            <w:szCs w:val="22"/>
           </w:rPr>
-          <w:t xml:space="preserve">Deployment </w:t>
+          <w:t>Deployment Diagram</w:t>
         </w:r>
-        <w:proofErr w:type="spellStart"/>
-        <w:r>
-          <w:rPr>
-            <w:rStyle w:val="Hyperlink"/>
-            <w:rFonts w:cs="Arial"/>
-            <w:color w:val="1D6357"/>
-            <w:sz w:val="27"/>
-            <w:szCs w:val="27"/>
-          </w:rPr>
-          <w:t>Diagram</w:t>
-        </w:r>
-        <w:proofErr w:type="spellEnd"/>
       </w:hyperlink>
     </w:p>
     <w:p>
@@ -1049,8 +1307,7 @@
         <w:rPr>
           <w:rFonts w:cs="Arial"/>
           <w:color w:val="3F3F3F"/>
-          <w:sz w:val="27"/>
-          <w:szCs w:val="27"/>
+          <w:szCs w:val="22"/>
         </w:rPr>
       </w:pPr>
       <w:hyperlink r:id="rId17" w:anchor="ObjectDiagram" w:history="1">
@@ -1059,23 +1316,10 @@
             <w:rStyle w:val="Hyperlink"/>
             <w:rFonts w:cs="Arial"/>
             <w:color w:val="1D6357"/>
-            <w:sz w:val="27"/>
-            <w:szCs w:val="27"/>
+            <w:szCs w:val="22"/>
           </w:rPr>
-          <w:t xml:space="preserve">Object </w:t>
+          <w:t>Object Diagram</w:t>
         </w:r>
-        <w:proofErr w:type="spellStart"/>
-        <w:r>
-          <w:rPr>
-            <w:rStyle w:val="Hyperlink"/>
-            <w:rFonts w:cs="Arial"/>
-            <w:color w:val="1D6357"/>
-            <w:sz w:val="27"/>
-            <w:szCs w:val="27"/>
-          </w:rPr>
-          <w:t>Diagram</w:t>
-        </w:r>
-        <w:proofErr w:type="spellEnd"/>
       </w:hyperlink>
     </w:p>
     <w:p>
@@ -1089,45 +1333,19 @@
         <w:rPr>
           <w:rFonts w:cs="Arial"/>
           <w:color w:val="3F3F3F"/>
-          <w:sz w:val="27"/>
-          <w:szCs w:val="27"/>
+          <w:szCs w:val="22"/>
         </w:rPr>
       </w:pPr>
       <w:hyperlink r:id="rId18" w:anchor="PackageDiagram" w:history="1">
-        <w:proofErr w:type="spellStart"/>
         <w:r>
           <w:rPr>
             <w:rStyle w:val="Hyperlink"/>
             <w:rFonts w:cs="Arial"/>
             <w:color w:val="1D6357"/>
-            <w:sz w:val="27"/>
-            <w:szCs w:val="27"/>
+            <w:szCs w:val="22"/>
           </w:rPr>
-          <w:t>Package</w:t>
+          <w:t>Package Diagram</w:t>
         </w:r>
-        <w:proofErr w:type="spellEnd"/>
-        <w:r>
-          <w:rPr>
-            <w:rStyle w:val="Hyperlink"/>
-            <w:rFonts w:cs="Arial"/>
-            <w:color w:val="1D6357"/>
-            <w:sz w:val="27"/>
-            <w:szCs w:val="27"/>
-          </w:rPr>
-          <w:t xml:space="preserve"> </w:t>
-        </w:r>
-        <w:proofErr w:type="spellStart"/>
-        <w:r>
-          <w:rPr>
-            <w:rStyle w:val="Hyperlink"/>
-            <w:rFonts w:cs="Arial"/>
-            <w:color w:val="1D6357"/>
-            <w:sz w:val="27"/>
-            <w:szCs w:val="27"/>
-          </w:rPr>
-          <w:t>Diagram</w:t>
-        </w:r>
-        <w:proofErr w:type="spellEnd"/>
       </w:hyperlink>
     </w:p>
     <w:p>
@@ -1141,45 +1359,19 @@
         <w:rPr>
           <w:rFonts w:cs="Arial"/>
           <w:color w:val="3F3F3F"/>
-          <w:sz w:val="27"/>
-          <w:szCs w:val="27"/>
+          <w:szCs w:val="22"/>
         </w:rPr>
       </w:pPr>
       <w:hyperlink r:id="rId19" w:anchor="ProfileDiagram" w:history="1">
-        <w:proofErr w:type="spellStart"/>
         <w:r>
           <w:rPr>
             <w:rStyle w:val="Hyperlink"/>
             <w:rFonts w:cs="Arial"/>
             <w:color w:val="1D6357"/>
-            <w:sz w:val="27"/>
-            <w:szCs w:val="27"/>
+            <w:szCs w:val="22"/>
           </w:rPr>
-          <w:t>Profile</w:t>
+          <w:t>Profile Diagram</w:t>
         </w:r>
-        <w:proofErr w:type="spellEnd"/>
-        <w:r>
-          <w:rPr>
-            <w:rStyle w:val="Hyperlink"/>
-            <w:rFonts w:cs="Arial"/>
-            <w:color w:val="1D6357"/>
-            <w:sz w:val="27"/>
-            <w:szCs w:val="27"/>
-          </w:rPr>
-          <w:t xml:space="preserve"> </w:t>
-        </w:r>
-        <w:proofErr w:type="spellStart"/>
-        <w:r>
-          <w:rPr>
-            <w:rStyle w:val="Hyperlink"/>
-            <w:rFonts w:cs="Arial"/>
-            <w:color w:val="1D6357"/>
-            <w:sz w:val="27"/>
-            <w:szCs w:val="27"/>
-          </w:rPr>
-          <w:t>Diagram</w:t>
-        </w:r>
-        <w:proofErr w:type="spellEnd"/>
       </w:hyperlink>
     </w:p>
     <w:p>
@@ -1193,67 +1385,19 @@
         <w:rPr>
           <w:rFonts w:cs="Arial"/>
           <w:color w:val="3F3F3F"/>
-          <w:sz w:val="27"/>
-          <w:szCs w:val="27"/>
+          <w:szCs w:val="22"/>
         </w:rPr>
       </w:pPr>
       <w:hyperlink r:id="rId20" w:anchor="CompStrDiagram" w:history="1">
-        <w:proofErr w:type="spellStart"/>
         <w:r>
           <w:rPr>
             <w:rStyle w:val="Hyperlink"/>
             <w:rFonts w:cs="Arial"/>
             <w:color w:val="1D6357"/>
-            <w:sz w:val="27"/>
-            <w:szCs w:val="27"/>
+            <w:szCs w:val="22"/>
           </w:rPr>
-          <w:t>Composite</w:t>
+          <w:t>Composite Structure Diagram</w:t>
         </w:r>
-        <w:proofErr w:type="spellEnd"/>
-        <w:r>
-          <w:rPr>
-            <w:rStyle w:val="Hyperlink"/>
-            <w:rFonts w:cs="Arial"/>
-            <w:color w:val="1D6357"/>
-            <w:sz w:val="27"/>
-            <w:szCs w:val="27"/>
-          </w:rPr>
-          <w:t xml:space="preserve"> </w:t>
-        </w:r>
-        <w:proofErr w:type="spellStart"/>
-        <w:r>
-          <w:rPr>
-            <w:rStyle w:val="Hyperlink"/>
-            <w:rFonts w:cs="Arial"/>
-            <w:color w:val="1D6357"/>
-            <w:sz w:val="27"/>
-            <w:szCs w:val="27"/>
-          </w:rPr>
-          <w:t>Structure</w:t>
-        </w:r>
-        <w:proofErr w:type="spellEnd"/>
-        <w:r>
-          <w:rPr>
-            <w:rStyle w:val="Hyperlink"/>
-            <w:rFonts w:cs="Arial"/>
-            <w:color w:val="1D6357"/>
-            <w:sz w:val="27"/>
-            <w:szCs w:val="27"/>
-          </w:rPr>
-          <w:t xml:space="preserve"> </w:t>
-        </w:r>
-        <w:proofErr w:type="spellStart"/>
-        <w:r>
-          <w:rPr>
-            <w:rStyle w:val="Hyperlink"/>
-            <w:rFonts w:cs="Arial"/>
-            <w:color w:val="1D6357"/>
-            <w:sz w:val="27"/>
-            <w:szCs w:val="27"/>
-          </w:rPr>
-          <w:t>Diagram</w:t>
-        </w:r>
-        <w:proofErr w:type="spellEnd"/>
       </w:hyperlink>
     </w:p>
     <w:p>
@@ -1267,8 +1411,7 @@
         <w:rPr>
           <w:rFonts w:cs="Arial"/>
           <w:color w:val="3F3F3F"/>
-          <w:sz w:val="27"/>
-          <w:szCs w:val="27"/>
+          <w:szCs w:val="22"/>
           <w:lang w:val="en-US"/>
         </w:rPr>
       </w:pPr>
@@ -1276,60 +1419,16 @@
         <w:rPr>
           <w:rFonts w:cs="Arial"/>
           <w:color w:val="3F3F3F"/>
-          <w:sz w:val="27"/>
-          <w:szCs w:val="27"/>
-          <w:lang w:val="en-US"/>
-        </w:rPr>
-        <w:t>Behavioral Diagrams</w:t>
+          <w:szCs w:val="22"/>
+          <w:lang w:val="en-US"/>
+        </w:rPr>
+        <w:t>Behavioral Diagrams (could be devided into behavio</w:t>
       </w:r>
       <w:r>
         <w:rPr>
           <w:rFonts w:cs="Arial"/>
           <w:color w:val="3F3F3F"/>
-          <w:sz w:val="27"/>
-          <w:szCs w:val="27"/>
-          <w:lang w:val="en-US"/>
-        </w:rPr>
-        <w:t xml:space="preserve"> (could be </w:t>
-      </w:r>
-      <w:proofErr w:type="spellStart"/>
-      <w:r>
-        <w:rPr>
-          <w:rFonts w:cs="Arial"/>
-          <w:color w:val="3F3F3F"/>
-          <w:sz w:val="27"/>
-          <w:szCs w:val="27"/>
-          <w:lang w:val="en-US"/>
-        </w:rPr>
-        <w:t>d</w:t>
-      </w:r>
-      <w:r>
-        <w:rPr>
-          <w:rFonts w:cs="Arial"/>
-          <w:color w:val="3F3F3F"/>
-          <w:sz w:val="27"/>
-          <w:szCs w:val="27"/>
-          <w:lang w:val="en-US"/>
-        </w:rPr>
-        <w:t>evided</w:t>
-      </w:r>
-      <w:proofErr w:type="spellEnd"/>
-      <w:r>
-        <w:rPr>
-          <w:rFonts w:cs="Arial"/>
-          <w:color w:val="3F3F3F"/>
-          <w:sz w:val="27"/>
-          <w:szCs w:val="27"/>
-          <w:lang w:val="en-US"/>
-        </w:rPr>
-        <w:t xml:space="preserve"> into behavio</w:t>
-      </w:r>
-      <w:r>
-        <w:rPr>
-          <w:rFonts w:cs="Arial"/>
-          <w:color w:val="3F3F3F"/>
-          <w:sz w:val="27"/>
-          <w:szCs w:val="27"/>
+          <w:szCs w:val="22"/>
           <w:lang w:val="en-US"/>
         </w:rPr>
         <w:t>r</w:t>
@@ -1338,8 +1437,7 @@
         <w:rPr>
           <w:rFonts w:cs="Arial"/>
           <w:color w:val="3F3F3F"/>
-          <w:sz w:val="27"/>
-          <w:szCs w:val="27"/>
+          <w:szCs w:val="22"/>
           <w:lang w:val="en-US"/>
         </w:rPr>
         <w:t xml:space="preserve"> and</w:t>
@@ -1348,8 +1446,7 @@
         <w:rPr>
           <w:rFonts w:cs="Arial"/>
           <w:color w:val="3F3F3F"/>
-          <w:sz w:val="27"/>
-          <w:szCs w:val="27"/>
+          <w:szCs w:val="22"/>
           <w:lang w:val="en-US"/>
         </w:rPr>
         <w:t xml:space="preserve"> interaction)</w:t>
@@ -1366,45 +1463,19 @@
         <w:rPr>
           <w:rFonts w:cs="Arial"/>
           <w:color w:val="3F3F3F"/>
-          <w:sz w:val="27"/>
-          <w:szCs w:val="27"/>
+          <w:szCs w:val="22"/>
         </w:rPr>
       </w:pPr>
       <w:hyperlink r:id="rId21" w:anchor="UseCaseDiagram" w:history="1">
-        <w:proofErr w:type="spellStart"/>
         <w:r>
           <w:rPr>
             <w:rStyle w:val="Hyperlink"/>
             <w:rFonts w:cs="Arial"/>
             <w:color w:val="1D6357"/>
-            <w:sz w:val="27"/>
-            <w:szCs w:val="27"/>
+            <w:szCs w:val="22"/>
           </w:rPr>
-          <w:t>Use</w:t>
+          <w:t>Use Case Diagram</w:t>
         </w:r>
-        <w:proofErr w:type="spellEnd"/>
-        <w:r>
-          <w:rPr>
-            <w:rStyle w:val="Hyperlink"/>
-            <w:rFonts w:cs="Arial"/>
-            <w:color w:val="1D6357"/>
-            <w:sz w:val="27"/>
-            <w:szCs w:val="27"/>
-          </w:rPr>
-          <w:t xml:space="preserve"> Case </w:t>
-        </w:r>
-        <w:proofErr w:type="spellStart"/>
-        <w:r>
-          <w:rPr>
-            <w:rStyle w:val="Hyperlink"/>
-            <w:rFonts w:cs="Arial"/>
-            <w:color w:val="1D6357"/>
-            <w:sz w:val="27"/>
-            <w:szCs w:val="27"/>
-          </w:rPr>
-          <w:t>Diagram</w:t>
-        </w:r>
-        <w:proofErr w:type="spellEnd"/>
       </w:hyperlink>
     </w:p>
     <w:p>
@@ -1418,8 +1489,7 @@
         <w:rPr>
           <w:rFonts w:cs="Arial"/>
           <w:color w:val="3F3F3F"/>
-          <w:sz w:val="27"/>
-          <w:szCs w:val="27"/>
+          <w:szCs w:val="22"/>
         </w:rPr>
       </w:pPr>
       <w:hyperlink r:id="rId22" w:anchor="ActivityDiagram" w:history="1">
@@ -1428,23 +1498,10 @@
             <w:rStyle w:val="Hyperlink"/>
             <w:rFonts w:cs="Arial"/>
             <w:color w:val="1D6357"/>
-            <w:sz w:val="27"/>
-            <w:szCs w:val="27"/>
+            <w:szCs w:val="22"/>
           </w:rPr>
-          <w:t xml:space="preserve">Activity </w:t>
+          <w:t>Activity Diagram</w:t>
         </w:r>
-        <w:proofErr w:type="spellStart"/>
-        <w:r>
-          <w:rPr>
-            <w:rStyle w:val="Hyperlink"/>
-            <w:rFonts w:cs="Arial"/>
-            <w:color w:val="1D6357"/>
-            <w:sz w:val="27"/>
-            <w:szCs w:val="27"/>
-          </w:rPr>
-          <w:t>Diagram</w:t>
-        </w:r>
-        <w:proofErr w:type="spellEnd"/>
       </w:hyperlink>
     </w:p>
     <w:p>
@@ -1458,8 +1515,7 @@
         <w:rPr>
           <w:rFonts w:cs="Arial"/>
           <w:color w:val="3F3F3F"/>
-          <w:sz w:val="27"/>
-          <w:szCs w:val="27"/>
+          <w:szCs w:val="22"/>
         </w:rPr>
       </w:pPr>
       <w:hyperlink r:id="rId23" w:anchor="StateMachDiagram" w:history="1">
@@ -1468,23 +1524,10 @@
             <w:rStyle w:val="Hyperlink"/>
             <w:rFonts w:cs="Arial"/>
             <w:color w:val="1D6357"/>
-            <w:sz w:val="27"/>
-            <w:szCs w:val="27"/>
+            <w:szCs w:val="22"/>
           </w:rPr>
-          <w:t xml:space="preserve">State Machine </w:t>
+          <w:t>State Machine Diagram</w:t>
         </w:r>
-        <w:proofErr w:type="spellStart"/>
-        <w:r>
-          <w:rPr>
-            <w:rStyle w:val="Hyperlink"/>
-            <w:rFonts w:cs="Arial"/>
-            <w:color w:val="1D6357"/>
-            <w:sz w:val="27"/>
-            <w:szCs w:val="27"/>
-          </w:rPr>
-          <w:t>Diagram</w:t>
-        </w:r>
-        <w:proofErr w:type="spellEnd"/>
       </w:hyperlink>
     </w:p>
     <w:p>
@@ -1498,45 +1541,19 @@
         <w:rPr>
           <w:rFonts w:cs="Arial"/>
           <w:color w:val="3F3F3F"/>
-          <w:sz w:val="27"/>
-          <w:szCs w:val="27"/>
+          <w:szCs w:val="22"/>
         </w:rPr>
       </w:pPr>
       <w:hyperlink r:id="rId24" w:anchor="SequenceDiagram" w:history="1">
-        <w:proofErr w:type="spellStart"/>
         <w:r>
           <w:rPr>
             <w:rStyle w:val="Hyperlink"/>
             <w:rFonts w:cs="Arial"/>
             <w:color w:val="1D6357"/>
-            <w:sz w:val="27"/>
-            <w:szCs w:val="27"/>
+            <w:szCs w:val="22"/>
           </w:rPr>
-          <w:t>Sequence</w:t>
+          <w:t>Sequence Diagram</w:t>
         </w:r>
-        <w:proofErr w:type="spellEnd"/>
-        <w:r>
-          <w:rPr>
-            <w:rStyle w:val="Hyperlink"/>
-            <w:rFonts w:cs="Arial"/>
-            <w:color w:val="1D6357"/>
-            <w:sz w:val="27"/>
-            <w:szCs w:val="27"/>
-          </w:rPr>
-          <w:t xml:space="preserve"> </w:t>
-        </w:r>
-        <w:proofErr w:type="spellStart"/>
-        <w:r>
-          <w:rPr>
-            <w:rStyle w:val="Hyperlink"/>
-            <w:rFonts w:cs="Arial"/>
-            <w:color w:val="1D6357"/>
-            <w:sz w:val="27"/>
-            <w:szCs w:val="27"/>
-          </w:rPr>
-          <w:t>Diagram</w:t>
-        </w:r>
-        <w:proofErr w:type="spellEnd"/>
       </w:hyperlink>
     </w:p>
     <w:p>
@@ -1550,45 +1567,19 @@
         <w:rPr>
           <w:rFonts w:cs="Arial"/>
           <w:color w:val="3F3F3F"/>
-          <w:sz w:val="27"/>
-          <w:szCs w:val="27"/>
+          <w:szCs w:val="22"/>
         </w:rPr>
       </w:pPr>
       <w:hyperlink r:id="rId25" w:anchor="CommDiagram" w:history="1">
-        <w:proofErr w:type="spellStart"/>
         <w:r>
           <w:rPr>
             <w:rStyle w:val="Hyperlink"/>
             <w:rFonts w:cs="Arial"/>
             <w:color w:val="1D6357"/>
-            <w:sz w:val="27"/>
-            <w:szCs w:val="27"/>
+            <w:szCs w:val="22"/>
           </w:rPr>
-          <w:t>Communication</w:t>
+          <w:t>Communication Diagram</w:t>
         </w:r>
-        <w:proofErr w:type="spellEnd"/>
-        <w:r>
-          <w:rPr>
-            <w:rStyle w:val="Hyperlink"/>
-            <w:rFonts w:cs="Arial"/>
-            <w:color w:val="1D6357"/>
-            <w:sz w:val="27"/>
-            <w:szCs w:val="27"/>
-          </w:rPr>
-          <w:t xml:space="preserve"> </w:t>
-        </w:r>
-        <w:proofErr w:type="spellStart"/>
-        <w:r>
-          <w:rPr>
-            <w:rStyle w:val="Hyperlink"/>
-            <w:rFonts w:cs="Arial"/>
-            <w:color w:val="1D6357"/>
-            <w:sz w:val="27"/>
-            <w:szCs w:val="27"/>
-          </w:rPr>
-          <w:t>Diagram</w:t>
-        </w:r>
-        <w:proofErr w:type="spellEnd"/>
       </w:hyperlink>
     </w:p>
     <w:p>
@@ -1602,67 +1593,19 @@
         <w:rPr>
           <w:rFonts w:cs="Arial"/>
           <w:color w:val="3F3F3F"/>
-          <w:sz w:val="27"/>
-          <w:szCs w:val="27"/>
+          <w:szCs w:val="22"/>
         </w:rPr>
       </w:pPr>
       <w:hyperlink r:id="rId26" w:anchor="IntOverDiagram" w:history="1">
-        <w:proofErr w:type="spellStart"/>
         <w:r>
           <w:rPr>
             <w:rStyle w:val="Hyperlink"/>
             <w:rFonts w:cs="Arial"/>
             <w:color w:val="1D6357"/>
-            <w:sz w:val="27"/>
-            <w:szCs w:val="27"/>
+            <w:szCs w:val="22"/>
           </w:rPr>
-          <w:t>Interaction</w:t>
+          <w:t>Interaction Overview Diagram</w:t>
         </w:r>
-        <w:proofErr w:type="spellEnd"/>
-        <w:r>
-          <w:rPr>
-            <w:rStyle w:val="Hyperlink"/>
-            <w:rFonts w:cs="Arial"/>
-            <w:color w:val="1D6357"/>
-            <w:sz w:val="27"/>
-            <w:szCs w:val="27"/>
-          </w:rPr>
-          <w:t xml:space="preserve"> </w:t>
-        </w:r>
-        <w:proofErr w:type="spellStart"/>
-        <w:r>
-          <w:rPr>
-            <w:rStyle w:val="Hyperlink"/>
-            <w:rFonts w:cs="Arial"/>
-            <w:color w:val="1D6357"/>
-            <w:sz w:val="27"/>
-            <w:szCs w:val="27"/>
-          </w:rPr>
-          <w:t>Overview</w:t>
-        </w:r>
-        <w:proofErr w:type="spellEnd"/>
-        <w:r>
-          <w:rPr>
-            <w:rStyle w:val="Hyperlink"/>
-            <w:rFonts w:cs="Arial"/>
-            <w:color w:val="1D6357"/>
-            <w:sz w:val="27"/>
-            <w:szCs w:val="27"/>
-          </w:rPr>
-          <w:t xml:space="preserve"> </w:t>
-        </w:r>
-        <w:proofErr w:type="spellStart"/>
-        <w:r>
-          <w:rPr>
-            <w:rStyle w:val="Hyperlink"/>
-            <w:rFonts w:cs="Arial"/>
-            <w:color w:val="1D6357"/>
-            <w:sz w:val="27"/>
-            <w:szCs w:val="27"/>
-          </w:rPr>
-          <w:t>Diagram</w:t>
-        </w:r>
-        <w:proofErr w:type="spellEnd"/>
       </w:hyperlink>
     </w:p>
     <w:p>
@@ -1676,68 +1619,43 @@
         <w:rPr>
           <w:rFonts w:cs="Arial"/>
           <w:color w:val="3F3F3F"/>
-          <w:sz w:val="27"/>
-          <w:szCs w:val="27"/>
+          <w:szCs w:val="22"/>
         </w:rPr>
       </w:pPr>
       <w:hyperlink r:id="rId27" w:anchor="TimingDiagram" w:history="1">
-        <w:proofErr w:type="spellStart"/>
         <w:r>
           <w:rPr>
             <w:rStyle w:val="Hyperlink"/>
             <w:rFonts w:cs="Arial"/>
             <w:color w:val="1D6357"/>
-            <w:sz w:val="27"/>
-            <w:szCs w:val="27"/>
+            <w:szCs w:val="22"/>
           </w:rPr>
-          <w:t>Timing</w:t>
+          <w:t>Timing Diagram</w:t>
         </w:r>
-        <w:proofErr w:type="spellEnd"/>
-        <w:r>
-          <w:rPr>
-            <w:rStyle w:val="Hyperlink"/>
-            <w:rFonts w:cs="Arial"/>
-            <w:color w:val="1D6357"/>
-            <w:sz w:val="27"/>
-            <w:szCs w:val="27"/>
-          </w:rPr>
-          <w:t xml:space="preserve"> </w:t>
-        </w:r>
-        <w:proofErr w:type="spellStart"/>
-        <w:r>
-          <w:rPr>
-            <w:rStyle w:val="Hyperlink"/>
-            <w:rFonts w:cs="Arial"/>
-            <w:color w:val="1D6357"/>
-            <w:sz w:val="27"/>
-            <w:szCs w:val="27"/>
-          </w:rPr>
-          <w:t>Diagram</w:t>
-        </w:r>
-        <w:proofErr w:type="spellEnd"/>
       </w:hyperlink>
     </w:p>
     <w:p>
       <w:pPr>
-        <w:rPr>
-          <w:lang w:val="en-US" w:eastAsia="fi-FI"/>
-        </w:rPr>
-      </w:pPr>
+        <w:pStyle w:val="Heading2"/>
+        <w:rPr>
+          <w:lang w:val="en-US"/>
+        </w:rPr>
+      </w:pPr>
+      <w:bookmarkStart w:id="6" w:name="_Toc99813291"/>
+      <w:r>
+        <w:rPr>
+          <w:lang w:val="en-US"/>
+        </w:rPr>
+        <w:t>UML-design</w:t>
+      </w:r>
+      <w:bookmarkEnd w:id="6"/>
     </w:p>
     <w:p>
       <w:pPr>
-        <w:pStyle w:val="Heading2"/>
-        <w:rPr>
-          <w:lang w:val="en-US"/>
-        </w:rPr>
-      </w:pPr>
-      <w:r>
-        <w:rPr>
-          <w:lang w:val="en-US"/>
-        </w:rPr>
-        <w:t>UML-design (use case diagram)</w:t>
-      </w:r>
-      <w:bookmarkEnd w:id="4"/>
+        <w:rPr>
+          <w:lang w:val="en-US" w:eastAsia="fi-FI"/>
+        </w:rPr>
+      </w:pPr>
     </w:p>
     <w:p>
       <w:pPr>
@@ -1745,22 +1663,14 @@
           <w:lang w:val="en-US" w:eastAsia="fi-FI"/>
         </w:rPr>
       </w:pPr>
-    </w:p>
-    <w:p>
-      <w:pPr>
-        <w:rPr>
-          <w:lang w:val="en-US" w:eastAsia="fi-FI"/>
-        </w:rPr>
-      </w:pPr>
       <w:r>
         <w:rPr>
           <w:noProof/>
         </w:rPr>
-        <w:lastRenderedPageBreak/>
         <w:drawing>
-          <wp:inline distT="0" distB="0" distL="0" distR="0" wp14:anchorId="616ABC87" wp14:editId="5515FC07">
-            <wp:extent cx="5972810" cy="3703320"/>
-            <wp:effectExtent l="0" t="0" r="8890" b="0"/>
+          <wp:inline distT="0" distB="0" distL="0" distR="0" wp14:anchorId="616ABC87" wp14:editId="4369D0B8">
+            <wp:extent cx="4663440" cy="2891472"/>
+            <wp:effectExtent l="0" t="0" r="3810" b="4445"/>
             <wp:docPr id="7" name="Picture 7"/>
             <wp:cNvGraphicFramePr>
               <a:graphicFrameLocks xmlns:a="http://schemas.openxmlformats.org/drawingml/2006/main" noChangeAspect="1"/>
@@ -1781,7 +1691,7 @@
                   <pic:spPr>
                     <a:xfrm>
                       <a:off x="0" y="0"/>
-                      <a:ext cx="5972810" cy="3703320"/>
+                      <a:ext cx="4674368" cy="2898248"/>
                     </a:xfrm>
                     <a:prstGeom prst="rect">
                       <a:avLst/>
@@ -1910,21 +1820,7 @@
             <w:rStyle w:val="Hyperlink"/>
             <w:lang w:val="en-US"/>
           </w:rPr>
-          <w:t>https://www.researchgate.net/p</w:t>
-        </w:r>
-        <w:r>
-          <w:rPr>
-            <w:rStyle w:val="Hyperlink"/>
-            <w:lang w:val="en-US"/>
-          </w:rPr>
-          <w:t>u</w:t>
-        </w:r>
-        <w:r>
-          <w:rPr>
-            <w:rStyle w:val="Hyperlink"/>
-            <w:lang w:val="en-US"/>
-          </w:rPr>
-          <w:t>blication/346317687</w:t>
+          <w:t>https://www.researchgate.net/publication/346317687</w:t>
         </w:r>
       </w:hyperlink>
       <w:r>
@@ -1948,6 +1844,7 @@
           <w:lang w:val="en-US"/>
         </w:rPr>
       </w:pPr>
+      <w:bookmarkStart w:id="7" w:name="_Toc99813292"/>
       <w:r>
         <w:rPr>
           <w:lang w:val="en-US"/>
@@ -1958,7 +1855,14 @@
         <w:rPr>
           <w:lang w:val="en-US"/>
         </w:rPr>
-        <w:t xml:space="preserve">´s notes </w:t>
+        <w:t>´s notes</w:t>
+      </w:r>
+      <w:bookmarkEnd w:id="7"/>
+      <w:r>
+        <w:rPr>
+          <w:lang w:val="en-US"/>
+        </w:rPr>
+        <w:t xml:space="preserve"> </w:t>
       </w:r>
     </w:p>
     <w:p>
@@ -1973,21 +1877,7 @@
         <w:rPr>
           <w:lang w:val="en-US"/>
         </w:rPr>
-        <w:t xml:space="preserve">Food Processing Industries :: cause food poisoning, check food quality and </w:t>
-      </w:r>
-      <w:proofErr w:type="spellStart"/>
-      <w:r>
-        <w:rPr>
-          <w:lang w:val="en-US"/>
-        </w:rPr>
-        <w:t>safety,freshness</w:t>
-      </w:r>
-      <w:proofErr w:type="spellEnd"/>
-      <w:r>
-        <w:rPr>
-          <w:lang w:val="en-US"/>
-        </w:rPr>
-        <w:t xml:space="preserve"> evaluation.</w:t>
+        <w:t>Food Processing Industries :: cause food poisoning, check food quality and safety,freshness evaluation.</w:t>
       </w:r>
     </w:p>
     <w:p>
@@ -2073,21 +1963,7 @@
         <w:rPr>
           <w:lang w:val="en-US"/>
         </w:rPr>
-        <w:t xml:space="preserve">       security testing :: (include device authentication, data collection, </w:t>
-      </w:r>
-      <w:proofErr w:type="spellStart"/>
-      <w:r>
-        <w:rPr>
-          <w:lang w:val="en-US"/>
-        </w:rPr>
-        <w:t>transmission,software</w:t>
-      </w:r>
-      <w:proofErr w:type="spellEnd"/>
-      <w:r>
-        <w:rPr>
-          <w:lang w:val="en-US"/>
-        </w:rPr>
-        <w:t>)</w:t>
+        <w:t>       security testing :: (include device authentication, data collection, transmission,software)</w:t>
       </w:r>
     </w:p>
     <w:p>
@@ -2101,21 +1977,7 @@
           <w:lang w:val="en-US"/>
         </w:rPr>
         <w:lastRenderedPageBreak/>
-        <w:t xml:space="preserve">       Sensor-protocol compatibility testing: </w:t>
-      </w:r>
-      <w:proofErr w:type="spellStart"/>
-      <w:r>
-        <w:rPr>
-          <w:lang w:val="en-US"/>
-        </w:rPr>
-        <w:t>wifi,bluetooth</w:t>
-      </w:r>
-      <w:proofErr w:type="spellEnd"/>
-      <w:r>
-        <w:rPr>
-          <w:lang w:val="en-US"/>
-        </w:rPr>
-        <w:t xml:space="preserve"> (efficient communication and interaction between devices and servers. )</w:t>
+        <w:t>       Sensor-protocol compatibility testing: wifi,bluetooth (efficient communication and interaction between devices and servers. )</w:t>
       </w:r>
     </w:p>
     <w:p>
@@ -2141,21 +2003,7 @@
         <w:rPr>
           <w:lang w:val="en-US"/>
         </w:rPr>
-        <w:t xml:space="preserve">       Network performance testing: </w:t>
-      </w:r>
-      <w:proofErr w:type="spellStart"/>
-      <w:r>
-        <w:rPr>
-          <w:lang w:val="en-US"/>
-        </w:rPr>
-        <w:t>scalability,stabilty,performance</w:t>
-      </w:r>
-      <w:proofErr w:type="spellEnd"/>
-      <w:r>
-        <w:rPr>
-          <w:lang w:val="en-US"/>
-        </w:rPr>
-        <w:t xml:space="preserve">, </w:t>
+        <w:t xml:space="preserve">       Network performance testing: scalability,stabilty,performance, </w:t>
       </w:r>
     </w:p>
     <w:p>
@@ -2227,21 +2075,7 @@
         <w:rPr>
           <w:lang w:val="en-US"/>
         </w:rPr>
-        <w:t xml:space="preserve">Cloud migration </w:t>
-      </w:r>
-      <w:proofErr w:type="spellStart"/>
-      <w:r>
-        <w:rPr>
-          <w:lang w:val="en-US"/>
-        </w:rPr>
-        <w:t>testing:migration</w:t>
-      </w:r>
-      <w:proofErr w:type="spellEnd"/>
-      <w:r>
-        <w:rPr>
-          <w:lang w:val="en-US"/>
-        </w:rPr>
-        <w:t xml:space="preserve"> between device or </w:t>
+        <w:t xml:space="preserve">Cloud migration testing:migration between device or </w:t>
       </w:r>
     </w:p>
     <w:p>
@@ -2307,21 +2141,7 @@
         <w:rPr>
           <w:lang w:val="en-US"/>
         </w:rPr>
-        <w:t xml:space="preserve">Web/mobile functional </w:t>
-      </w:r>
-      <w:proofErr w:type="spellStart"/>
-      <w:r>
-        <w:rPr>
-          <w:lang w:val="en-US"/>
-        </w:rPr>
-        <w:t>testing:the</w:t>
-      </w:r>
-      <w:proofErr w:type="spellEnd"/>
-      <w:r>
-        <w:rPr>
-          <w:lang w:val="en-US"/>
-        </w:rPr>
-        <w:t xml:space="preserve"> application is tested on both web and mobile consoles to check whether it is working properly</w:t>
+        <w:t>Web/mobile functional testing:the application is tested on both web and mobile consoles to check whether it is working properly</w:t>
       </w:r>
     </w:p>
     <w:p>
@@ -2351,47 +2171,102 @@
       </w:r>
     </w:p>
     <w:p>
+      <w:pPr>
+        <w:rPr>
+          <w:lang w:val="en-US"/>
+        </w:rPr>
+      </w:pPr>
       <w:r>
+        <w:rPr>
+          <w:lang w:val="en-US"/>
+        </w:rPr>
         <w:t>AUTOMATION</w:t>
       </w:r>
     </w:p>
     <w:p>
       <w:pPr>
+        <w:spacing w:before="0"/>
         <w:rPr>
           <w:lang w:val="en-US" w:eastAsia="fi-FI"/>
         </w:rPr>
       </w:pPr>
-    </w:p>
-    <w:p>
-      <w:pPr>
-        <w:pStyle w:val="Heading2"/>
-        <w:rPr>
-          <w:lang w:val="en-US"/>
-        </w:rPr>
-      </w:pPr>
       <w:r>
         <w:rPr>
-          <w:lang w:val="en-US"/>
-        </w:rPr>
-        <w:lastRenderedPageBreak/>
-        <w:t>What kind of document selection we have time to produce</w:t>
+          <w:lang w:val="en-US" w:eastAsia="fi-FI"/>
+        </w:rPr>
+        <w:br w:type="page"/>
       </w:r>
     </w:p>
     <w:p>
       <w:pPr>
-        <w:rPr>
-          <w:lang w:val="en-US" w:eastAsia="fi-FI"/>
-        </w:rPr>
-      </w:pPr>
+        <w:pStyle w:val="Heading2"/>
+        <w:rPr>
+          <w:lang w:val="en-US"/>
+        </w:rPr>
+      </w:pPr>
+      <w:bookmarkStart w:id="8" w:name="_Toc99813293"/>
       <w:r>
         <w:rPr>
+          <w:lang w:val="en-US"/>
+        </w:rPr>
+        <w:lastRenderedPageBreak/>
+        <w:t>Brainstormin 2</w:t>
+      </w:r>
+      <w:bookmarkEnd w:id="8"/>
+      <w:r>
+        <w:rPr>
+          <w:lang w:val="en-US"/>
+        </w:rPr>
+        <w:t xml:space="preserve"> – new UML</w:t>
+      </w:r>
+    </w:p>
+    <w:p>
+      <w:pPr>
+        <w:rPr>
+          <w:lang w:val="en-US"/>
+        </w:rPr>
+      </w:pPr>
+      <w:r>
+        <w:rPr>
+          <w:lang w:val="en-US"/>
+        </w:rPr>
+        <w:t>IoT --------</w:t>
+      </w:r>
+      <w:r>
+        <w:rPr>
+          <w:lang w:val="en-US"/>
+        </w:rPr>
+        <w:t xml:space="preserve"> gateway </w:t>
+      </w:r>
+      <w:r>
+        <w:rPr>
+          <w:lang w:val="en-US"/>
+        </w:rPr>
+        <w:t>---- Cloud---------------mobile app</w:t>
+      </w:r>
+    </w:p>
+    <w:p>
+      <w:pPr>
+        <w:rPr>
+          <w:lang w:val="en-US"/>
+        </w:rPr>
+      </w:pPr>
+    </w:p>
+    <w:p>
+      <w:pPr>
+        <w:rPr>
+          <w:lang w:val="en-US"/>
+        </w:rPr>
+      </w:pPr>
+      <w:r>
+        <w:rPr>
           <w:noProof/>
         </w:rPr>
         <w:drawing>
-          <wp:inline distT="0" distB="0" distL="0" distR="0" wp14:anchorId="34A451E4" wp14:editId="185CE9EF">
-            <wp:extent cx="2796540" cy="4721041"/>
-            <wp:effectExtent l="0" t="0" r="3810" b="3810"/>
-            <wp:docPr id="9" name="Picture 9"/>
+          <wp:inline distT="0" distB="0" distL="0" distR="0" wp14:anchorId="1C7C5B99" wp14:editId="69D2AE42">
+            <wp:extent cx="3248025" cy="2590800"/>
+            <wp:effectExtent l="0" t="0" r="9525" b="0"/>
+            <wp:docPr id="8" name="Picture 8"/>
             <wp:cNvGraphicFramePr>
               <a:graphicFrameLocks xmlns:a="http://schemas.openxmlformats.org/drawingml/2006/main" noChangeAspect="1"/>
             </wp:cNvGraphicFramePr>
@@ -2411,7 +2286,7 @@
                   <pic:spPr>
                     <a:xfrm>
                       <a:off x="0" y="0"/>
-                      <a:ext cx="2801408" cy="4729259"/>
+                      <a:ext cx="3248025" cy="2590800"/>
                     </a:xfrm>
                     <a:prstGeom prst="rect">
                       <a:avLst/>
@@ -2427,18 +2302,58 @@
     <w:p>
       <w:pPr>
         <w:rPr>
-          <w:lang w:val="en-US" w:eastAsia="fi-FI"/>
+          <w:lang w:val="en-US"/>
         </w:rPr>
       </w:pPr>
       <w:r>
         <w:rPr>
+          <w:lang w:val="en-US"/>
+        </w:rPr>
+        <w:t>Security testing</w:t>
+      </w:r>
+    </w:p>
+    <w:p>
+      <w:pPr>
+        <w:rPr>
+          <w:lang w:val="en-US"/>
+        </w:rPr>
+      </w:pPr>
+    </w:p>
+    <w:p>
+      <w:pPr>
+        <w:rPr>
+          <w:lang w:val="en-US"/>
+        </w:rPr>
+      </w:pPr>
+      <w:r>
+        <w:rPr>
+          <w:lang w:val="en-US"/>
+        </w:rPr>
+        <w:t>Different mobiles &amp; browser – Jenkins + Robot Framework + IntelliIJ</w:t>
+      </w:r>
+    </w:p>
+    <w:p>
+      <w:pPr>
+        <w:rPr>
+          <w:lang w:val="en-US"/>
+        </w:rPr>
+      </w:pPr>
+    </w:p>
+    <w:p>
+      <w:pPr>
+        <w:rPr>
+          <w:lang w:val="en-US"/>
+        </w:rPr>
+      </w:pPr>
+      <w:r>
+        <w:rPr>
           <w:noProof/>
         </w:rPr>
         <w:drawing>
-          <wp:inline distT="0" distB="0" distL="0" distR="0" wp14:anchorId="4175D8E2" wp14:editId="60BCBEC6">
-            <wp:extent cx="2583180" cy="683783"/>
-            <wp:effectExtent l="0" t="0" r="0" b="2540"/>
-            <wp:docPr id="10" name="Picture 10"/>
+          <wp:inline distT="0" distB="0" distL="0" distR="0" wp14:anchorId="49AA1C24" wp14:editId="1E067064">
+            <wp:extent cx="3324225" cy="3028950"/>
+            <wp:effectExtent l="0" t="0" r="9525" b="0"/>
+            <wp:docPr id="11" name="Picture 11"/>
             <wp:cNvGraphicFramePr>
               <a:graphicFrameLocks xmlns:a="http://schemas.openxmlformats.org/drawingml/2006/main" noChangeAspect="1"/>
             </wp:cNvGraphicFramePr>
@@ -2458,7 +2373,7 @@
                   <pic:spPr>
                     <a:xfrm>
                       <a:off x="0" y="0"/>
-                      <a:ext cx="2609906" cy="690857"/>
+                      <a:ext cx="3324225" cy="3028950"/>
                     </a:xfrm>
                     <a:prstGeom prst="rect">
                       <a:avLst/>
@@ -2473,19 +2388,203 @@
     </w:p>
     <w:p>
       <w:pPr>
+        <w:spacing w:before="0"/>
+        <w:rPr>
+          <w:lang w:val="en-US"/>
+        </w:rPr>
+      </w:pPr>
+      <w:r>
+        <w:rPr>
+          <w:lang w:val="en-US"/>
+        </w:rPr>
+        <w:br w:type="page"/>
+      </w:r>
+    </w:p>
+    <w:p>
+      <w:pPr>
+        <w:rPr>
+          <w:lang w:val="en-US"/>
+        </w:rPr>
+      </w:pPr>
+    </w:p>
+    <w:p>
+      <w:pPr>
+        <w:rPr>
+          <w:lang w:val="en-US" w:eastAsia="fi-FI"/>
+        </w:rPr>
+      </w:pPr>
+    </w:p>
+    <w:p>
+      <w:pPr>
         <w:pStyle w:val="Heading2"/>
         <w:rPr>
           <w:lang w:val="en-US"/>
         </w:rPr>
       </w:pPr>
-      <w:bookmarkStart w:id="5" w:name="_Toc99648990"/>
+      <w:bookmarkStart w:id="9" w:name="_Toc99813294"/>
+      <w:r>
+        <w:rPr>
+          <w:lang w:val="en-US"/>
+        </w:rPr>
+        <w:t>What kind of document selection we have time to produce</w:t>
+      </w:r>
+      <w:bookmarkEnd w:id="9"/>
+    </w:p>
+    <w:p>
+      <w:pPr>
+        <w:pStyle w:val="ListParagraph"/>
+        <w:numPr>
+          <w:ilvl w:val="0"/>
+          <w:numId w:val="44"/>
+        </w:numPr>
+        <w:rPr>
+          <w:lang w:val="en-US" w:eastAsia="fi-FI"/>
+        </w:rPr>
+      </w:pPr>
+      <w:r>
+        <w:rPr>
+          <w:lang w:val="en-US" w:eastAsia="fi-FI"/>
+        </w:rPr>
+        <w:t>UserDocument</w:t>
+      </w:r>
+    </w:p>
+    <w:p>
+      <w:pPr>
+        <w:pStyle w:val="ListParagraph"/>
+        <w:numPr>
+          <w:ilvl w:val="0"/>
+          <w:numId w:val="44"/>
+        </w:numPr>
+        <w:rPr>
+          <w:lang w:val="en-US" w:eastAsia="fi-FI"/>
+        </w:rPr>
+      </w:pPr>
+      <w:r>
+        <w:rPr>
+          <w:lang w:val="en-US" w:eastAsia="fi-FI"/>
+        </w:rPr>
+        <w:t>ChangeManagement</w:t>
+      </w:r>
+    </w:p>
+    <w:p>
+      <w:pPr>
+        <w:pStyle w:val="ListParagraph"/>
+        <w:numPr>
+          <w:ilvl w:val="0"/>
+          <w:numId w:val="44"/>
+        </w:numPr>
+        <w:rPr>
+          <w:lang w:val="en-US" w:eastAsia="fi-FI"/>
+        </w:rPr>
+      </w:pPr>
+      <w:r>
+        <w:rPr>
+          <w:lang w:val="en-US" w:eastAsia="fi-FI"/>
+        </w:rPr>
+        <w:t>ConfigurationManagement</w:t>
+      </w:r>
+    </w:p>
+    <w:p>
+      <w:pPr>
+        <w:pStyle w:val="ListParagraph"/>
+        <w:numPr>
+          <w:ilvl w:val="0"/>
+          <w:numId w:val="44"/>
+        </w:numPr>
+        <w:rPr>
+          <w:lang w:val="en-US" w:eastAsia="fi-FI"/>
+        </w:rPr>
+      </w:pPr>
+      <w:r>
+        <w:rPr>
+          <w:lang w:val="en-US" w:eastAsia="fi-FI"/>
+        </w:rPr>
+        <w:t>ProjectDocument</w:t>
+      </w:r>
+    </w:p>
+    <w:p>
+      <w:pPr>
+        <w:pStyle w:val="ListParagraph"/>
+        <w:numPr>
+          <w:ilvl w:val="0"/>
+          <w:numId w:val="44"/>
+        </w:numPr>
+        <w:rPr>
+          <w:lang w:val="en-US" w:eastAsia="fi-FI"/>
+        </w:rPr>
+      </w:pPr>
+      <w:r>
+        <w:rPr>
+          <w:lang w:val="en-US" w:eastAsia="fi-FI"/>
+        </w:rPr>
+        <w:t>Requirements</w:t>
+      </w:r>
+    </w:p>
+    <w:p>
+      <w:pPr>
+        <w:pStyle w:val="ListParagraph"/>
+        <w:numPr>
+          <w:ilvl w:val="0"/>
+          <w:numId w:val="44"/>
+        </w:numPr>
+        <w:rPr>
+          <w:lang w:val="en-US" w:eastAsia="fi-FI"/>
+        </w:rPr>
+      </w:pPr>
+      <w:r>
+        <w:rPr>
+          <w:lang w:val="en-US" w:eastAsia="fi-FI"/>
+        </w:rPr>
+        <w:t>TestPlan</w:t>
+      </w:r>
+    </w:p>
+    <w:p>
+      <w:pPr>
+        <w:pStyle w:val="ListParagraph"/>
+        <w:numPr>
+          <w:ilvl w:val="0"/>
+          <w:numId w:val="44"/>
+        </w:numPr>
+        <w:rPr>
+          <w:lang w:val="en-US" w:eastAsia="fi-FI"/>
+        </w:rPr>
+      </w:pPr>
+      <w:r>
+        <w:rPr>
+          <w:lang w:val="en-US" w:eastAsia="fi-FI"/>
+        </w:rPr>
+        <w:t>TestReport</w:t>
+      </w:r>
+    </w:p>
+    <w:p>
+      <w:pPr>
+        <w:rPr>
+          <w:lang w:val="en-US" w:eastAsia="fi-FI"/>
+        </w:rPr>
+      </w:pPr>
+    </w:p>
+    <w:p>
+      <w:pPr>
+        <w:rPr>
+          <w:lang w:val="en-US" w:eastAsia="fi-FI"/>
+        </w:rPr>
+      </w:pPr>
+    </w:p>
+    <w:p>
+      <w:pPr>
+        <w:pStyle w:val="Heading2"/>
+        <w:rPr>
+          <w:lang w:val="en-US"/>
+        </w:rPr>
+      </w:pPr>
+      <w:bookmarkStart w:id="10" w:name="_Toc99813295"/>
       <w:r>
         <w:rPr>
           <w:lang w:val="en-US"/>
         </w:rPr>
         <w:t>AccuWeather user Azure plus other MS services</w:t>
       </w:r>
-      <w:bookmarkEnd w:id="5"/>
+      <w:bookmarkEnd w:id="10"/>
     </w:p>
     <w:p>
       <w:pPr>
@@ -2604,22 +2703,33 @@
     </w:p>
     <w:p>
       <w:pPr>
+        <w:spacing w:before="0"/>
+        <w:rPr>
+          <w:rFonts w:ascii="Helvetica" w:hAnsi="Helvetica" w:cs="Helvetica"/>
+          <w:sz w:val="23"/>
+          <w:szCs w:val="23"/>
+          <w:shd w:val="clear" w:color="auto" w:fill="FFFFFF"/>
+          <w:lang w:val="en-US"/>
+        </w:rPr>
+      </w:pPr>
+    </w:p>
+    <w:p>
+      <w:pPr>
         <w:pStyle w:val="Heading1"/>
         <w:rPr>
           <w:shd w:val="clear" w:color="auto" w:fill="FFFFFF"/>
           <w:lang w:val="en-US"/>
         </w:rPr>
       </w:pPr>
-      <w:bookmarkStart w:id="6" w:name="_Toc99648991"/>
+      <w:bookmarkStart w:id="11" w:name="_Toc99813296"/>
       <w:r>
         <w:rPr>
           <w:shd w:val="clear" w:color="auto" w:fill="FFFFFF"/>
           <w:lang w:val="en-US"/>
         </w:rPr>
-        <w:lastRenderedPageBreak/>
         <w:t>About the links</w:t>
       </w:r>
-      <w:bookmarkEnd w:id="6"/>
+      <w:bookmarkEnd w:id="11"/>
     </w:p>
     <w:p>
       <w:pPr>
@@ -2727,43 +2837,7 @@
       <w:rPr>
         <w:lang w:val="en-US"/>
       </w:rPr>
-      <w:t>Espoo</w:t>
-    </w:r>
-    <w:r>
-      <w:rPr>
-        <w:lang w:val="en-US"/>
-      </w:rPr>
-      <w:t xml:space="preserve"> </w:t>
-    </w:r>
-    <w:r>
-      <w:rPr>
-        <w:lang w:val="en-US"/>
-      </w:rPr>
-      <w:t>site</w:t>
-    </w:r>
-    <w:r>
-      <w:rPr>
-        <w:lang w:val="en-US"/>
-      </w:rPr>
-      <w:t xml:space="preserve"> </w:t>
-    </w:r>
-    <w:r>
-      <w:rPr>
-        <w:lang w:val="en-US"/>
-      </w:rPr>
-      <w:t>trainee</w:t>
-    </w:r>
-    <w:r>
-      <w:rPr>
-        <w:lang w:val="en-US"/>
-      </w:rPr>
-      <w:t xml:space="preserve"> </w:t>
-    </w:r>
-    <w:r>
-      <w:rPr>
-        <w:lang w:val="en-US"/>
-      </w:rPr>
-      <w:t>project</w:t>
+      <w:t>Espoo site trainee project</w:t>
     </w:r>
     <w:r>
       <w:rPr>
@@ -2772,6 +2846,139 @@
       <w:tab/>
       <w:t>updated 31.3.2022</w:t>
     </w:r>
+    <w:r>
+      <w:rPr>
+        <w:lang w:val="en-US"/>
+      </w:rPr>
+      <w:tab/>
+    </w:r>
+    <w:sdt>
+      <w:sdtPr>
+        <w:id w:val="2146229878"/>
+        <w:docPartObj>
+          <w:docPartGallery w:val="Page Numbers (Bottom of Page)"/>
+          <w:docPartUnique/>
+        </w:docPartObj>
+      </w:sdtPr>
+      <w:sdtContent>
+        <w:sdt>
+          <w:sdtPr>
+            <w:id w:val="-1705238520"/>
+            <w:docPartObj>
+              <w:docPartGallery w:val="Page Numbers (Top of Page)"/>
+              <w:docPartUnique/>
+            </w:docPartObj>
+          </w:sdtPr>
+          <w:sdtContent>
+            <w:r>
+              <w:rPr>
+                <w:lang w:val="en-US"/>
+              </w:rPr>
+              <w:t xml:space="preserve">Page </w:t>
+            </w:r>
+            <w:r>
+              <w:rPr>
+                <w:b/>
+                <w:bCs/>
+                <w:sz w:val="24"/>
+              </w:rPr>
+              <w:fldChar w:fldCharType="begin"/>
+            </w:r>
+            <w:r>
+              <w:rPr>
+                <w:b/>
+                <w:bCs/>
+                <w:lang w:val="en-US"/>
+              </w:rPr>
+              <w:instrText xml:space="preserve"> PAGE </w:instrText>
+            </w:r>
+            <w:r>
+              <w:rPr>
+                <w:b/>
+                <w:bCs/>
+                <w:sz w:val="24"/>
+              </w:rPr>
+              <w:fldChar w:fldCharType="separate"/>
+            </w:r>
+            <w:r>
+              <w:rPr>
+                <w:b/>
+                <w:bCs/>
+                <w:noProof/>
+                <w:lang w:val="en-US"/>
+              </w:rPr>
+              <w:t>2</w:t>
+            </w:r>
+            <w:r>
+              <w:rPr>
+                <w:b/>
+                <w:bCs/>
+                <w:sz w:val="24"/>
+              </w:rPr>
+              <w:fldChar w:fldCharType="end"/>
+            </w:r>
+            <w:r>
+              <w:rPr>
+                <w:b/>
+                <w:bCs/>
+                <w:sz w:val="24"/>
+                <w:lang w:val="en-US"/>
+              </w:rPr>
+              <w:t>/</w:t>
+            </w:r>
+            <w:r>
+              <w:rPr>
+                <w:b/>
+                <w:bCs/>
+                <w:sz w:val="24"/>
+              </w:rPr>
+              <w:fldChar w:fldCharType="begin"/>
+            </w:r>
+            <w:r>
+              <w:rPr>
+                <w:b/>
+                <w:bCs/>
+                <w:lang w:val="en-US"/>
+              </w:rPr>
+              <w:instrText xml:space="preserve"> NUMPAGES  </w:instrText>
+            </w:r>
+            <w:r>
+              <w:rPr>
+                <w:b/>
+                <w:bCs/>
+                <w:sz w:val="24"/>
+              </w:rPr>
+              <w:fldChar w:fldCharType="separate"/>
+            </w:r>
+            <w:r>
+              <w:rPr>
+                <w:b/>
+                <w:bCs/>
+                <w:noProof/>
+                <w:lang w:val="en-US"/>
+              </w:rPr>
+              <w:t>2</w:t>
+            </w:r>
+            <w:r>
+              <w:rPr>
+                <w:b/>
+                <w:bCs/>
+                <w:sz w:val="24"/>
+              </w:rPr>
+              <w:fldChar w:fldCharType="end"/>
+            </w:r>
+          </w:sdtContent>
+        </w:sdt>
+      </w:sdtContent>
+    </w:sdt>
+  </w:p>
+  <w:p>
+    <w:pPr>
+      <w:pStyle w:val="Footer"/>
+      <w:rPr>
+        <w:lang w:val="en-US"/>
+      </w:rPr>
+    </w:pPr>
   </w:p>
 </w:ftr>
 </file>
@@ -5785,6 +5992,118 @@
     </w:lvl>
   </w:abstractNum>
   <w:abstractNum w:abstractNumId="17" w15:restartNumberingAfterBreak="0">
+    <w:nsid w:val="3EB72EC8"/>
+    <w:multiLevelType w:val="hybridMultilevel"/>
+    <w:tmpl w:val="8690E596"/>
+    <w:lvl w:ilvl="0" w:tplc="CECA9750">
+      <w:numFmt w:val="bullet"/>
+      <w:lvlText w:val="-"/>
+      <w:lvlJc w:val="left"/>
+      <w:pPr>
+        <w:ind w:left="720" w:hanging="360"/>
+      </w:pPr>
+      <w:rPr>
+        <w:rFonts w:ascii="Arial" w:eastAsia="Times New Roman" w:hAnsi="Arial" w:cs="Arial" w:hint="default"/>
+      </w:rPr>
+    </w:lvl>
+    <w:lvl w:ilvl="1" w:tplc="04090003" w:tentative="1">
+      <w:start w:val="1"/>
+      <w:numFmt w:val="bullet"/>
+      <w:lvlText w:val="o"/>
+      <w:lvlJc w:val="left"/>
+      <w:pPr>
+        <w:ind w:left="1440" w:hanging="360"/>
+      </w:pPr>
+      <w:rPr>
+        <w:rFonts w:ascii="Courier New" w:hAnsi="Courier New" w:cs="Courier New" w:hint="default"/>
+      </w:rPr>
+    </w:lvl>
+    <w:lvl w:ilvl="2" w:tplc="04090005" w:tentative="1">
+      <w:start w:val="1"/>
+      <w:numFmt w:val="bullet"/>
+      <w:lvlText w:val=""/>
+      <w:lvlJc w:val="left"/>
+      <w:pPr>
+        <w:ind w:left="2160" w:hanging="360"/>
+      </w:pPr>
+      <w:rPr>
+        <w:rFonts w:ascii="Wingdings" w:hAnsi="Wingdings" w:hint="default"/>
+      </w:rPr>
+    </w:lvl>
+    <w:lvl w:ilvl="3" w:tplc="04090001" w:tentative="1">
+      <w:start w:val="1"/>
+      <w:numFmt w:val="bullet"/>
+      <w:lvlText w:val=""/>
+      <w:lvlJc w:val="left"/>
+      <w:pPr>
+        <w:ind w:left="2880" w:hanging="360"/>
+      </w:pPr>
+      <w:rPr>
+        <w:rFonts w:ascii="Symbol" w:hAnsi="Symbol" w:hint="default"/>
+      </w:rPr>
+    </w:lvl>
+    <w:lvl w:ilvl="4" w:tplc="04090003" w:tentative="1">
+      <w:start w:val="1"/>
+      <w:numFmt w:val="bullet"/>
+      <w:lvlText w:val="o"/>
+      <w:lvlJc w:val="left"/>
+      <w:pPr>
+        <w:ind w:left="3600" w:hanging="360"/>
+      </w:pPr>
+      <w:rPr>
+        <w:rFonts w:ascii="Courier New" w:hAnsi="Courier New" w:cs="Courier New" w:hint="default"/>
+      </w:rPr>
+    </w:lvl>
+    <w:lvl w:ilvl="5" w:tplc="04090005" w:tentative="1">
+      <w:start w:val="1"/>
+      <w:numFmt w:val="bullet"/>
+      <w:lvlText w:val=""/>
+      <w:lvlJc w:val="left"/>
+      <w:pPr>
+        <w:ind w:left="4320" w:hanging="360"/>
+      </w:pPr>
+      <w:rPr>
+        <w:rFonts w:ascii="Wingdings" w:hAnsi="Wingdings" w:hint="default"/>
+      </w:rPr>
+    </w:lvl>
+    <w:lvl w:ilvl="6" w:tplc="04090001" w:tentative="1">
+      <w:start w:val="1"/>
+      <w:numFmt w:val="bullet"/>
+      <w:lvlText w:val=""/>
+      <w:lvlJc w:val="left"/>
+      <w:pPr>
+        <w:ind w:left="5040" w:hanging="360"/>
+      </w:pPr>
+      <w:rPr>
+        <w:rFonts w:ascii="Symbol" w:hAnsi="Symbol" w:hint="default"/>
+      </w:rPr>
+    </w:lvl>
+    <w:lvl w:ilvl="7" w:tplc="04090003" w:tentative="1">
+      <w:start w:val="1"/>
+      <w:numFmt w:val="bullet"/>
+      <w:lvlText w:val="o"/>
+      <w:lvlJc w:val="left"/>
+      <w:pPr>
+        <w:ind w:left="5760" w:hanging="360"/>
+      </w:pPr>
+      <w:rPr>
+        <w:rFonts w:ascii="Courier New" w:hAnsi="Courier New" w:cs="Courier New" w:hint="default"/>
+      </w:rPr>
+    </w:lvl>
+    <w:lvl w:ilvl="8" w:tplc="04090005" w:tentative="1">
+      <w:start w:val="1"/>
+      <w:numFmt w:val="bullet"/>
+      <w:lvlText w:val=""/>
+      <w:lvlJc w:val="left"/>
+      <w:pPr>
+        <w:ind w:left="6480" w:hanging="360"/>
+      </w:pPr>
+      <w:rPr>
+        <w:rFonts w:ascii="Wingdings" w:hAnsi="Wingdings" w:hint="default"/>
+      </w:rPr>
+    </w:lvl>
+  </w:abstractNum>
+  <w:abstractNum w:abstractNumId="18" w15:restartNumberingAfterBreak="0">
     <w:nsid w:val="3F804D0D"/>
     <w:multiLevelType w:val="multilevel"/>
     <w:tmpl w:val="7F4CE75C"/>
@@ -5916,7 +6235,7 @@
       </w:rPr>
     </w:lvl>
   </w:abstractNum>
-  <w:abstractNum w:abstractNumId="18" w15:restartNumberingAfterBreak="0">
+  <w:abstractNum w:abstractNumId="19" w15:restartNumberingAfterBreak="0">
     <w:nsid w:val="44E4297B"/>
     <w:multiLevelType w:val="multilevel"/>
     <w:tmpl w:val="86D411AC"/>
@@ -6056,7 +6375,7 @@
       </w:rPr>
     </w:lvl>
   </w:abstractNum>
-  <w:abstractNum w:abstractNumId="19" w15:restartNumberingAfterBreak="0">
+  <w:abstractNum w:abstractNumId="20" w15:restartNumberingAfterBreak="0">
     <w:nsid w:val="48103EDA"/>
     <w:multiLevelType w:val="multilevel"/>
     <w:tmpl w:val="2A821456"/>
@@ -6190,7 +6509,7 @@
       </w:rPr>
     </w:lvl>
   </w:abstractNum>
-  <w:abstractNum w:abstractNumId="20" w15:restartNumberingAfterBreak="0">
+  <w:abstractNum w:abstractNumId="21" w15:restartNumberingAfterBreak="0">
     <w:nsid w:val="4A380405"/>
     <w:multiLevelType w:val="multilevel"/>
     <w:tmpl w:val="1B6C4500"/>
@@ -6356,7 +6675,7 @@
       </w:rPr>
     </w:lvl>
   </w:abstractNum>
-  <w:abstractNum w:abstractNumId="21" w15:restartNumberingAfterBreak="0">
+  <w:abstractNum w:abstractNumId="22" w15:restartNumberingAfterBreak="0">
     <w:nsid w:val="4B2B05A5"/>
     <w:multiLevelType w:val="multilevel"/>
     <w:tmpl w:val="6EEA9FEC"/>
@@ -6523,7 +6842,7 @@
       </w:rPr>
     </w:lvl>
   </w:abstractNum>
-  <w:abstractNum w:abstractNumId="22" w15:restartNumberingAfterBreak="0">
+  <w:abstractNum w:abstractNumId="23" w15:restartNumberingAfterBreak="0">
     <w:nsid w:val="4BD1557B"/>
     <w:multiLevelType w:val="multilevel"/>
     <w:tmpl w:val="5332380A"/>
@@ -6672,7 +6991,7 @@
       </w:rPr>
     </w:lvl>
   </w:abstractNum>
-  <w:abstractNum w:abstractNumId="23" w15:restartNumberingAfterBreak="0">
+  <w:abstractNum w:abstractNumId="24" w15:restartNumberingAfterBreak="0">
     <w:nsid w:val="4D9C0E7E"/>
     <w:multiLevelType w:val="multilevel"/>
     <w:tmpl w:val="102A8316"/>
@@ -6812,7 +7131,7 @@
       </w:rPr>
     </w:lvl>
   </w:abstractNum>
-  <w:abstractNum w:abstractNumId="24" w15:restartNumberingAfterBreak="0">
+  <w:abstractNum w:abstractNumId="25" w15:restartNumberingAfterBreak="0">
     <w:nsid w:val="50476C51"/>
     <w:multiLevelType w:val="multilevel"/>
     <w:tmpl w:val="2A821456"/>
@@ -6946,7 +7265,7 @@
       </w:rPr>
     </w:lvl>
   </w:abstractNum>
-  <w:abstractNum w:abstractNumId="25" w15:restartNumberingAfterBreak="0">
+  <w:abstractNum w:abstractNumId="26" w15:restartNumberingAfterBreak="0">
     <w:nsid w:val="51CF2BF2"/>
     <w:multiLevelType w:val="multilevel"/>
     <w:tmpl w:val="F4DE99A4"/>
@@ -7108,7 +7427,7 @@
       </w:rPr>
     </w:lvl>
   </w:abstractNum>
-  <w:abstractNum w:abstractNumId="26" w15:restartNumberingAfterBreak="0">
+  <w:abstractNum w:abstractNumId="27" w15:restartNumberingAfterBreak="0">
     <w:nsid w:val="541616C4"/>
     <w:multiLevelType w:val="multilevel"/>
     <w:tmpl w:val="8C763460"/>
@@ -7270,7 +7589,7 @@
       </w:rPr>
     </w:lvl>
   </w:abstractNum>
-  <w:abstractNum w:abstractNumId="27" w15:restartNumberingAfterBreak="0">
+  <w:abstractNum w:abstractNumId="28" w15:restartNumberingAfterBreak="0">
     <w:nsid w:val="55AD21BE"/>
     <w:multiLevelType w:val="multilevel"/>
     <w:tmpl w:val="D1F09DEE"/>
@@ -7436,7 +7755,7 @@
       </w:rPr>
     </w:lvl>
   </w:abstractNum>
-  <w:abstractNum w:abstractNumId="28" w15:restartNumberingAfterBreak="0">
+  <w:abstractNum w:abstractNumId="29" w15:restartNumberingAfterBreak="0">
     <w:nsid w:val="578843EC"/>
     <w:multiLevelType w:val="multilevel"/>
     <w:tmpl w:val="6EEA9FEC"/>
@@ -7603,7 +7922,7 @@
       </w:rPr>
     </w:lvl>
   </w:abstractNum>
-  <w:abstractNum w:abstractNumId="29" w15:restartNumberingAfterBreak="0">
+  <w:abstractNum w:abstractNumId="30" w15:restartNumberingAfterBreak="0">
     <w:nsid w:val="5A105287"/>
     <w:multiLevelType w:val="hybridMultilevel"/>
     <w:tmpl w:val="AFD27F6A"/>
@@ -7743,7 +8062,7 @@
       </w:rPr>
     </w:lvl>
   </w:abstractNum>
-  <w:abstractNum w:abstractNumId="30" w15:restartNumberingAfterBreak="0">
+  <w:abstractNum w:abstractNumId="31" w15:restartNumberingAfterBreak="0">
     <w:nsid w:val="62360C0E"/>
     <w:multiLevelType w:val="multilevel"/>
     <w:tmpl w:val="1D94FFD4"/>
@@ -7977,7 +8296,7 @@
       </w:rPr>
     </w:lvl>
   </w:abstractNum>
-  <w:abstractNum w:abstractNumId="31" w15:restartNumberingAfterBreak="0">
+  <w:abstractNum w:abstractNumId="32" w15:restartNumberingAfterBreak="0">
     <w:nsid w:val="62482F57"/>
     <w:multiLevelType w:val="multilevel"/>
     <w:tmpl w:val="D342489A"/>
@@ -8143,7 +8462,7 @@
       </w:rPr>
     </w:lvl>
   </w:abstractNum>
-  <w:abstractNum w:abstractNumId="32" w15:restartNumberingAfterBreak="0">
+  <w:abstractNum w:abstractNumId="33" w15:restartNumberingAfterBreak="0">
     <w:nsid w:val="671A2004"/>
     <w:multiLevelType w:val="multilevel"/>
     <w:tmpl w:val="2A821456"/>
@@ -8277,7 +8596,7 @@
       </w:rPr>
     </w:lvl>
   </w:abstractNum>
-  <w:abstractNum w:abstractNumId="33" w15:restartNumberingAfterBreak="0">
+  <w:abstractNum w:abstractNumId="34" w15:restartNumberingAfterBreak="0">
     <w:nsid w:val="6760091A"/>
     <w:multiLevelType w:val="multilevel"/>
     <w:tmpl w:val="D99A8BE0"/>
@@ -8405,7 +8724,7 @@
       </w:rPr>
     </w:lvl>
   </w:abstractNum>
-  <w:abstractNum w:abstractNumId="34" w15:restartNumberingAfterBreak="0">
+  <w:abstractNum w:abstractNumId="35" w15:restartNumberingAfterBreak="0">
     <w:nsid w:val="67E930A8"/>
     <w:multiLevelType w:val="multilevel"/>
     <w:tmpl w:val="126E6346"/>
@@ -8533,7 +8852,7 @@
       </w:rPr>
     </w:lvl>
   </w:abstractNum>
-  <w:abstractNum w:abstractNumId="35" w15:restartNumberingAfterBreak="0">
+  <w:abstractNum w:abstractNumId="36" w15:restartNumberingAfterBreak="0">
     <w:nsid w:val="706F3093"/>
     <w:multiLevelType w:val="hybridMultilevel"/>
     <w:tmpl w:val="86D411AC"/>
@@ -8673,7 +8992,7 @@
       </w:rPr>
     </w:lvl>
   </w:abstractNum>
-  <w:abstractNum w:abstractNumId="36" w15:restartNumberingAfterBreak="0">
+  <w:abstractNum w:abstractNumId="37" w15:restartNumberingAfterBreak="0">
     <w:nsid w:val="717C7D9E"/>
     <w:multiLevelType w:val="multilevel"/>
     <w:tmpl w:val="4A6A4E0A"/>
@@ -8807,7 +9126,7 @@
       </w:rPr>
     </w:lvl>
   </w:abstractNum>
-  <w:abstractNum w:abstractNumId="37" w15:restartNumberingAfterBreak="0">
+  <w:abstractNum w:abstractNumId="38" w15:restartNumberingAfterBreak="0">
     <w:nsid w:val="76D64061"/>
     <w:multiLevelType w:val="multilevel"/>
     <w:tmpl w:val="DB18D7FE"/>
@@ -9041,7 +9360,7 @@
       </w:rPr>
     </w:lvl>
   </w:abstractNum>
-  <w:abstractNum w:abstractNumId="38" w15:restartNumberingAfterBreak="0">
+  <w:abstractNum w:abstractNumId="39" w15:restartNumberingAfterBreak="0">
     <w:nsid w:val="786E6AF5"/>
     <w:multiLevelType w:val="hybridMultilevel"/>
     <w:tmpl w:val="102A8316"/>
@@ -9181,7 +9500,7 @@
       </w:rPr>
     </w:lvl>
   </w:abstractNum>
-  <w:abstractNum w:abstractNumId="39" w15:restartNumberingAfterBreak="0">
+  <w:abstractNum w:abstractNumId="40" w15:restartNumberingAfterBreak="0">
     <w:nsid w:val="7C0E748B"/>
     <w:multiLevelType w:val="hybridMultilevel"/>
     <w:tmpl w:val="324E219E"/>
@@ -9325,7 +9644,7 @@
     <w:abstractNumId w:val="9"/>
   </w:num>
   <w:num w:numId="2">
-    <w:abstractNumId w:val="39"/>
+    <w:abstractNumId w:val="40"/>
   </w:num>
   <w:num w:numId="3">
     <w:abstractNumId w:val="1"/>
@@ -9334,22 +9653,22 @@
     <w:abstractNumId w:val="0"/>
   </w:num>
   <w:num w:numId="5">
+    <w:abstractNumId w:val="22"/>
+  </w:num>
+  <w:num w:numId="6">
+    <w:abstractNumId w:val="27"/>
+  </w:num>
+  <w:num w:numId="7">
+    <w:abstractNumId w:val="32"/>
+  </w:num>
+  <w:num w:numId="8">
+    <w:abstractNumId w:val="26"/>
+  </w:num>
+  <w:num w:numId="9">
     <w:abstractNumId w:val="21"/>
   </w:num>
-  <w:num w:numId="6">
-    <w:abstractNumId w:val="26"/>
-  </w:num>
-  <w:num w:numId="7">
-    <w:abstractNumId w:val="31"/>
-  </w:num>
-  <w:num w:numId="8">
-    <w:abstractNumId w:val="25"/>
-  </w:num>
-  <w:num w:numId="9">
-    <w:abstractNumId w:val="20"/>
-  </w:num>
   <w:num w:numId="10">
-    <w:abstractNumId w:val="27"/>
+    <w:abstractNumId w:val="28"/>
   </w:num>
   <w:num w:numId="11">
     <w:abstractNumId w:val="7"/>
@@ -9358,13 +9677,13 @@
     <w:abstractNumId w:val="10"/>
   </w:num>
   <w:num w:numId="13">
-    <w:abstractNumId w:val="37"/>
+    <w:abstractNumId w:val="38"/>
   </w:num>
   <w:num w:numId="14">
-    <w:abstractNumId w:val="30"/>
+    <w:abstractNumId w:val="31"/>
   </w:num>
   <w:num w:numId="15">
-    <w:abstractNumId w:val="28"/>
+    <w:abstractNumId w:val="29"/>
   </w:num>
   <w:num w:numId="16">
     <w:abstractNumId w:val="12"/>
@@ -9391,10 +9710,10 @@
     <w:abstractNumId w:val="11"/>
   </w:num>
   <w:num w:numId="24">
-    <w:abstractNumId w:val="34"/>
+    <w:abstractNumId w:val="35"/>
   </w:num>
   <w:num w:numId="25">
-    <w:abstractNumId w:val="33"/>
+    <w:abstractNumId w:val="34"/>
   </w:num>
   <w:num w:numId="26">
     <w:abstractNumId w:val="8"/>
@@ -9403,28 +9722,28 @@
     <w:abstractNumId w:val="15"/>
   </w:num>
   <w:num w:numId="28">
-    <w:abstractNumId w:val="17"/>
+    <w:abstractNumId w:val="18"/>
   </w:num>
   <w:num w:numId="29">
-    <w:abstractNumId w:val="36"/>
+    <w:abstractNumId w:val="37"/>
   </w:num>
   <w:num w:numId="30">
     <w:abstractNumId w:val="6"/>
   </w:num>
   <w:num w:numId="31">
-    <w:abstractNumId w:val="19"/>
+    <w:abstractNumId w:val="20"/>
   </w:num>
   <w:num w:numId="32">
-    <w:abstractNumId w:val="24"/>
+    <w:abstractNumId w:val="25"/>
   </w:num>
   <w:num w:numId="33">
-    <w:abstractNumId w:val="32"/>
+    <w:abstractNumId w:val="33"/>
   </w:num>
   <w:num w:numId="34">
-    <w:abstractNumId w:val="35"/>
+    <w:abstractNumId w:val="36"/>
   </w:num>
   <w:num w:numId="35">
-    <w:abstractNumId w:val="18"/>
+    <w:abstractNumId w:val="19"/>
   </w:num>
   <w:num w:numId="36">
     <w:abstractNumId w:val="3"/>
@@ -9433,10 +9752,10 @@
     <w:abstractNumId w:val="13"/>
   </w:num>
   <w:num w:numId="38">
-    <w:abstractNumId w:val="38"/>
+    <w:abstractNumId w:val="39"/>
   </w:num>
   <w:num w:numId="39">
-    <w:abstractNumId w:val="23"/>
+    <w:abstractNumId w:val="24"/>
   </w:num>
   <w:num w:numId="40">
     <w:abstractNumId w:val="16"/>
@@ -9445,10 +9764,13 @@
     <w:abstractNumId w:val="5"/>
   </w:num>
   <w:num w:numId="42">
-    <w:abstractNumId w:val="29"/>
+    <w:abstractNumId w:val="30"/>
   </w:num>
   <w:num w:numId="43">
-    <w:abstractNumId w:val="22"/>
+    <w:abstractNumId w:val="23"/>
+  </w:num>
+  <w:num w:numId="44">
+    <w:abstractNumId w:val="17"/>
   </w:num>
 </w:numbering>
 </file>
@@ -9477,6 +9799,8 @@
     <w:lsdException w:name="heading 9" w:semiHidden="1" w:unhideWhenUsed="1" w:qFormat="1"/>
     <w:lsdException w:name="toc 1" w:uiPriority="39"/>
     <w:lsdException w:name="toc 2" w:uiPriority="39"/>
+    <w:lsdException w:name="toc 3" w:uiPriority="39"/>
+    <w:lsdException w:name="footer" w:uiPriority="99"/>
     <w:lsdException w:name="caption" w:semiHidden="1" w:unhideWhenUsed="1" w:qFormat="1"/>
     <w:lsdException w:name="Title" w:qFormat="1"/>
     <w:lsdException w:name="Subtitle" w:qFormat="1"/>
@@ -9941,7 +10265,8 @@
   <w:style w:type="paragraph" w:styleId="Footer">
     <w:name w:val="footer"/>
     <w:basedOn w:val="Normal"/>
-    <w:semiHidden/>
+    <w:link w:val="FooterChar"/>
+    <w:uiPriority w:val="99"/>
     <w:rsid w:val="00B04A72"/>
     <w:pPr>
       <w:tabs>
@@ -10049,7 +10374,7 @@
     <w:basedOn w:val="Normal"/>
     <w:next w:val="Normal"/>
     <w:autoRedefine/>
-    <w:semiHidden/>
+    <w:uiPriority w:val="39"/>
     <w:rsid w:val="000235E8"/>
     <w:pPr>
       <w:tabs>
@@ -10126,6 +10451,30 @@
       <w:sz w:val="32"/>
       <w:szCs w:val="32"/>
       <w:lang w:val="en-US" w:eastAsia="en-US"/>
+    </w:rPr>
+  </w:style>
+  <w:style w:type="paragraph" w:styleId="ListParagraph">
+    <w:name w:val="List Paragraph"/>
+    <w:basedOn w:val="Normal"/>
+    <w:uiPriority w:val="34"/>
+    <w:qFormat/>
+    <w:rsid w:val="00F45CE0"/>
+    <w:pPr>
+      <w:ind w:left="720"/>
+      <w:contextualSpacing/>
+    </w:pPr>
+  </w:style>
+  <w:style w:type="character" w:customStyle="1" w:styleId="FooterChar">
+    <w:name w:val="Footer Char"/>
+    <w:basedOn w:val="DefaultParagraphFont"/>
+    <w:link w:val="Footer"/>
+    <w:uiPriority w:val="99"/>
+    <w:rsid w:val="00446E8F"/>
+    <w:rPr>
+      <w:rFonts w:ascii="Arial" w:hAnsi="Arial"/>
+      <w:sz w:val="22"/>
+      <w:szCs w:val="24"/>
+      <w:lang w:val="fi-FI"/>
     </w:rPr>
   </w:style>
 </w:styles>
@@ -10393,12 +10742,6 @@
 </file>
 
 <file path=customXml/item1.xml><?xml version="1.0" encoding="utf-8"?>
-<p:properties xmlns:p="http://schemas.microsoft.com/office/2006/metadata/properties" xmlns:xsi="http://www.w3.org/2001/XMLSchema-instance" xmlns:pc="http://schemas.microsoft.com/office/infopath/2007/PartnerControls">
-  <documentManagement/>
-</p:properties>
-</file>
-
-<file path=customXml/item2.xml><?xml version="1.0" encoding="utf-8"?>
 <?mso-contentType ?>
 <FormTemplates xmlns="http://schemas.microsoft.com/sharepoint/v3/contenttype/forms">
   <Display>DocumentLibraryForm</Display>
@@ -10407,7 +10750,17 @@
 </FormTemplates>
 </file>
 
+<file path=customXml/item2.xml><?xml version="1.0" encoding="utf-8"?>
+<p:properties xmlns:p="http://schemas.microsoft.com/office/2006/metadata/properties" xmlns:xsi="http://www.w3.org/2001/XMLSchema-instance" xmlns:pc="http://schemas.microsoft.com/office/infopath/2007/PartnerControls">
+  <documentManagement/>
+</p:properties>
+</file>
+
 <file path=customXml/item3.xml><?xml version="1.0" encoding="utf-8"?>
+<b:Sources xmlns:b="http://schemas.openxmlformats.org/officeDocument/2006/bibliography" xmlns="http://schemas.openxmlformats.org/officeDocument/2006/bibliography" SelectedStyle="\APASixthEditionOfficeOnline.xsl" StyleName="APA" Version="6"/>
+</file>
+
+<file path=customXml/item4.xml><?xml version="1.0" encoding="utf-8"?>
 <ct:contentTypeSchema xmlns:ct="http://schemas.microsoft.com/office/2006/metadata/contentType" xmlns:ma="http://schemas.microsoft.com/office/2006/metadata/properties/metaAttributes" ct:_="" ma:_="" ma:contentTypeName="Document" ma:contentTypeID="0x01010035EDA6CBE9F2AC4EB4C2BD63BDBF899C" ma:contentTypeVersion="2" ma:contentTypeDescription="Create a new document." ma:contentTypeScope="" ma:versionID="a68480afc67fb6aa4dda96fda920da88">
   <xsd:schema xmlns:xsd="http://www.w3.org/2001/XMLSchema" xmlns:xs="http://www.w3.org/2001/XMLSchema" xmlns:p="http://schemas.microsoft.com/office/2006/metadata/properties" xmlns:ns3="2e6bbb0f-77ab-4622-9451-ccc736b8eff5" targetNamespace="http://schemas.microsoft.com/office/2006/metadata/properties" ma:root="true" ma:fieldsID="072f8f14fee7154ddab500036747560a" ns3:_="">
     <xsd:import namespace="2e6bbb0f-77ab-4622-9451-ccc736b8eff5"/>
@@ -10539,27 +10892,7 @@
 </ct:contentTypeSchema>
 </file>
 
-<file path=customXml/item4.xml><?xml version="1.0" encoding="utf-8"?>
-<b:Sources xmlns:b="http://schemas.openxmlformats.org/officeDocument/2006/bibliography" xmlns="http://schemas.openxmlformats.org/officeDocument/2006/bibliography" SelectedStyle="\APASixthEditionOfficeOnline.xsl" StyleName="APA" Version="6"/>
-</file>
-
 <file path=customXml/itemProps1.xml><?xml version="1.0" encoding="utf-8"?>
-<ds:datastoreItem xmlns:ds="http://schemas.openxmlformats.org/officeDocument/2006/customXml" ds:itemID="{923AADF6-20DF-46B5-8D44-B5B25BA23521}">
-  <ds:schemaRefs>
-    <ds:schemaRef ds:uri="http://schemas.microsoft.com/office/2006/documentManagement/types"/>
-    <ds:schemaRef ds:uri="http://purl.org/dc/dcmitype/"/>
-    <ds:schemaRef ds:uri="http://www.w3.org/XML/1998/namespace"/>
-    <ds:schemaRef ds:uri="http://purl.org/dc/elements/1.1/"/>
-    <ds:schemaRef ds:uri="http://purl.org/dc/terms/"/>
-    <ds:schemaRef ds:uri="http://schemas.microsoft.com/office/2006/metadata/properties"/>
-    <ds:schemaRef ds:uri="2e6bbb0f-77ab-4622-9451-ccc736b8eff5"/>
-    <ds:schemaRef ds:uri="http://schemas.microsoft.com/office/infopath/2007/PartnerControls"/>
-    <ds:schemaRef ds:uri="http://schemas.openxmlformats.org/package/2006/metadata/core-properties"/>
-  </ds:schemaRefs>
-</ds:datastoreItem>
-</file>
-
-<file path=customXml/itemProps2.xml><?xml version="1.0" encoding="utf-8"?>
 <ds:datastoreItem xmlns:ds="http://schemas.openxmlformats.org/officeDocument/2006/customXml" ds:itemID="{D70C5591-78C4-473C-8283-589CC5A57993}">
   <ds:schemaRefs>
     <ds:schemaRef ds:uri="http://schemas.microsoft.com/sharepoint/v3/contenttype/forms"/>
@@ -10567,7 +10900,24 @@
 </ds:datastoreItem>
 </file>
 
+<file path=customXml/itemProps2.xml><?xml version="1.0" encoding="utf-8"?>
+<ds:datastoreItem xmlns:ds="http://schemas.openxmlformats.org/officeDocument/2006/customXml" ds:itemID="{923AADF6-20DF-46B5-8D44-B5B25BA23521}">
+  <ds:schemaRefs>
+    <ds:schemaRef ds:uri="http://schemas.microsoft.com/office/2006/metadata/properties"/>
+    <ds:schemaRef ds:uri="http://schemas.microsoft.com/office/infopath/2007/PartnerControls"/>
+  </ds:schemaRefs>
+</ds:datastoreItem>
+</file>
+
 <file path=customXml/itemProps3.xml><?xml version="1.0" encoding="utf-8"?>
+<ds:datastoreItem xmlns:ds="http://schemas.openxmlformats.org/officeDocument/2006/customXml" ds:itemID="{7478C3B6-8AEF-4D1F-93CB-33C847BC3A97}">
+  <ds:schemaRefs>
+    <ds:schemaRef ds:uri="http://schemas.openxmlformats.org/officeDocument/2006/bibliography"/>
+  </ds:schemaRefs>
+</ds:datastoreItem>
+</file>
+
+<file path=customXml/itemProps4.xml><?xml version="1.0" encoding="utf-8"?>
 <ds:datastoreItem xmlns:ds="http://schemas.openxmlformats.org/officeDocument/2006/customXml" ds:itemID="{3CFF8C2F-5A42-464C-8883-7633A0F395B3}">
   <ds:schemaRefs>
     <ds:schemaRef ds:uri="http://schemas.microsoft.com/office/2006/metadata/contentType"/>
@@ -10583,12 +10933,4 @@
     <ds:schemaRef ds:uri="http://schemas.microsoft.com/internal/obd"/>
   </ds:schemaRefs>
 </ds:datastoreItem>
-</file>
-
-<file path=customXml/itemProps4.xml><?xml version="1.0" encoding="utf-8"?>
-<ds:datastoreItem xmlns:ds="http://schemas.openxmlformats.org/officeDocument/2006/customXml" ds:itemID="{7478C3B6-8AEF-4D1F-93CB-33C847BC3A97}">
-  <ds:schemaRefs>
-    <ds:schemaRef ds:uri="http://schemas.openxmlformats.org/officeDocument/2006/bibliography"/>
-  </ds:schemaRefs>
-</ds:datastoreItem>
 </file>
</xml_diff>

<commit_message>
added teams 4 interface tasks to be done
</commit_message>
<xml_diff>
--- a/Espoo_site_trainee_project_1.docx
+++ b/Espoo_site_trainee_project_1.docx
@@ -52,7 +52,7 @@
           <w:r>
             <w:fldChar w:fldCharType="separate"/>
           </w:r>
-          <w:hyperlink w:anchor="_Toc99910524" w:history="1">
+          <w:hyperlink w:anchor="_Toc99912569" w:history="1">
             <w:r>
               <w:rPr>
                 <w:rStyle w:val="Hyperlink"/>
@@ -80,7 +80,7 @@
                 <w:noProof/>
                 <w:webHidden/>
               </w:rPr>
-              <w:instrText xml:space="preserve"> PAGEREF _Toc99910524 \h </w:instrText>
+              <w:instrText xml:space="preserve"> PAGEREF _Toc99912569 \h </w:instrText>
             </w:r>
             <w:r>
               <w:rPr>
@@ -121,7 +121,7 @@
               <w:lang w:val="en-US"/>
             </w:rPr>
           </w:pPr>
-          <w:hyperlink w:anchor="_Toc99910525" w:history="1">
+          <w:hyperlink w:anchor="_Toc99912570" w:history="1">
             <w:r>
               <w:rPr>
                 <w:rStyle w:val="Hyperlink"/>
@@ -149,7 +149,7 @@
                 <w:noProof/>
                 <w:webHidden/>
               </w:rPr>
-              <w:instrText xml:space="preserve"> PAGEREF _Toc99910525 \h </w:instrText>
+              <w:instrText xml:space="preserve"> PAGEREF _Toc99912570 \h </w:instrText>
             </w:r>
             <w:r>
               <w:rPr>
@@ -190,7 +190,7 @@
               <w:lang w:val="en-US"/>
             </w:rPr>
           </w:pPr>
-          <w:hyperlink w:anchor="_Toc99910526" w:history="1">
+          <w:hyperlink w:anchor="_Toc99912571" w:history="1">
             <w:r>
               <w:rPr>
                 <w:rStyle w:val="Hyperlink"/>
@@ -218,7 +218,7 @@
                 <w:noProof/>
                 <w:webHidden/>
               </w:rPr>
-              <w:instrText xml:space="preserve"> PAGEREF _Toc99910526 \h </w:instrText>
+              <w:instrText xml:space="preserve"> PAGEREF _Toc99912571 \h </w:instrText>
             </w:r>
             <w:r>
               <w:rPr>
@@ -259,7 +259,7 @@
               <w:lang w:val="en-US"/>
             </w:rPr>
           </w:pPr>
-          <w:hyperlink w:anchor="_Toc99910527" w:history="1">
+          <w:hyperlink w:anchor="_Toc99912572" w:history="1">
             <w:r>
               <w:rPr>
                 <w:rStyle w:val="Hyperlink"/>
@@ -287,7 +287,7 @@
                 <w:noProof/>
                 <w:webHidden/>
               </w:rPr>
-              <w:instrText xml:space="preserve"> PAGEREF _Toc99910527 \h </w:instrText>
+              <w:instrText xml:space="preserve"> PAGEREF _Toc99912572 \h </w:instrText>
             </w:r>
             <w:r>
               <w:rPr>
@@ -308,6 +308,282 @@
                 <w:webHidden/>
               </w:rPr>
               <w:t>2</w:t>
+            </w:r>
+            <w:r>
+              <w:rPr>
+                <w:noProof/>
+                <w:webHidden/>
+              </w:rPr>
+              <w:fldChar w:fldCharType="end"/>
+            </w:r>
+          </w:hyperlink>
+        </w:p>
+        <w:p>
+          <w:pPr>
+            <w:pStyle w:val="TOC1"/>
+            <w:rPr>
+              <w:rFonts w:asciiTheme="minorHAnsi" w:eastAsiaTheme="minorEastAsia" w:hAnsiTheme="minorHAnsi" w:cstheme="minorBidi"/>
+              <w:noProof/>
+              <w:szCs w:val="22"/>
+              <w:lang w:val="en-US"/>
+            </w:rPr>
+          </w:pPr>
+          <w:hyperlink w:anchor="_Toc99912573" w:history="1">
+            <w:r>
+              <w:rPr>
+                <w:rStyle w:val="Hyperlink"/>
+                <w:noProof/>
+                <w:lang w:val="en-US"/>
+              </w:rPr>
+              <w:t>Application interface – mobile phone (Gayatri)</w:t>
+            </w:r>
+            <w:r>
+              <w:rPr>
+                <w:noProof/>
+                <w:webHidden/>
+              </w:rPr>
+              <w:tab/>
+            </w:r>
+            <w:r>
+              <w:rPr>
+                <w:noProof/>
+                <w:webHidden/>
+              </w:rPr>
+              <w:fldChar w:fldCharType="begin"/>
+            </w:r>
+            <w:r>
+              <w:rPr>
+                <w:noProof/>
+                <w:webHidden/>
+              </w:rPr>
+              <w:instrText xml:space="preserve"> PAGEREF _Toc99912573 \h </w:instrText>
+            </w:r>
+            <w:r>
+              <w:rPr>
+                <w:noProof/>
+                <w:webHidden/>
+              </w:rPr>
+            </w:r>
+            <w:r>
+              <w:rPr>
+                <w:noProof/>
+                <w:webHidden/>
+              </w:rPr>
+              <w:fldChar w:fldCharType="separate"/>
+            </w:r>
+            <w:r>
+              <w:rPr>
+                <w:noProof/>
+                <w:webHidden/>
+              </w:rPr>
+              <w:t>3</w:t>
+            </w:r>
+            <w:r>
+              <w:rPr>
+                <w:noProof/>
+                <w:webHidden/>
+              </w:rPr>
+              <w:fldChar w:fldCharType="end"/>
+            </w:r>
+          </w:hyperlink>
+        </w:p>
+        <w:p>
+          <w:pPr>
+            <w:pStyle w:val="TOC1"/>
+            <w:rPr>
+              <w:rFonts w:asciiTheme="minorHAnsi" w:eastAsiaTheme="minorEastAsia" w:hAnsiTheme="minorHAnsi" w:cstheme="minorBidi"/>
+              <w:noProof/>
+              <w:szCs w:val="22"/>
+              <w:lang w:val="en-US"/>
+            </w:rPr>
+          </w:pPr>
+          <w:hyperlink w:anchor="_Toc99912574" w:history="1">
+            <w:r>
+              <w:rPr>
+                <w:rStyle w:val="Hyperlink"/>
+                <w:noProof/>
+                <w:lang w:val="en-US"/>
+              </w:rPr>
+              <w:t>Iot -interface (Suman)</w:t>
+            </w:r>
+            <w:r>
+              <w:rPr>
+                <w:noProof/>
+                <w:webHidden/>
+              </w:rPr>
+              <w:tab/>
+            </w:r>
+            <w:r>
+              <w:rPr>
+                <w:noProof/>
+                <w:webHidden/>
+              </w:rPr>
+              <w:fldChar w:fldCharType="begin"/>
+            </w:r>
+            <w:r>
+              <w:rPr>
+                <w:noProof/>
+                <w:webHidden/>
+              </w:rPr>
+              <w:instrText xml:space="preserve"> PAGEREF _Toc99912574 \h </w:instrText>
+            </w:r>
+            <w:r>
+              <w:rPr>
+                <w:noProof/>
+                <w:webHidden/>
+              </w:rPr>
+            </w:r>
+            <w:r>
+              <w:rPr>
+                <w:noProof/>
+                <w:webHidden/>
+              </w:rPr>
+              <w:fldChar w:fldCharType="separate"/>
+            </w:r>
+            <w:r>
+              <w:rPr>
+                <w:noProof/>
+                <w:webHidden/>
+              </w:rPr>
+              <w:t>3</w:t>
+            </w:r>
+            <w:r>
+              <w:rPr>
+                <w:noProof/>
+                <w:webHidden/>
+              </w:rPr>
+              <w:fldChar w:fldCharType="end"/>
+            </w:r>
+          </w:hyperlink>
+        </w:p>
+        <w:p>
+          <w:pPr>
+            <w:pStyle w:val="TOC1"/>
+            <w:rPr>
+              <w:rFonts w:asciiTheme="minorHAnsi" w:eastAsiaTheme="minorEastAsia" w:hAnsiTheme="minorHAnsi" w:cstheme="minorBidi"/>
+              <w:noProof/>
+              <w:szCs w:val="22"/>
+              <w:lang w:val="en-US"/>
+            </w:rPr>
+          </w:pPr>
+          <w:hyperlink w:anchor="_Toc99912575" w:history="1">
+            <w:r>
+              <w:rPr>
+                <w:rStyle w:val="Hyperlink"/>
+                <w:noProof/>
+                <w:lang w:val="en-US"/>
+              </w:rPr>
+              <w:t>End-to-end testing (Nithya)</w:t>
+            </w:r>
+            <w:r>
+              <w:rPr>
+                <w:noProof/>
+                <w:webHidden/>
+              </w:rPr>
+              <w:tab/>
+            </w:r>
+            <w:r>
+              <w:rPr>
+                <w:noProof/>
+                <w:webHidden/>
+              </w:rPr>
+              <w:fldChar w:fldCharType="begin"/>
+            </w:r>
+            <w:r>
+              <w:rPr>
+                <w:noProof/>
+                <w:webHidden/>
+              </w:rPr>
+              <w:instrText xml:space="preserve"> PAGEREF _Toc99912575 \h </w:instrText>
+            </w:r>
+            <w:r>
+              <w:rPr>
+                <w:noProof/>
+                <w:webHidden/>
+              </w:rPr>
+            </w:r>
+            <w:r>
+              <w:rPr>
+                <w:noProof/>
+                <w:webHidden/>
+              </w:rPr>
+              <w:fldChar w:fldCharType="separate"/>
+            </w:r>
+            <w:r>
+              <w:rPr>
+                <w:noProof/>
+                <w:webHidden/>
+              </w:rPr>
+              <w:t>3</w:t>
+            </w:r>
+            <w:r>
+              <w:rPr>
+                <w:noProof/>
+                <w:webHidden/>
+              </w:rPr>
+              <w:fldChar w:fldCharType="end"/>
+            </w:r>
+          </w:hyperlink>
+        </w:p>
+        <w:p>
+          <w:pPr>
+            <w:pStyle w:val="TOC1"/>
+            <w:rPr>
+              <w:rFonts w:asciiTheme="minorHAnsi" w:eastAsiaTheme="minorEastAsia" w:hAnsiTheme="minorHAnsi" w:cstheme="minorBidi"/>
+              <w:noProof/>
+              <w:szCs w:val="22"/>
+              <w:lang w:val="en-US"/>
+            </w:rPr>
+          </w:pPr>
+          <w:hyperlink w:anchor="_Toc99912576" w:history="1">
+            <w:r>
+              <w:rPr>
+                <w:rStyle w:val="Hyperlink"/>
+                <w:noProof/>
+                <w:lang w:val="en-US"/>
+              </w:rPr>
+              <w:t>Cloud interface (Lauri)</w:t>
+            </w:r>
+            <w:r>
+              <w:rPr>
+                <w:noProof/>
+                <w:webHidden/>
+              </w:rPr>
+              <w:tab/>
+            </w:r>
+            <w:r>
+              <w:rPr>
+                <w:noProof/>
+                <w:webHidden/>
+              </w:rPr>
+              <w:fldChar w:fldCharType="begin"/>
+            </w:r>
+            <w:r>
+              <w:rPr>
+                <w:noProof/>
+                <w:webHidden/>
+              </w:rPr>
+              <w:instrText xml:space="preserve"> PAGEREF _Toc99912576 \h </w:instrText>
+            </w:r>
+            <w:r>
+              <w:rPr>
+                <w:noProof/>
+                <w:webHidden/>
+              </w:rPr>
+            </w:r>
+            <w:r>
+              <w:rPr>
+                <w:noProof/>
+                <w:webHidden/>
+              </w:rPr>
+              <w:fldChar w:fldCharType="separate"/>
+            </w:r>
+            <w:r>
+              <w:rPr>
+                <w:noProof/>
+                <w:webHidden/>
+              </w:rPr>
+              <w:t>3</w:t>
             </w:r>
             <w:r>
               <w:rPr>
@@ -328,7 +604,7 @@
               <w:lang w:val="en-US"/>
             </w:rPr>
           </w:pPr>
-          <w:hyperlink w:anchor="_Toc99910528" w:history="1">
+          <w:hyperlink w:anchor="_Toc99912577" w:history="1">
             <w:r>
               <w:rPr>
                 <w:rStyle w:val="Hyperlink"/>
@@ -356,7 +632,7 @@
                 <w:noProof/>
                 <w:webHidden/>
               </w:rPr>
-              <w:instrText xml:space="preserve"> PAGEREF _Toc99910528 \h </w:instrText>
+              <w:instrText xml:space="preserve"> PAGEREF _Toc99912577 \h </w:instrText>
             </w:r>
             <w:r>
               <w:rPr>
@@ -376,7 +652,7 @@
                 <w:noProof/>
                 <w:webHidden/>
               </w:rPr>
-              <w:t>3</w:t>
+              <w:t>4</w:t>
             </w:r>
             <w:r>
               <w:rPr>
@@ -397,14 +673,14 @@
               <w:lang w:val="en-US"/>
             </w:rPr>
           </w:pPr>
-          <w:hyperlink w:anchor="_Toc99910529" w:history="1">
+          <w:hyperlink w:anchor="_Toc99912578" w:history="1">
             <w:r>
               <w:rPr>
                 <w:rStyle w:val="Hyperlink"/>
                 <w:noProof/>
                 <w:lang w:val="en-US"/>
               </w:rPr>
-              <w:t>What about the foollowings would we need?</w:t>
+              <w:t>What about the followings would we need?</w:t>
             </w:r>
             <w:r>
               <w:rPr>
@@ -425,7 +701,7 @@
                 <w:noProof/>
                 <w:webHidden/>
               </w:rPr>
-              <w:instrText xml:space="preserve"> PAGEREF _Toc99910529 \h </w:instrText>
+              <w:instrText xml:space="preserve"> PAGEREF _Toc99912578 \h </w:instrText>
             </w:r>
             <w:r>
               <w:rPr>
@@ -445,7 +721,7 @@
                 <w:noProof/>
                 <w:webHidden/>
               </w:rPr>
-              <w:t>3</w:t>
+              <w:t>4</w:t>
             </w:r>
             <w:r>
               <w:rPr>
@@ -466,7 +742,7 @@
               <w:lang w:val="en-US"/>
             </w:rPr>
           </w:pPr>
-          <w:hyperlink w:anchor="_Toc99910530" w:history="1">
+          <w:hyperlink w:anchor="_Toc99912579" w:history="1">
             <w:r>
               <w:rPr>
                 <w:rStyle w:val="Hyperlink"/>
@@ -494,7 +770,7 @@
                 <w:noProof/>
                 <w:webHidden/>
               </w:rPr>
-              <w:instrText xml:space="preserve"> PAGEREF _Toc99910530 \h </w:instrText>
+              <w:instrText xml:space="preserve"> PAGEREF _Toc99912579 \h </w:instrText>
             </w:r>
             <w:r>
               <w:rPr>
@@ -514,7 +790,7 @@
                 <w:noProof/>
                 <w:webHidden/>
               </w:rPr>
-              <w:t>3</w:t>
+              <w:t>4</w:t>
             </w:r>
             <w:r>
               <w:rPr>
@@ -535,7 +811,7 @@
               <w:lang w:val="en-US"/>
             </w:rPr>
           </w:pPr>
-          <w:hyperlink w:anchor="_Toc99910531" w:history="1">
+          <w:hyperlink w:anchor="_Toc99912580" w:history="1">
             <w:r>
               <w:rPr>
                 <w:rStyle w:val="Hyperlink"/>
@@ -563,7 +839,7 @@
                 <w:noProof/>
                 <w:webHidden/>
               </w:rPr>
-              <w:instrText xml:space="preserve"> PAGEREF _Toc99910531 \h </w:instrText>
+              <w:instrText xml:space="preserve"> PAGEREF _Toc99912580 \h </w:instrText>
             </w:r>
             <w:r>
               <w:rPr>
@@ -583,7 +859,7 @@
                 <w:noProof/>
                 <w:webHidden/>
               </w:rPr>
-              <w:t>4</w:t>
+              <w:t>6</w:t>
             </w:r>
             <w:r>
               <w:rPr>
@@ -604,14 +880,14 @@
               <w:lang w:val="en-US"/>
             </w:rPr>
           </w:pPr>
-          <w:hyperlink w:anchor="_Toc99910532" w:history="1">
+          <w:hyperlink w:anchor="_Toc99912581" w:history="1">
             <w:r>
               <w:rPr>
                 <w:rStyle w:val="Hyperlink"/>
                 <w:noProof/>
                 <w:lang w:val="en-US"/>
               </w:rPr>
-              <w:t>Brainstormin 2 – new UML</w:t>
+              <w:t>What kind of document selection we have time to produce</w:t>
             </w:r>
             <w:r>
               <w:rPr>
@@ -632,7 +908,7 @@
                 <w:noProof/>
                 <w:webHidden/>
               </w:rPr>
-              <w:instrText xml:space="preserve"> PAGEREF _Toc99910532 \h </w:instrText>
+              <w:instrText xml:space="preserve"> PAGEREF _Toc99912581 \h </w:instrText>
             </w:r>
             <w:r>
               <w:rPr>
@@ -652,7 +928,7 @@
                 <w:noProof/>
                 <w:webHidden/>
               </w:rPr>
-              <w:t>6</w:t>
+              <w:t>8</w:t>
             </w:r>
             <w:r>
               <w:rPr>
@@ -673,14 +949,14 @@
               <w:lang w:val="en-US"/>
             </w:rPr>
           </w:pPr>
-          <w:hyperlink w:anchor="_Toc99910533" w:history="1">
+          <w:hyperlink w:anchor="_Toc99912582" w:history="1">
             <w:r>
               <w:rPr>
                 <w:rStyle w:val="Hyperlink"/>
                 <w:noProof/>
                 <w:lang w:val="en-US"/>
               </w:rPr>
-              <w:t>What kind of document selection we have time to produce</w:t>
+              <w:t>AccuWeather user Azure plus other MS services</w:t>
             </w:r>
             <w:r>
               <w:rPr>
@@ -701,7 +977,7 @@
                 <w:noProof/>
                 <w:webHidden/>
               </w:rPr>
-              <w:instrText xml:space="preserve"> PAGEREF _Toc99910533 \h </w:instrText>
+              <w:instrText xml:space="preserve"> PAGEREF _Toc99912582 \h </w:instrText>
             </w:r>
             <w:r>
               <w:rPr>
@@ -721,7 +997,77 @@
                 <w:noProof/>
                 <w:webHidden/>
               </w:rPr>
-              <w:t>7</w:t>
+              <w:t>8</w:t>
+            </w:r>
+            <w:r>
+              <w:rPr>
+                <w:noProof/>
+                <w:webHidden/>
+              </w:rPr>
+              <w:fldChar w:fldCharType="end"/>
+            </w:r>
+          </w:hyperlink>
+        </w:p>
+        <w:p>
+          <w:pPr>
+            <w:pStyle w:val="TOC1"/>
+            <w:rPr>
+              <w:rFonts w:asciiTheme="minorHAnsi" w:eastAsiaTheme="minorEastAsia" w:hAnsiTheme="minorHAnsi" w:cstheme="minorBidi"/>
+              <w:noProof/>
+              <w:szCs w:val="22"/>
+              <w:lang w:val="en-US"/>
+            </w:rPr>
+          </w:pPr>
+          <w:hyperlink w:anchor="_Toc99912583" w:history="1">
+            <w:r>
+              <w:rPr>
+                <w:rStyle w:val="Hyperlink"/>
+                <w:noProof/>
+                <w:shd w:val="clear" w:color="auto" w:fill="FFFFFF"/>
+                <w:lang w:val="en-US"/>
+              </w:rPr>
+              <w:t>About the links</w:t>
+            </w:r>
+            <w:r>
+              <w:rPr>
+                <w:noProof/>
+                <w:webHidden/>
+              </w:rPr>
+              <w:tab/>
+            </w:r>
+            <w:r>
+              <w:rPr>
+                <w:noProof/>
+                <w:webHidden/>
+              </w:rPr>
+              <w:fldChar w:fldCharType="begin"/>
+            </w:r>
+            <w:r>
+              <w:rPr>
+                <w:noProof/>
+                <w:webHidden/>
+              </w:rPr>
+              <w:instrText xml:space="preserve"> PAGEREF _Toc99912583 \h </w:instrText>
+            </w:r>
+            <w:r>
+              <w:rPr>
+                <w:noProof/>
+                <w:webHidden/>
+              </w:rPr>
+            </w:r>
+            <w:r>
+              <w:rPr>
+                <w:noProof/>
+                <w:webHidden/>
+              </w:rPr>
+              <w:fldChar w:fldCharType="separate"/>
+            </w:r>
+            <w:r>
+              <w:rPr>
+                <w:noProof/>
+                <w:webHidden/>
+              </w:rPr>
+              <w:t>9</w:t>
             </w:r>
             <w:r>
               <w:rPr>
@@ -742,14 +1088,15 @@
               <w:lang w:val="en-US"/>
             </w:rPr>
           </w:pPr>
-          <w:hyperlink w:anchor="_Toc99910534" w:history="1">
+          <w:hyperlink w:anchor="_Toc99912584" w:history="1">
             <w:r>
               <w:rPr>
                 <w:rStyle w:val="Hyperlink"/>
                 <w:noProof/>
+                <w:shd w:val="clear" w:color="auto" w:fill="FFFFFF"/>
                 <w:lang w:val="en-US"/>
               </w:rPr>
-              <w:t>AccuWeather user Azure plus other MS services</w:t>
+              <w:t>Slack discussions</w:t>
             </w:r>
             <w:r>
               <w:rPr>
@@ -770,7 +1117,7 @@
                 <w:noProof/>
                 <w:webHidden/>
               </w:rPr>
-              <w:instrText xml:space="preserve"> PAGEREF _Toc99910534 \h </w:instrText>
+              <w:instrText xml:space="preserve"> PAGEREF _Toc99912584 \h </w:instrText>
             </w:r>
             <w:r>
               <w:rPr>
@@ -790,7 +1137,7 @@
                 <w:noProof/>
                 <w:webHidden/>
               </w:rPr>
-              <w:t>7</w:t>
+              <w:t>9</w:t>
             </w:r>
             <w:r>
               <w:rPr>
@@ -803,7 +1150,7 @@
         </w:p>
         <w:p>
           <w:pPr>
-            <w:pStyle w:val="TOC1"/>
+            <w:pStyle w:val="TOC3"/>
             <w:rPr>
               <w:rFonts w:asciiTheme="minorHAnsi" w:eastAsiaTheme="minorEastAsia" w:hAnsiTheme="minorHAnsi" w:cstheme="minorBidi"/>
               <w:noProof/>
@@ -811,15 +1158,83 @@
               <w:lang w:val="en-US"/>
             </w:rPr>
           </w:pPr>
-          <w:hyperlink w:anchor="_Toc99910535" w:history="1">
+          <w:hyperlink w:anchor="_Toc99912585" w:history="1">
             <w:r>
               <w:rPr>
                 <w:rStyle w:val="Hyperlink"/>
                 <w:noProof/>
+                <w:lang w:val="en-US"/>
+              </w:rPr>
+              <w:t>RobotFramework</w:t>
+            </w:r>
+            <w:r>
+              <w:rPr>
+                <w:noProof/>
+                <w:webHidden/>
+              </w:rPr>
+              <w:tab/>
+            </w:r>
+            <w:r>
+              <w:rPr>
+                <w:noProof/>
+                <w:webHidden/>
+              </w:rPr>
+              <w:fldChar w:fldCharType="begin"/>
+            </w:r>
+            <w:r>
+              <w:rPr>
+                <w:noProof/>
+                <w:webHidden/>
+              </w:rPr>
+              <w:instrText xml:space="preserve"> PAGEREF _Toc99912585 \h </w:instrText>
+            </w:r>
+            <w:r>
+              <w:rPr>
+                <w:noProof/>
+                <w:webHidden/>
+              </w:rPr>
+            </w:r>
+            <w:r>
+              <w:rPr>
+                <w:noProof/>
+                <w:webHidden/>
+              </w:rPr>
+              <w:fldChar w:fldCharType="separate"/>
+            </w:r>
+            <w:r>
+              <w:rPr>
+                <w:noProof/>
+                <w:webHidden/>
+              </w:rPr>
+              <w:t>9</w:t>
+            </w:r>
+            <w:r>
+              <w:rPr>
+                <w:noProof/>
+                <w:webHidden/>
+              </w:rPr>
+              <w:fldChar w:fldCharType="end"/>
+            </w:r>
+          </w:hyperlink>
+        </w:p>
+        <w:p>
+          <w:pPr>
+            <w:pStyle w:val="TOC3"/>
+            <w:rPr>
+              <w:rFonts w:asciiTheme="minorHAnsi" w:eastAsiaTheme="minorEastAsia" w:hAnsiTheme="minorHAnsi" w:cstheme="minorBidi"/>
+              <w:noProof/>
+              <w:szCs w:val="22"/>
+              <w:lang w:val="en-US"/>
+            </w:rPr>
+          </w:pPr>
+          <w:hyperlink w:anchor="_Toc99912586" w:history="1">
+            <w:r>
+              <w:rPr>
+                <w:rStyle w:val="Hyperlink"/>
+                <w:noProof/>
                 <w:shd w:val="clear" w:color="auto" w:fill="FFFFFF"/>
-                <w:lang w:val="en-US"/>
-              </w:rPr>
-              <w:t>About the links</w:t>
+              </w:rPr>
+              <w:t>CodeClinic</w:t>
             </w:r>
             <w:r>
               <w:rPr>
@@ -840,7 +1255,7 @@
                 <w:noProof/>
                 <w:webHidden/>
               </w:rPr>
-              <w:instrText xml:space="preserve"> PAGEREF _Toc99910535 \h </w:instrText>
+              <w:instrText xml:space="preserve"> PAGEREF _Toc99912586 \h </w:instrText>
             </w:r>
             <w:r>
               <w:rPr>
@@ -860,7 +1275,7 @@
                 <w:noProof/>
                 <w:webHidden/>
               </w:rPr>
-              <w:t>8</w:t>
+              <w:t>10</w:t>
             </w:r>
             <w:r>
               <w:rPr>
@@ -881,7 +1296,7 @@
               <w:lang w:val="en-US"/>
             </w:rPr>
           </w:pPr>
-          <w:hyperlink w:anchor="_Toc99910536" w:history="1">
+          <w:hyperlink w:anchor="_Toc99912587" w:history="1">
             <w:r>
               <w:rPr>
                 <w:rStyle w:val="Hyperlink"/>
@@ -889,7 +1304,7 @@
                 <w:shd w:val="clear" w:color="auto" w:fill="FFFFFF"/>
                 <w:lang w:val="en-US"/>
               </w:rPr>
-              <w:t>Slack discussions</w:t>
+              <w:t>List of Testing Tools</w:t>
             </w:r>
             <w:r>
               <w:rPr>
@@ -910,7 +1325,7 @@
                 <w:noProof/>
                 <w:webHidden/>
               </w:rPr>
-              <w:instrText xml:space="preserve"> PAGEREF _Toc99910536 \h </w:instrText>
+              <w:instrText xml:space="preserve"> PAGEREF _Toc99912587 \h </w:instrText>
             </w:r>
             <w:r>
               <w:rPr>
@@ -930,234 +1345,7 @@
                 <w:noProof/>
                 <w:webHidden/>
               </w:rPr>
-              <w:t>8</w:t>
-            </w:r>
-            <w:r>
-              <w:rPr>
-                <w:noProof/>
-                <w:webHidden/>
-              </w:rPr>
-              <w:fldChar w:fldCharType="end"/>
-            </w:r>
-          </w:hyperlink>
-        </w:p>
-        <w:p>
-          <w:pPr>
-            <w:pStyle w:val="TOC3"/>
-            <w:rPr>
-              <w:rFonts w:asciiTheme="minorHAnsi" w:eastAsiaTheme="minorEastAsia" w:hAnsiTheme="minorHAnsi" w:cstheme="minorBidi"/>
-              <w:noProof/>
-              <w:szCs w:val="22"/>
-              <w:lang w:val="en-US"/>
-            </w:rPr>
-          </w:pPr>
-          <w:hyperlink w:anchor="_Toc99910537" w:history="1">
-            <w:r>
-              <w:rPr>
-                <w:rStyle w:val="Hyperlink"/>
-                <w:noProof/>
-                <w:lang w:val="en-US"/>
-              </w:rPr>
-              <w:t>RobotFramework</w:t>
-            </w:r>
-            <w:r>
-              <w:rPr>
-                <w:noProof/>
-                <w:webHidden/>
-              </w:rPr>
-              <w:tab/>
-            </w:r>
-            <w:r>
-              <w:rPr>
-                <w:noProof/>
-                <w:webHidden/>
-              </w:rPr>
-              <w:fldChar w:fldCharType="begin"/>
-            </w:r>
-            <w:r>
-              <w:rPr>
-                <w:noProof/>
-                <w:webHidden/>
-              </w:rPr>
-              <w:instrText xml:space="preserve"> PAGEREF _Toc99910537 \h </w:instrText>
-            </w:r>
-            <w:r>
-              <w:rPr>
-                <w:noProof/>
-                <w:webHidden/>
-              </w:rPr>
-            </w:r>
-            <w:r>
-              <w:rPr>
-                <w:noProof/>
-                <w:webHidden/>
-              </w:rPr>
-              <w:fldChar w:fldCharType="separate"/>
-            </w:r>
-            <w:r>
-              <w:rPr>
-                <w:noProof/>
-                <w:webHidden/>
-              </w:rPr>
-              <w:t>8</w:t>
-            </w:r>
-            <w:r>
-              <w:rPr>
-                <w:noProof/>
-                <w:webHidden/>
-              </w:rPr>
-              <w:fldChar w:fldCharType="end"/>
-            </w:r>
-          </w:hyperlink>
-        </w:p>
-        <w:p>
-          <w:pPr>
-            <w:pStyle w:val="TOC3"/>
-            <w:rPr>
-              <w:rFonts w:asciiTheme="minorHAnsi" w:eastAsiaTheme="minorEastAsia" w:hAnsiTheme="minorHAnsi" w:cstheme="minorBidi"/>
-              <w:noProof/>
-              <w:szCs w:val="22"/>
-              <w:lang w:val="en-US"/>
-            </w:rPr>
-          </w:pPr>
-          <w:hyperlink w:anchor="_Toc99910538" w:history="1">
-            <w:r>
-              <w:rPr>
-                <w:rStyle w:val="Hyperlink"/>
-                <w:noProof/>
-                <w:shd w:val="clear" w:color="auto" w:fill="FFFFFF"/>
-                <w:lang w:val="en-US"/>
-              </w:rPr>
-              <w:t>CodeClinic</w:t>
-            </w:r>
-            <w:r>
-              <w:rPr>
-                <w:noProof/>
-                <w:webHidden/>
-              </w:rPr>
-              <w:tab/>
-            </w:r>
-            <w:r>
-              <w:rPr>
-                <w:noProof/>
-                <w:webHidden/>
-              </w:rPr>
-              <w:fldChar w:fldCharType="begin"/>
-            </w:r>
-            <w:r>
-              <w:rPr>
-                <w:noProof/>
-                <w:webHidden/>
-              </w:rPr>
-              <w:instrText xml:space="preserve"> PAGEREF _Toc99910538 \h </w:instrText>
-            </w:r>
-            <w:r>
-              <w:rPr>
-                <w:noProof/>
-                <w:webHidden/>
-              </w:rPr>
-            </w:r>
-            <w:r>
-              <w:rPr>
-                <w:noProof/>
-                <w:webHidden/>
-              </w:rPr>
-              <w:fldChar w:fldCharType="separate"/>
-            </w:r>
-            <w:r>
-              <w:rPr>
-                <w:noProof/>
-                <w:webHidden/>
-              </w:rPr>
-              <w:t>9</w:t>
-            </w:r>
-            <w:r>
-              <w:rPr>
-                <w:noProof/>
-                <w:webHidden/>
-              </w:rPr>
-              <w:fldChar w:fldCharType="end"/>
-            </w:r>
-          </w:hyperlink>
-        </w:p>
-        <w:p>
-          <w:pPr>
-            <w:pStyle w:val="TOC2"/>
-            <w:rPr>
-              <w:rFonts w:asciiTheme="minorHAnsi" w:eastAsiaTheme="minorEastAsia" w:hAnsiTheme="minorHAnsi" w:cstheme="minorBidi"/>
-              <w:noProof/>
-              <w:szCs w:val="22"/>
-              <w:lang w:val="en-US"/>
-            </w:rPr>
-          </w:pPr>
-          <w:hyperlink w:anchor="_Toc99910539" w:history="1">
-            <w:r>
-              <w:rPr>
-                <w:rStyle w:val="Hyperlink"/>
-                <w:noProof/>
-                <w:shd w:val="clear" w:color="auto" w:fill="FFFFFF"/>
-                <w:lang w:val="en-US"/>
-              </w:rPr>
-              <w:t>List of Testing T</w:t>
-            </w:r>
-            <w:r>
-              <w:rPr>
-                <w:rStyle w:val="Hyperlink"/>
-                <w:noProof/>
-                <w:shd w:val="clear" w:color="auto" w:fill="FFFFFF"/>
-                <w:lang w:val="en-US"/>
-              </w:rPr>
-              <w:t>o</w:t>
-            </w:r>
-            <w:r>
-              <w:rPr>
-                <w:rStyle w:val="Hyperlink"/>
-                <w:noProof/>
-                <w:shd w:val="clear" w:color="auto" w:fill="FFFFFF"/>
-                <w:lang w:val="en-US"/>
-              </w:rPr>
-              <w:t>ols</w:t>
-            </w:r>
-            <w:r>
-              <w:rPr>
-                <w:noProof/>
-                <w:webHidden/>
-              </w:rPr>
-              <w:tab/>
-            </w:r>
-            <w:r>
-              <w:rPr>
-                <w:noProof/>
-                <w:webHidden/>
-              </w:rPr>
-              <w:fldChar w:fldCharType="begin"/>
-            </w:r>
-            <w:r>
-              <w:rPr>
-                <w:noProof/>
-                <w:webHidden/>
-              </w:rPr>
-              <w:instrText xml:space="preserve"> PAGEREF _Toc99910539 \h </w:instrText>
-            </w:r>
-            <w:r>
-              <w:rPr>
-                <w:noProof/>
-                <w:webHidden/>
-              </w:rPr>
-            </w:r>
-            <w:r>
-              <w:rPr>
-                <w:noProof/>
-                <w:webHidden/>
-              </w:rPr>
-              <w:fldChar w:fldCharType="separate"/>
-            </w:r>
-            <w:r>
-              <w:rPr>
-                <w:noProof/>
-                <w:webHidden/>
-              </w:rPr>
-              <w:t>9</w:t>
+              <w:t>10</w:t>
             </w:r>
             <w:r>
               <w:rPr>
@@ -1207,7 +1395,7 @@
           <w:lang w:val="en-US"/>
         </w:rPr>
       </w:pPr>
-      <w:bookmarkStart w:id="0" w:name="_Toc99910524"/>
+      <w:bookmarkStart w:id="0" w:name="_Toc99912569"/>
       <w:r>
         <w:rPr>
           <w:lang w:val="en-US"/>
@@ -1231,7 +1419,7 @@
           <w:lang w:val="en-US"/>
         </w:rPr>
       </w:pPr>
-      <w:bookmarkStart w:id="1" w:name="_Toc99910525"/>
+      <w:bookmarkStart w:id="1" w:name="_Toc99912570"/>
       <w:r>
         <w:rPr>
           <w:lang w:val="en-US"/>
@@ -1301,7 +1489,7 @@
           <w:lang w:val="en-US"/>
         </w:rPr>
       </w:pPr>
-      <w:bookmarkStart w:id="2" w:name="_Toc99910526"/>
+      <w:bookmarkStart w:id="2" w:name="_Toc99912571"/>
       <w:r>
         <w:rPr>
           <w:lang w:val="en-US"/>
@@ -1371,7 +1559,7 @@
           <w:lang w:val="en-US"/>
         </w:rPr>
       </w:pPr>
-      <w:bookmarkStart w:id="3" w:name="_Toc99910527"/>
+      <w:bookmarkStart w:id="3" w:name="_Toc99912572"/>
       <w:r>
         <w:rPr>
           <w:lang w:val="en-US"/>
@@ -1429,12 +1617,613 @@
     </w:p>
     <w:p>
       <w:pPr>
+        <w:pStyle w:val="Heading1"/>
+        <w:rPr>
+          <w:lang w:val="en-US"/>
+        </w:rPr>
+      </w:pPr>
+      <w:bookmarkStart w:id="4" w:name="_Toc99912573"/>
+      <w:r>
+        <w:rPr>
+          <w:lang w:val="en-US"/>
+        </w:rPr>
+        <w:lastRenderedPageBreak/>
+        <w:t>Application interface – mobile phone</w:t>
+      </w:r>
+      <w:r>
+        <w:rPr>
+          <w:lang w:val="en-US"/>
+        </w:rPr>
+        <w:t xml:space="preserve"> (G</w:t>
+      </w:r>
+      <w:r>
+        <w:rPr>
+          <w:lang w:val="en-US"/>
+        </w:rPr>
+        <w:t>ayatri)</w:t>
+      </w:r>
+      <w:bookmarkEnd w:id="4"/>
+    </w:p>
+    <w:p>
+      <w:pPr>
+        <w:rPr>
+          <w:lang w:val="en-US" w:eastAsia="fi-FI"/>
+        </w:rPr>
+      </w:pPr>
+      <w:r>
+        <w:rPr>
+          <w:lang w:val="en-US" w:eastAsia="fi-FI"/>
+        </w:rPr>
+        <w:t>Is the App a special kind of app like loading from Appstore or Google Store?</w:t>
+      </w:r>
+    </w:p>
+    <w:p>
+      <w:pPr>
+        <w:rPr>
+          <w:lang w:val="en-US" w:eastAsia="fi-FI"/>
+        </w:rPr>
+      </w:pPr>
+      <w:r>
+        <w:rPr>
+          <w:lang w:val="en-US" w:eastAsia="fi-FI"/>
+        </w:rPr>
+        <w:t xml:space="preserve">Or can it be used </w:t>
+      </w:r>
+      <w:r>
+        <w:rPr>
+          <w:lang w:val="en-US" w:eastAsia="fi-FI"/>
+        </w:rPr>
+        <w:t xml:space="preserve">also </w:t>
+      </w:r>
+      <w:r>
+        <w:rPr>
+          <w:lang w:val="en-US" w:eastAsia="fi-FI"/>
+        </w:rPr>
+        <w:t xml:space="preserve">on </w:t>
+      </w:r>
+      <w:r>
+        <w:rPr>
+          <w:lang w:val="en-US" w:eastAsia="fi-FI"/>
+        </w:rPr>
+        <w:t xml:space="preserve">PCs and </w:t>
+      </w:r>
+      <w:r>
+        <w:rPr>
+          <w:lang w:val="en-US" w:eastAsia="fi-FI"/>
+        </w:rPr>
+        <w:t>browsers</w:t>
+      </w:r>
+      <w:r>
+        <w:rPr>
+          <w:lang w:val="en-US" w:eastAsia="fi-FI"/>
+        </w:rPr>
+        <w:t xml:space="preserve"> </w:t>
+      </w:r>
+      <w:r>
+        <w:rPr>
+          <w:lang w:val="en-US" w:eastAsia="fi-FI"/>
+        </w:rPr>
+        <w:t xml:space="preserve">within </w:t>
+      </w:r>
+      <w:r>
+        <w:rPr>
+          <w:lang w:val="en-US" w:eastAsia="fi-FI"/>
+        </w:rPr>
+        <w:t>O</w:t>
+      </w:r>
+      <w:r>
+        <w:rPr>
+          <w:lang w:val="en-US" w:eastAsia="fi-FI"/>
+        </w:rPr>
+        <w:t>A</w:t>
+      </w:r>
+      <w:r>
+        <w:rPr>
+          <w:lang w:val="en-US" w:eastAsia="fi-FI"/>
+        </w:rPr>
+        <w:t>uth logins</w:t>
+      </w:r>
+      <w:r>
+        <w:rPr>
+          <w:lang w:val="en-US" w:eastAsia="fi-FI"/>
+        </w:rPr>
+        <w:t>?</w:t>
+      </w:r>
+    </w:p>
+    <w:p>
+      <w:pPr>
+        <w:rPr>
+          <w:lang w:val="en-US" w:eastAsia="fi-FI"/>
+        </w:rPr>
+      </w:pPr>
+      <w:r>
+        <w:rPr>
+          <w:lang w:val="en-US" w:eastAsia="fi-FI"/>
+        </w:rPr>
+        <w:t>In latter case maybe more testing is needed?</w:t>
+      </w:r>
+    </w:p>
+    <w:p>
+      <w:pPr>
+        <w:rPr>
+          <w:lang w:val="en-US" w:eastAsia="fi-FI"/>
+        </w:rPr>
+      </w:pPr>
+      <w:r>
+        <w:rPr>
+          <w:lang w:val="en-US" w:eastAsia="fi-FI"/>
+        </w:rPr>
+        <w:t xml:space="preserve">Send test </w:t>
+      </w:r>
+      <w:r>
+        <w:rPr>
+          <w:lang w:val="en-US" w:eastAsia="fi-FI"/>
+        </w:rPr>
+        <w:t>request</w:t>
+      </w:r>
+      <w:r>
+        <w:rPr>
+          <w:lang w:val="en-US" w:eastAsia="fi-FI"/>
+        </w:rPr>
+        <w:t xml:space="preserve"> </w:t>
+      </w:r>
+      <w:r>
+        <w:rPr>
+          <w:lang w:val="en-US" w:eastAsia="fi-FI"/>
+        </w:rPr>
+        <w:t xml:space="preserve">to </w:t>
+      </w:r>
+      <w:proofErr w:type="spellStart"/>
+      <w:r>
+        <w:rPr>
+          <w:lang w:val="en-US" w:eastAsia="fi-FI"/>
+        </w:rPr>
+        <w:t>Iot</w:t>
+      </w:r>
+      <w:proofErr w:type="spellEnd"/>
+      <w:r>
+        <w:rPr>
+          <w:lang w:val="en-US" w:eastAsia="fi-FI"/>
+        </w:rPr>
+        <w:t xml:space="preserve">-sensors to test </w:t>
+      </w:r>
+      <w:r>
+        <w:rPr>
+          <w:lang w:val="en-US" w:eastAsia="fi-FI"/>
+        </w:rPr>
+        <w:t>they functionality?</w:t>
+      </w:r>
+    </w:p>
+    <w:p>
+      <w:pPr>
+        <w:rPr>
+          <w:lang w:val="en-US" w:eastAsia="fi-FI"/>
+        </w:rPr>
+      </w:pPr>
+    </w:p>
+    <w:p>
+      <w:pPr>
+        <w:pStyle w:val="Heading1"/>
+        <w:rPr>
+          <w:lang w:val="en-US"/>
+        </w:rPr>
+      </w:pPr>
+      <w:bookmarkStart w:id="5" w:name="_Toc99912574"/>
+      <w:proofErr w:type="spellStart"/>
+      <w:r>
+        <w:rPr>
+          <w:lang w:val="en-US"/>
+        </w:rPr>
+        <w:t>Iot</w:t>
+      </w:r>
+      <w:proofErr w:type="spellEnd"/>
+      <w:r>
+        <w:rPr>
+          <w:lang w:val="en-US"/>
+        </w:rPr>
+        <w:t xml:space="preserve"> -interface</w:t>
+      </w:r>
+      <w:r>
+        <w:rPr>
+          <w:lang w:val="en-US"/>
+        </w:rPr>
+        <w:t xml:space="preserve"> (Suman)</w:t>
+      </w:r>
+      <w:bookmarkEnd w:id="5"/>
+    </w:p>
+    <w:p>
+      <w:pPr>
+        <w:rPr>
+          <w:lang w:val="en-US" w:eastAsia="fi-FI"/>
+        </w:rPr>
+      </w:pPr>
+      <w:r>
+        <w:rPr>
+          <w:lang w:val="en-US" w:eastAsia="fi-FI"/>
+        </w:rPr>
+        <w:t xml:space="preserve">What kind of data sensors send, </w:t>
+      </w:r>
+      <w:r>
+        <w:rPr>
+          <w:lang w:val="en-US" w:eastAsia="fi-FI"/>
+        </w:rPr>
+        <w:t xml:space="preserve">should be </w:t>
+      </w:r>
+      <w:r>
+        <w:rPr>
+          <w:lang w:val="en-US" w:eastAsia="fi-FI"/>
+        </w:rPr>
+        <w:t>possible to send direct JSON-data</w:t>
+      </w:r>
+      <w:r>
+        <w:rPr>
+          <w:lang w:val="en-US" w:eastAsia="fi-FI"/>
+        </w:rPr>
+        <w:t>?</w:t>
+      </w:r>
+    </w:p>
+    <w:p>
+      <w:pPr>
+        <w:rPr>
+          <w:lang w:val="en-US" w:eastAsia="fi-FI"/>
+        </w:rPr>
+      </w:pPr>
+      <w:r>
+        <w:rPr>
+          <w:lang w:val="en-US" w:eastAsia="fi-FI"/>
+        </w:rPr>
+        <w:t>What about GPS data?</w:t>
+      </w:r>
+    </w:p>
+    <w:p>
+      <w:pPr>
+        <w:rPr>
+          <w:lang w:val="en-US" w:eastAsia="fi-FI"/>
+        </w:rPr>
+      </w:pPr>
+    </w:p>
+    <w:p>
+      <w:pPr>
+        <w:pStyle w:val="Heading1"/>
+        <w:rPr>
+          <w:lang w:val="en-US"/>
+        </w:rPr>
+      </w:pPr>
+      <w:bookmarkStart w:id="6" w:name="_Toc99912575"/>
+      <w:r>
+        <w:rPr>
+          <w:lang w:val="en-US"/>
+        </w:rPr>
+        <w:t>End-to-end testing (Nithya)</w:t>
+      </w:r>
+      <w:bookmarkEnd w:id="6"/>
+    </w:p>
+    <w:p>
+      <w:pPr>
+        <w:rPr>
+          <w:lang w:val="en-US" w:eastAsia="fi-FI"/>
+        </w:rPr>
+      </w:pPr>
+      <w:r>
+        <w:rPr>
+          <w:lang w:val="en-US" w:eastAsia="fi-FI"/>
+        </w:rPr>
+        <w:t>How it is done, with which testing tools, scripts?</w:t>
+      </w:r>
+    </w:p>
+    <w:p>
+      <w:pPr>
+        <w:rPr>
+          <w:lang w:val="en-US" w:eastAsia="fi-FI"/>
+        </w:rPr>
+      </w:pPr>
+    </w:p>
+    <w:p>
+      <w:pPr>
+        <w:pStyle w:val="Heading1"/>
+        <w:rPr>
+          <w:lang w:val="en-US"/>
+        </w:rPr>
+      </w:pPr>
+      <w:bookmarkStart w:id="7" w:name="_Toc99912576"/>
+      <w:r>
+        <w:rPr>
+          <w:lang w:val="en-US"/>
+        </w:rPr>
+        <w:t>Cloud interface</w:t>
+      </w:r>
+      <w:r>
+        <w:rPr>
+          <w:lang w:val="en-US"/>
+        </w:rPr>
+        <w:t xml:space="preserve"> (Lauri)</w:t>
+      </w:r>
+      <w:bookmarkEnd w:id="7"/>
+    </w:p>
+    <w:p>
+      <w:pPr>
+        <w:rPr>
+          <w:lang w:val="en-US" w:eastAsia="fi-FI"/>
+        </w:rPr>
+      </w:pPr>
+      <w:r>
+        <w:rPr>
+          <w:lang w:val="en-US" w:eastAsia="fi-FI"/>
+        </w:rPr>
+        <w:t>How to test, with which test tools</w:t>
+      </w:r>
+      <w:r>
+        <w:rPr>
+          <w:lang w:val="en-US" w:eastAsia="fi-FI"/>
+        </w:rPr>
+        <w:t>, input? Output</w:t>
+      </w:r>
+      <w:r>
+        <w:rPr>
+          <w:lang w:val="en-US" w:eastAsia="fi-FI"/>
+        </w:rPr>
+        <w:t xml:space="preserve"> is API interface?</w:t>
+      </w:r>
+    </w:p>
+    <w:p>
+      <w:pPr>
+        <w:rPr>
+          <w:lang w:val="en-US" w:eastAsia="fi-FI"/>
+        </w:rPr>
+      </w:pPr>
+      <w:r>
+        <w:rPr>
+          <w:lang w:val="en-US" w:eastAsia="fi-FI"/>
+        </w:rPr>
+        <w:t>API</w:t>
+      </w:r>
+      <w:r>
+        <w:rPr>
+          <w:lang w:val="en-US" w:eastAsia="fi-FI"/>
+        </w:rPr>
+        <w:t xml:space="preserve"> can be integrated to the cloud</w:t>
+      </w:r>
+      <w:r>
+        <w:rPr>
+          <w:lang w:val="en-US" w:eastAsia="fi-FI"/>
+        </w:rPr>
+        <w:t>, so the other interface to test is API?</w:t>
+      </w:r>
+    </w:p>
+    <w:p>
+      <w:pPr>
+        <w:rPr>
+          <w:lang w:val="en-US" w:eastAsia="fi-FI"/>
+        </w:rPr>
+      </w:pPr>
+      <w:r>
+        <w:rPr>
+          <w:lang w:val="en-US" w:eastAsia="fi-FI"/>
+        </w:rPr>
+        <w:t xml:space="preserve">How to test </w:t>
+      </w:r>
+      <w:r>
+        <w:rPr>
+          <w:lang w:val="en-US" w:eastAsia="fi-FI"/>
+        </w:rPr>
+        <w:t>that sample/raw input data gets correctly to out to API</w:t>
+      </w:r>
+      <w:r>
+        <w:rPr>
+          <w:lang w:val="en-US" w:eastAsia="fi-FI"/>
+        </w:rPr>
+        <w:t>-interface?</w:t>
+      </w:r>
+    </w:p>
+    <w:p>
+      <w:pPr>
+        <w:rPr>
+          <w:lang w:val="en-US"/>
+        </w:rPr>
+      </w:pPr>
+      <w:r>
+        <w:rPr>
+          <w:lang w:val="en-US"/>
+        </w:rPr>
+        <w:t>IoT --------</w:t>
+      </w:r>
+      <w:r>
+        <w:rPr>
+          <w:lang w:val="en-US"/>
+        </w:rPr>
+        <w:t xml:space="preserve"> gateway </w:t>
+      </w:r>
+      <w:r>
+        <w:rPr>
+          <w:lang w:val="en-US"/>
+        </w:rPr>
+        <w:t>---- Cloud---------------mobile app</w:t>
+      </w:r>
+    </w:p>
+    <w:p>
+      <w:pPr>
+        <w:pStyle w:val="ListParagraph"/>
+        <w:numPr>
+          <w:ilvl w:val="0"/>
+          <w:numId w:val="45"/>
+        </w:numPr>
+        <w:rPr>
+          <w:lang w:val="en-US"/>
+        </w:rPr>
+      </w:pPr>
+      <w:r>
+        <w:rPr>
+          <w:lang w:val="en-US"/>
+        </w:rPr>
+        <w:t>Functionality</w:t>
+      </w:r>
+    </w:p>
+    <w:p>
+      <w:pPr>
+        <w:pStyle w:val="ListParagraph"/>
+        <w:numPr>
+          <w:ilvl w:val="0"/>
+          <w:numId w:val="45"/>
+        </w:numPr>
+        <w:rPr>
+          <w:lang w:val="en-US"/>
+        </w:rPr>
+      </w:pPr>
+      <w:r>
+        <w:rPr>
+          <w:lang w:val="en-US"/>
+        </w:rPr>
+        <w:t>Reliability</w:t>
+      </w:r>
+    </w:p>
+    <w:p>
+      <w:pPr>
+        <w:pStyle w:val="ListParagraph"/>
+        <w:numPr>
+          <w:ilvl w:val="0"/>
+          <w:numId w:val="45"/>
+        </w:numPr>
+        <w:rPr>
+          <w:lang w:val="en-US"/>
+        </w:rPr>
+      </w:pPr>
+      <w:r>
+        <w:rPr>
+          <w:lang w:val="en-US"/>
+        </w:rPr>
+        <w:t>Usability</w:t>
+      </w:r>
+    </w:p>
+    <w:p>
+      <w:pPr>
+        <w:pStyle w:val="ListParagraph"/>
+        <w:numPr>
+          <w:ilvl w:val="0"/>
+          <w:numId w:val="45"/>
+        </w:numPr>
+        <w:rPr>
+          <w:lang w:val="en-US"/>
+        </w:rPr>
+      </w:pPr>
+      <w:r>
+        <w:rPr>
+          <w:lang w:val="en-US"/>
+        </w:rPr>
+        <w:t>Efficiency</w:t>
+      </w:r>
+    </w:p>
+    <w:p>
+      <w:pPr>
+        <w:pStyle w:val="ListParagraph"/>
+        <w:numPr>
+          <w:ilvl w:val="0"/>
+          <w:numId w:val="45"/>
+        </w:numPr>
+        <w:rPr>
+          <w:lang w:val="en-US"/>
+        </w:rPr>
+      </w:pPr>
+      <w:r>
+        <w:rPr>
+          <w:lang w:val="en-US"/>
+        </w:rPr>
+        <w:t>Maintainability</w:t>
+      </w:r>
+    </w:p>
+    <w:p>
+      <w:pPr>
+        <w:pStyle w:val="ListParagraph"/>
+        <w:numPr>
+          <w:ilvl w:val="0"/>
+          <w:numId w:val="45"/>
+        </w:numPr>
+        <w:rPr>
+          <w:lang w:val="en-US"/>
+        </w:rPr>
+      </w:pPr>
+      <w:r>
+        <w:rPr>
+          <w:lang w:val="en-US"/>
+        </w:rPr>
+        <w:t>Portability</w:t>
+      </w:r>
+    </w:p>
+    <w:p>
+      <w:pPr>
+        <w:pStyle w:val="ListParagraph"/>
+        <w:numPr>
+          <w:ilvl w:val="0"/>
+          <w:numId w:val="45"/>
+        </w:numPr>
+        <w:rPr>
+          <w:lang w:val="en-US"/>
+        </w:rPr>
+      </w:pPr>
+      <w:r>
+        <w:rPr>
+          <w:lang w:val="en-US"/>
+        </w:rPr>
+        <w:t>Security testing</w:t>
+      </w:r>
+    </w:p>
+    <w:p>
+      <w:pPr>
+        <w:rPr>
+          <w:lang w:val="en-US"/>
+        </w:rPr>
+      </w:pPr>
+    </w:p>
+    <w:p>
+      <w:pPr>
+        <w:rPr>
+          <w:lang w:val="en-US"/>
+        </w:rPr>
+      </w:pPr>
+      <w:r>
+        <w:rPr>
+          <w:lang w:val="en-US"/>
+        </w:rPr>
+        <w:t xml:space="preserve">Different mobiles &amp; browser – Jenkins + Robot Framework + </w:t>
+      </w:r>
+      <w:proofErr w:type="spellStart"/>
+      <w:r>
+        <w:rPr>
+          <w:lang w:val="en-US"/>
+        </w:rPr>
+        <w:t>IntelliIJ</w:t>
+      </w:r>
+      <w:proofErr w:type="spellEnd"/>
+    </w:p>
+    <w:p>
+      <w:pPr>
+        <w:rPr>
+          <w:lang w:val="en-US" w:eastAsia="fi-FI"/>
+        </w:rPr>
+      </w:pPr>
+    </w:p>
+    <w:p>
+      <w:pPr>
         <w:pStyle w:val="Heading2"/>
         <w:rPr>
           <w:lang w:val="en-US"/>
         </w:rPr>
       </w:pPr>
-      <w:bookmarkStart w:id="4" w:name="_Toc99910528"/>
+    </w:p>
+    <w:p>
+      <w:pPr>
+        <w:rPr>
+          <w:lang w:val="en-US" w:eastAsia="fi-FI"/>
+        </w:rPr>
+      </w:pPr>
+    </w:p>
+    <w:p>
+      <w:pPr>
+        <w:pStyle w:val="Heading2"/>
+        <w:rPr>
+          <w:lang w:val="en-US"/>
+        </w:rPr>
+      </w:pPr>
+      <w:bookmarkStart w:id="8" w:name="_Toc99912577"/>
       <w:r>
         <w:rPr>
           <w:lang w:val="en-US"/>
@@ -1442,7 +2231,7 @@
         <w:lastRenderedPageBreak/>
         <w:t>The main diagram types in UML</w:t>
       </w:r>
-      <w:bookmarkEnd w:id="4"/>
+      <w:bookmarkEnd w:id="8"/>
     </w:p>
     <w:p>
       <w:pPr>
@@ -1459,12 +2248,20 @@
     </w:p>
     <w:p>
       <w:pPr>
+        <w:spacing w:before="0"/>
+        <w:rPr>
+          <w:lang w:val="en-US"/>
+        </w:rPr>
+      </w:pPr>
+    </w:p>
+    <w:p>
+      <w:pPr>
         <w:pStyle w:val="Heading3"/>
         <w:rPr>
           <w:lang w:val="en-US"/>
         </w:rPr>
       </w:pPr>
-      <w:bookmarkStart w:id="5" w:name="_Toc99910529"/>
+      <w:bookmarkStart w:id="9" w:name="_Toc99912578"/>
       <w:r>
         <w:rPr>
           <w:lang w:val="en-US"/>
@@ -1475,16 +2272,8 @@
         <w:rPr>
           <w:lang w:val="en-US"/>
         </w:rPr>
-        <w:t xml:space="preserve"> </w:t>
-      </w:r>
-      <w:proofErr w:type="spellStart"/>
-      <w:r>
-        <w:rPr>
-          <w:lang w:val="en-US"/>
-        </w:rPr>
-        <w:t>foollowings</w:t>
-      </w:r>
-      <w:proofErr w:type="spellEnd"/>
+        <w:t xml:space="preserve"> followings</w:t>
+      </w:r>
       <w:r>
         <w:rPr>
           <w:lang w:val="en-US"/>
@@ -1497,7 +2286,7 @@
         </w:rPr>
         <w:t>?</w:t>
       </w:r>
-      <w:bookmarkEnd w:id="5"/>
+      <w:bookmarkEnd w:id="9"/>
     </w:p>
     <w:p>
       <w:pPr>
@@ -2268,14 +3057,14 @@
           <w:lang w:val="en-US"/>
         </w:rPr>
       </w:pPr>
-      <w:bookmarkStart w:id="6" w:name="_Toc99910530"/>
+      <w:bookmarkStart w:id="10" w:name="_Toc99912579"/>
       <w:r>
         <w:rPr>
           <w:lang w:val="en-US"/>
         </w:rPr>
         <w:t>UML-design</w:t>
       </w:r>
-      <w:bookmarkEnd w:id="6"/>
+      <w:bookmarkEnd w:id="10"/>
     </w:p>
     <w:p>
       <w:pPr>
@@ -2375,16 +3164,22 @@
           <w:lang w:val="en-US" w:eastAsia="fi-FI"/>
         </w:rPr>
       </w:pPr>
+    </w:p>
+    <w:p>
+      <w:pPr>
+        <w:rPr>
+          <w:lang w:val="en-US" w:eastAsia="fi-FI"/>
+        </w:rPr>
+      </w:pPr>
       <w:r>
         <w:rPr>
           <w:noProof/>
         </w:rPr>
-        <w:lastRenderedPageBreak/>
         <w:drawing>
-          <wp:inline distT="0" distB="0" distL="0" distR="0" wp14:anchorId="0F53BCB3" wp14:editId="1A7AE52A">
-            <wp:extent cx="3686175" cy="4876800"/>
-            <wp:effectExtent l="0" t="0" r="9525" b="0"/>
-            <wp:docPr id="6" name="Picture 6"/>
+          <wp:inline distT="0" distB="0" distL="0" distR="0" wp14:anchorId="28E6D132" wp14:editId="5812BA7E">
+            <wp:extent cx="5342466" cy="2425198"/>
+            <wp:effectExtent l="0" t="0" r="0" b="0"/>
+            <wp:docPr id="7" name="Picture 7"/>
             <wp:cNvGraphicFramePr>
               <a:graphicFrameLocks xmlns:a="http://schemas.openxmlformats.org/drawingml/2006/main" noChangeAspect="1"/>
             </wp:cNvGraphicFramePr>
@@ -2404,6 +3199,367 @@
                   <pic:spPr>
                     <a:xfrm>
                       <a:off x="0" y="0"/>
+                      <a:ext cx="5350793" cy="2428978"/>
+                    </a:xfrm>
+                    <a:prstGeom prst="rect">
+                      <a:avLst/>
+                    </a:prstGeom>
+                  </pic:spPr>
+                </pic:pic>
+              </a:graphicData>
+            </a:graphic>
+          </wp:inline>
+        </w:drawing>
+      </w:r>
+    </w:p>
+    <w:p>
+      <w:pPr>
+        <w:rPr>
+          <w:lang w:val="en-US" w:eastAsia="fi-FI"/>
+        </w:rPr>
+      </w:pPr>
+      <w:r>
+        <w:rPr>
+          <w:lang w:val="en-US" w:eastAsia="fi-FI"/>
+        </w:rPr>
+        <w:t xml:space="preserve">Picture 2 </w:t>
+      </w:r>
+      <w:proofErr w:type="spellStart"/>
+      <w:r>
+        <w:rPr>
+          <w:lang w:val="en-US" w:eastAsia="fi-FI"/>
+        </w:rPr>
+        <w:t>Iot</w:t>
+      </w:r>
+      <w:proofErr w:type="spellEnd"/>
+      <w:r>
+        <w:rPr>
+          <w:lang w:val="en-US" w:eastAsia="fi-FI"/>
+        </w:rPr>
+        <w:t xml:space="preserve"> Gateway</w:t>
+      </w:r>
+    </w:p>
+    <w:p>
+      <w:pPr>
+        <w:rPr>
+          <w:lang w:val="en-US" w:eastAsia="fi-FI"/>
+        </w:rPr>
+      </w:pPr>
+    </w:p>
+    <w:p>
+      <w:pPr>
+        <w:rPr>
+          <w:rFonts w:ascii="Segoe UI" w:hAnsi="Segoe UI" w:cs="Segoe UI"/>
+          <w:color w:val="282829"/>
+          <w:sz w:val="23"/>
+          <w:szCs w:val="23"/>
+          <w:shd w:val="clear" w:color="auto" w:fill="FFFFFF"/>
+          <w:lang w:val="en-US"/>
+        </w:rPr>
+      </w:pPr>
+      <w:r>
+        <w:rPr>
+          <w:rFonts w:ascii="Segoe UI" w:hAnsi="Segoe UI" w:cs="Segoe UI"/>
+          <w:color w:val="282829"/>
+          <w:sz w:val="23"/>
+          <w:szCs w:val="23"/>
+          <w:shd w:val="clear" w:color="auto" w:fill="FFFFFF"/>
+          <w:lang w:val="en-US"/>
+        </w:rPr>
+        <w:t>An IOT gateway is a hardware device with a script running on it or an individual software program that serves as a mediator between the cloud and physical sensors, computing devices and control systems.</w:t>
+      </w:r>
+    </w:p>
+    <w:p>
+      <w:pPr>
+        <w:pStyle w:val="q-text"/>
+        <w:shd w:val="clear" w:color="auto" w:fill="FFFFFF"/>
+        <w:spacing w:before="0" w:beforeAutospacing="0" w:after="240" w:afterAutospacing="0"/>
+        <w:rPr>
+          <w:rFonts w:ascii="Segoe UI" w:hAnsi="Segoe UI" w:cs="Segoe UI"/>
+          <w:color w:val="282829"/>
+          <w:sz w:val="23"/>
+          <w:szCs w:val="23"/>
+        </w:rPr>
+      </w:pPr>
+    </w:p>
+    <w:p>
+      <w:pPr>
+        <w:pStyle w:val="q-text"/>
+        <w:shd w:val="clear" w:color="auto" w:fill="FFFFFF"/>
+        <w:spacing w:before="0" w:beforeAutospacing="0" w:after="240" w:afterAutospacing="0"/>
+        <w:rPr>
+          <w:rFonts w:ascii="Segoe UI" w:hAnsi="Segoe UI" w:cs="Segoe UI"/>
+          <w:color w:val="282829"/>
+          <w:sz w:val="23"/>
+          <w:szCs w:val="23"/>
+        </w:rPr>
+      </w:pPr>
+      <w:r>
+        <w:rPr>
+          <w:rFonts w:ascii="Segoe UI" w:hAnsi="Segoe UI" w:cs="Segoe UI"/>
+          <w:color w:val="282829"/>
+          <w:sz w:val="23"/>
+          <w:szCs w:val="23"/>
+        </w:rPr>
+        <w:t xml:space="preserve">The data flow is mainly towards the cloud but can also be to and </w:t>
+      </w:r>
+      <w:proofErr w:type="spellStart"/>
+      <w:r>
+        <w:rPr>
+          <w:rFonts w:ascii="Segoe UI" w:hAnsi="Segoe UI" w:cs="Segoe UI"/>
+          <w:color w:val="282829"/>
+          <w:sz w:val="23"/>
+          <w:szCs w:val="23"/>
+        </w:rPr>
+        <w:t>fro</w:t>
+      </w:r>
+      <w:proofErr w:type="spellEnd"/>
+      <w:r>
+        <w:rPr>
+          <w:rFonts w:ascii="Segoe UI" w:hAnsi="Segoe UI" w:cs="Segoe UI"/>
+          <w:color w:val="282829"/>
+          <w:sz w:val="23"/>
+          <w:szCs w:val="23"/>
+        </w:rPr>
+        <w:t xml:space="preserve"> in cases where actuation is required . Sensors may generate thousands of data points per second.</w:t>
+      </w:r>
+    </w:p>
+    <w:p>
+      <w:pPr>
+        <w:pStyle w:val="q-text"/>
+        <w:shd w:val="clear" w:color="auto" w:fill="FFFFFF"/>
+        <w:spacing w:before="0" w:beforeAutospacing="0" w:after="240" w:afterAutospacing="0"/>
+        <w:rPr>
+          <w:rFonts w:ascii="Segoe UI" w:hAnsi="Segoe UI" w:cs="Segoe UI"/>
+          <w:color w:val="282829"/>
+          <w:sz w:val="23"/>
+          <w:szCs w:val="23"/>
+        </w:rPr>
+      </w:pPr>
+      <w:r>
+        <w:rPr>
+          <w:rFonts w:ascii="Segoe UI" w:hAnsi="Segoe UI" w:cs="Segoe UI"/>
+          <w:color w:val="282829"/>
+          <w:sz w:val="23"/>
+          <w:szCs w:val="23"/>
+        </w:rPr>
+        <w:t>An edge connects an internal local area network (LAN) with the Internet.</w:t>
+      </w:r>
+    </w:p>
+    <w:p>
+      <w:pPr>
+        <w:pStyle w:val="q-text"/>
+        <w:shd w:val="clear" w:color="auto" w:fill="FFFFFF"/>
+        <w:spacing w:before="0" w:beforeAutospacing="0" w:after="240" w:afterAutospacing="0"/>
+        <w:rPr>
+          <w:rFonts w:ascii="Segoe UI" w:hAnsi="Segoe UI" w:cs="Segoe UI"/>
+          <w:color w:val="282829"/>
+          <w:sz w:val="23"/>
+          <w:szCs w:val="23"/>
+        </w:rPr>
+      </w:pPr>
+      <w:r>
+        <w:rPr>
+          <w:rFonts w:ascii="Segoe UI" w:hAnsi="Segoe UI" w:cs="Segoe UI"/>
+          <w:color w:val="282829"/>
+          <w:sz w:val="23"/>
+          <w:szCs w:val="23"/>
+        </w:rPr>
+        <w:t>A gateway facilitates to pre-process the data locally at the edge before sending it on to the cloud. When data is aggregated, summarized and analyzed at the edge, it minimizes the volume of data that needs to be forwarded on to the cloud, which can have a big impact on response time.</w:t>
+      </w:r>
+    </w:p>
+    <w:p>
+      <w:pPr>
+        <w:pStyle w:val="q-text"/>
+        <w:shd w:val="clear" w:color="auto" w:fill="FFFFFF"/>
+        <w:spacing w:before="0" w:beforeAutospacing="0" w:after="240" w:afterAutospacing="0"/>
+        <w:rPr>
+          <w:rFonts w:ascii="Segoe UI" w:hAnsi="Segoe UI" w:cs="Segoe UI"/>
+          <w:color w:val="282829"/>
+          <w:sz w:val="23"/>
+          <w:szCs w:val="23"/>
+        </w:rPr>
+      </w:pPr>
+      <w:r>
+        <w:rPr>
+          <w:rFonts w:ascii="Segoe UI" w:hAnsi="Segoe UI" w:cs="Segoe UI"/>
+          <w:color w:val="282829"/>
+          <w:sz w:val="23"/>
+          <w:szCs w:val="23"/>
+        </w:rPr>
+        <w:t>Gateways also provide security to the data flowing to the cloud through firewalls, tamper detection, encryption, PKI, etc.</w:t>
+      </w:r>
+    </w:p>
+    <w:p>
+      <w:pPr>
+        <w:pStyle w:val="q-text"/>
+        <w:shd w:val="clear" w:color="auto" w:fill="FFFFFF"/>
+        <w:spacing w:before="0" w:beforeAutospacing="0" w:after="240" w:afterAutospacing="0"/>
+        <w:rPr>
+          <w:rFonts w:ascii="Segoe UI" w:hAnsi="Segoe UI" w:cs="Segoe UI"/>
+          <w:color w:val="282829"/>
+          <w:sz w:val="23"/>
+          <w:szCs w:val="23"/>
+        </w:rPr>
+      </w:pPr>
+      <w:r>
+        <w:rPr>
+          <w:rFonts w:ascii="Segoe UI" w:hAnsi="Segoe UI" w:cs="Segoe UI"/>
+          <w:color w:val="282829"/>
+          <w:sz w:val="23"/>
+          <w:szCs w:val="23"/>
+        </w:rPr>
+        <w:t>Types:</w:t>
+      </w:r>
+    </w:p>
+    <w:p>
+      <w:pPr>
+        <w:pStyle w:val="q-text"/>
+        <w:shd w:val="clear" w:color="auto" w:fill="FFFFFF"/>
+        <w:spacing w:before="0" w:beforeAutospacing="0" w:after="240" w:afterAutospacing="0"/>
+        <w:rPr>
+          <w:rFonts w:ascii="Segoe UI" w:hAnsi="Segoe UI" w:cs="Segoe UI"/>
+          <w:color w:val="282829"/>
+          <w:sz w:val="23"/>
+          <w:szCs w:val="23"/>
+        </w:rPr>
+      </w:pPr>
+      <w:r>
+        <w:rPr>
+          <w:rFonts w:ascii="Segoe UI" w:hAnsi="Segoe UI" w:cs="Segoe UI"/>
+          <w:color w:val="282829"/>
+          <w:sz w:val="23"/>
+          <w:szCs w:val="23"/>
+        </w:rPr>
+        <w:t xml:space="preserve">IoT gateways can depend on Ethernet, </w:t>
+      </w:r>
+      <w:proofErr w:type="spellStart"/>
+      <w:r>
+        <w:rPr>
+          <w:rFonts w:ascii="Segoe UI" w:hAnsi="Segoe UI" w:cs="Segoe UI"/>
+          <w:color w:val="282829"/>
+          <w:sz w:val="23"/>
+          <w:szCs w:val="23"/>
+        </w:rPr>
+        <w:t>WiFi</w:t>
+      </w:r>
+      <w:proofErr w:type="spellEnd"/>
+      <w:r>
+        <w:rPr>
+          <w:rFonts w:ascii="Segoe UI" w:hAnsi="Segoe UI" w:cs="Segoe UI"/>
+          <w:color w:val="282829"/>
+          <w:sz w:val="23"/>
+          <w:szCs w:val="23"/>
+        </w:rPr>
+        <w:t xml:space="preserve"> or on GSM for their network connectivity.</w:t>
+      </w:r>
+    </w:p>
+    <w:p>
+      <w:pPr>
+        <w:pStyle w:val="q-text"/>
+        <w:shd w:val="clear" w:color="auto" w:fill="FFFFFF"/>
+        <w:spacing w:before="0" w:beforeAutospacing="0" w:after="240" w:afterAutospacing="0"/>
+        <w:rPr>
+          <w:rFonts w:ascii="Segoe UI" w:hAnsi="Segoe UI" w:cs="Segoe UI"/>
+          <w:color w:val="282829"/>
+          <w:sz w:val="23"/>
+          <w:szCs w:val="23"/>
+        </w:rPr>
+      </w:pPr>
+      <w:r>
+        <w:rPr>
+          <w:rFonts w:ascii="Segoe UI" w:hAnsi="Segoe UI" w:cs="Segoe UI"/>
+          <w:color w:val="282829"/>
+          <w:sz w:val="23"/>
+          <w:szCs w:val="23"/>
+        </w:rPr>
+        <w:t xml:space="preserve">IoT gateways use protocols such as MQTT, HTTP/S, REST, TCP, </w:t>
+      </w:r>
+      <w:proofErr w:type="spellStart"/>
+      <w:r>
+        <w:rPr>
+          <w:rFonts w:ascii="Segoe UI" w:hAnsi="Segoe UI" w:cs="Segoe UI"/>
+          <w:color w:val="282829"/>
+          <w:sz w:val="23"/>
+          <w:szCs w:val="23"/>
+        </w:rPr>
+        <w:t>etc</w:t>
+      </w:r>
+      <w:proofErr w:type="spellEnd"/>
+      <w:r>
+        <w:rPr>
+          <w:rFonts w:ascii="Segoe UI" w:hAnsi="Segoe UI" w:cs="Segoe UI"/>
+          <w:color w:val="282829"/>
+          <w:sz w:val="23"/>
+          <w:szCs w:val="23"/>
+        </w:rPr>
+        <w:t xml:space="preserve"> to send data to the cloud.</w:t>
+      </w:r>
+    </w:p>
+    <w:p>
+      <w:pPr>
+        <w:pStyle w:val="q-text"/>
+        <w:shd w:val="clear" w:color="auto" w:fill="FFFFFF"/>
+        <w:spacing w:before="0" w:beforeAutospacing="0" w:after="0" w:afterAutospacing="0"/>
+        <w:rPr>
+          <w:rFonts w:ascii="Segoe UI" w:hAnsi="Segoe UI" w:cs="Segoe UI"/>
+          <w:color w:val="282829"/>
+          <w:sz w:val="23"/>
+          <w:szCs w:val="23"/>
+        </w:rPr>
+      </w:pPr>
+      <w:r>
+        <w:rPr>
+          <w:rFonts w:ascii="Segoe UI" w:hAnsi="Segoe UI" w:cs="Segoe UI"/>
+          <w:color w:val="282829"/>
+          <w:sz w:val="23"/>
+          <w:szCs w:val="23"/>
+        </w:rPr>
+        <w:t>The gateways can be controller based or can even possess a processor which adds to modulation and modification of the functioning, speed and computing capability.</w:t>
+      </w:r>
+    </w:p>
+    <w:p>
+      <w:pPr>
+        <w:rPr>
+          <w:lang w:val="en-US" w:eastAsia="fi-FI"/>
+        </w:rPr>
+      </w:pPr>
+    </w:p>
+    <w:p>
+      <w:pPr>
+        <w:rPr>
+          <w:lang w:val="en-US" w:eastAsia="fi-FI"/>
+        </w:rPr>
+      </w:pPr>
+      <w:r>
+        <w:rPr>
+          <w:noProof/>
+        </w:rPr>
+        <w:lastRenderedPageBreak/>
+        <w:drawing>
+          <wp:inline distT="0" distB="0" distL="0" distR="0" wp14:anchorId="0F53BCB3" wp14:editId="1A7AE52A">
+            <wp:extent cx="3686175" cy="4876800"/>
+            <wp:effectExtent l="0" t="0" r="9525" b="0"/>
+            <wp:docPr id="6" name="Picture 6"/>
+            <wp:cNvGraphicFramePr>
+              <a:graphicFrameLocks xmlns:a="http://schemas.openxmlformats.org/drawingml/2006/main" noChangeAspect="1"/>
+            </wp:cNvGraphicFramePr>
+            <a:graphic xmlns:a="http://schemas.openxmlformats.org/drawingml/2006/main">
+              <a:graphicData uri="http://schemas.openxmlformats.org/drawingml/2006/picture">
+                <pic:pic xmlns:pic="http://schemas.openxmlformats.org/drawingml/2006/picture">
+                  <pic:nvPicPr>
+                    <pic:cNvPr id="1" name=""/>
+                    <pic:cNvPicPr/>
+                  </pic:nvPicPr>
+                  <pic:blipFill>
+                    <a:blip r:embed="rId30"/>
+                    <a:stretch>
+                      <a:fillRect/>
+                    </a:stretch>
+                  </pic:blipFill>
+                  <pic:spPr>
+                    <a:xfrm>
+                      <a:off x="0" y="0"/>
                       <a:ext cx="3686175" cy="4876800"/>
                     </a:xfrm>
                     <a:prstGeom prst="rect">
@@ -2427,34 +3583,29 @@
         <w:rPr>
           <w:lang w:val="en-US" w:eastAsia="fi-FI"/>
         </w:rPr>
-        <w:t xml:space="preserve">Picture 2 from conference paper 2021 </w:t>
-      </w:r>
-      <w:r>
-        <w:fldChar w:fldCharType="begin"/>
-      </w:r>
-      <w:r>
-        <w:rPr>
-          <w:lang w:val="en-US"/>
-        </w:rPr>
-        <w:instrText xml:space="preserve"> HYPERLINK "https://www.researchgate.net/publication/346317687" </w:instrText>
-      </w:r>
-      <w:r>
-        <w:fldChar w:fldCharType="separate"/>
-      </w:r>
-      <w:r>
-        <w:rPr>
-          <w:rStyle w:val="Hyperlink"/>
-          <w:lang w:val="en-US"/>
-        </w:rPr>
-        <w:t>https://www.researchgate.net/publication/346317687</w:t>
-      </w:r>
-      <w:r>
-        <w:rPr>
-          <w:rStyle w:val="Hyperlink"/>
-          <w:lang w:val="en-US"/>
-        </w:rPr>
-        <w:fldChar w:fldCharType="end"/>
-      </w:r>
+        <w:t xml:space="preserve">Picture </w:t>
+      </w:r>
+      <w:r>
+        <w:rPr>
+          <w:lang w:val="en-US" w:eastAsia="fi-FI"/>
+        </w:rPr>
+        <w:t>3</w:t>
+      </w:r>
+      <w:r>
+        <w:rPr>
+          <w:lang w:val="en-US" w:eastAsia="fi-FI"/>
+        </w:rPr>
+        <w:t xml:space="preserve"> from conference paper 2021 </w:t>
+      </w:r>
+      <w:hyperlink r:id="rId31" w:history="1">
+        <w:r>
+          <w:rPr>
+            <w:rStyle w:val="Hyperlink"/>
+            <w:lang w:val="en-US"/>
+          </w:rPr>
+          <w:t>https://www.researchgate.net/publication/346317687</w:t>
+        </w:r>
+      </w:hyperlink>
       <w:r>
         <w:rPr>
           <w:lang w:val="en-US"/>
@@ -2476,7 +3627,7 @@
           <w:lang w:val="en-US"/>
         </w:rPr>
       </w:pPr>
-      <w:bookmarkStart w:id="7" w:name="_Toc99910531"/>
+      <w:bookmarkStart w:id="11" w:name="_Toc99912580"/>
       <w:r>
         <w:rPr>
           <w:lang w:val="en-US"/>
@@ -2489,7 +3640,7 @@
         </w:rPr>
         <w:t>´s notes</w:t>
       </w:r>
-      <w:bookmarkEnd w:id="7"/>
+      <w:bookmarkEnd w:id="11"/>
       <w:r>
         <w:rPr>
           <w:lang w:val="en-US"/>
@@ -2920,306 +4071,15 @@
           <w:lang w:val="en-US"/>
         </w:rPr>
       </w:pPr>
-      <w:bookmarkStart w:id="8" w:name="_Toc99910532"/>
-      <w:proofErr w:type="spellStart"/>
+      <w:bookmarkStart w:id="12" w:name="_Toc99912581"/>
       <w:r>
         <w:rPr>
           <w:lang w:val="en-US"/>
         </w:rPr>
         <w:lastRenderedPageBreak/>
-        <w:t>Brainstormin</w:t>
-      </w:r>
-      <w:proofErr w:type="spellEnd"/>
-      <w:r>
-        <w:rPr>
-          <w:lang w:val="en-US"/>
-        </w:rPr>
-        <w:t xml:space="preserve"> 2</w:t>
-      </w:r>
-      <w:r>
-        <w:rPr>
-          <w:lang w:val="en-US"/>
-        </w:rPr>
-        <w:t xml:space="preserve"> – new UML</w:t>
-      </w:r>
-      <w:bookmarkEnd w:id="8"/>
-    </w:p>
-    <w:p>
-      <w:pPr>
-        <w:rPr>
-          <w:lang w:val="en-US"/>
-        </w:rPr>
-      </w:pPr>
-      <w:r>
-        <w:rPr>
-          <w:lang w:val="en-US"/>
-        </w:rPr>
-        <w:t>IoT --------</w:t>
-      </w:r>
-      <w:r>
-        <w:rPr>
-          <w:lang w:val="en-US"/>
-        </w:rPr>
-        <w:t xml:space="preserve"> gateway </w:t>
-      </w:r>
-      <w:r>
-        <w:rPr>
-          <w:lang w:val="en-US"/>
-        </w:rPr>
-        <w:t>---- Cloud---------------mobile app</w:t>
-      </w:r>
-    </w:p>
-    <w:p>
-      <w:pPr>
-        <w:pStyle w:val="ListParagraph"/>
-        <w:numPr>
-          <w:ilvl w:val="0"/>
-          <w:numId w:val="45"/>
-        </w:numPr>
-        <w:rPr>
-          <w:lang w:val="en-US"/>
-        </w:rPr>
-      </w:pPr>
-      <w:r>
-        <w:rPr>
-          <w:lang w:val="en-US"/>
-        </w:rPr>
-        <w:t>Functionality</w:t>
-      </w:r>
-    </w:p>
-    <w:p>
-      <w:pPr>
-        <w:pStyle w:val="ListParagraph"/>
-        <w:numPr>
-          <w:ilvl w:val="0"/>
-          <w:numId w:val="45"/>
-        </w:numPr>
-        <w:rPr>
-          <w:lang w:val="en-US"/>
-        </w:rPr>
-      </w:pPr>
-      <w:r>
-        <w:rPr>
-          <w:lang w:val="en-US"/>
-        </w:rPr>
-        <w:t>Reliability</w:t>
-      </w:r>
-    </w:p>
-    <w:p>
-      <w:pPr>
-        <w:pStyle w:val="ListParagraph"/>
-        <w:numPr>
-          <w:ilvl w:val="0"/>
-          <w:numId w:val="45"/>
-        </w:numPr>
-        <w:rPr>
-          <w:lang w:val="en-US"/>
-        </w:rPr>
-      </w:pPr>
-      <w:r>
-        <w:rPr>
-          <w:lang w:val="en-US"/>
-        </w:rPr>
-        <w:t>Usability</w:t>
-      </w:r>
-    </w:p>
-    <w:p>
-      <w:pPr>
-        <w:pStyle w:val="ListParagraph"/>
-        <w:numPr>
-          <w:ilvl w:val="0"/>
-          <w:numId w:val="45"/>
-        </w:numPr>
-        <w:rPr>
-          <w:lang w:val="en-US"/>
-        </w:rPr>
-      </w:pPr>
-      <w:r>
-        <w:rPr>
-          <w:lang w:val="en-US"/>
-        </w:rPr>
-        <w:t>Efficiency</w:t>
-      </w:r>
-    </w:p>
-    <w:p>
-      <w:pPr>
-        <w:pStyle w:val="ListParagraph"/>
-        <w:numPr>
-          <w:ilvl w:val="0"/>
-          <w:numId w:val="45"/>
-        </w:numPr>
-        <w:rPr>
-          <w:lang w:val="en-US"/>
-        </w:rPr>
-      </w:pPr>
-      <w:r>
-        <w:rPr>
-          <w:lang w:val="en-US"/>
-        </w:rPr>
-        <w:t>Maintainability</w:t>
-      </w:r>
-    </w:p>
-    <w:p>
-      <w:pPr>
-        <w:pStyle w:val="ListParagraph"/>
-        <w:numPr>
-          <w:ilvl w:val="0"/>
-          <w:numId w:val="45"/>
-        </w:numPr>
-        <w:rPr>
-          <w:lang w:val="en-US"/>
-        </w:rPr>
-      </w:pPr>
-      <w:r>
-        <w:rPr>
-          <w:lang w:val="en-US"/>
-        </w:rPr>
-        <w:t>Portability</w:t>
-      </w:r>
-    </w:p>
-    <w:p>
-      <w:pPr>
-        <w:pStyle w:val="ListParagraph"/>
-        <w:numPr>
-          <w:ilvl w:val="0"/>
-          <w:numId w:val="45"/>
-        </w:numPr>
-        <w:rPr>
-          <w:lang w:val="en-US"/>
-        </w:rPr>
-      </w:pPr>
-      <w:r>
-        <w:rPr>
-          <w:lang w:val="en-US"/>
-        </w:rPr>
-        <w:t>Security testing</w:t>
-      </w:r>
-    </w:p>
-    <w:p>
-      <w:pPr>
-        <w:rPr>
-          <w:lang w:val="en-US"/>
-        </w:rPr>
-      </w:pPr>
-    </w:p>
-    <w:p>
-      <w:pPr>
-        <w:rPr>
-          <w:lang w:val="en-US"/>
-        </w:rPr>
-      </w:pPr>
-      <w:r>
-        <w:rPr>
-          <w:lang w:val="en-US"/>
-        </w:rPr>
-        <w:t xml:space="preserve">Different mobiles &amp; browser – Jenkins + Robot Framework + </w:t>
-      </w:r>
-      <w:proofErr w:type="spellStart"/>
-      <w:r>
-        <w:rPr>
-          <w:lang w:val="en-US"/>
-        </w:rPr>
-        <w:t>IntelliIJ</w:t>
-      </w:r>
-      <w:proofErr w:type="spellEnd"/>
-    </w:p>
-    <w:p>
-      <w:pPr>
-        <w:rPr>
-          <w:lang w:val="en-US"/>
-        </w:rPr>
-      </w:pPr>
-    </w:p>
-    <w:p>
-      <w:pPr>
-        <w:rPr>
-          <w:lang w:val="en-US"/>
-        </w:rPr>
-      </w:pPr>
-      <w:r>
-        <w:rPr>
-          <w:noProof/>
-        </w:rPr>
-        <w:drawing>
-          <wp:inline distT="0" distB="0" distL="0" distR="0" wp14:anchorId="6348293E" wp14:editId="10C32483">
-            <wp:extent cx="4364248" cy="3213100"/>
-            <wp:effectExtent l="0" t="0" r="0" b="6350"/>
-            <wp:docPr id="9" name="Picture 9"/>
-            <wp:cNvGraphicFramePr>
-              <a:graphicFrameLocks xmlns:a="http://schemas.openxmlformats.org/drawingml/2006/main" noChangeAspect="1"/>
-            </wp:cNvGraphicFramePr>
-            <a:graphic xmlns:a="http://schemas.openxmlformats.org/drawingml/2006/main">
-              <a:graphicData uri="http://schemas.openxmlformats.org/drawingml/2006/picture">
-                <pic:pic xmlns:pic="http://schemas.openxmlformats.org/drawingml/2006/picture">
-                  <pic:nvPicPr>
-                    <pic:cNvPr id="1" name=""/>
-                    <pic:cNvPicPr/>
-                  </pic:nvPicPr>
-                  <pic:blipFill>
-                    <a:blip r:embed="rId28"/>
-                    <a:stretch>
-                      <a:fillRect/>
-                    </a:stretch>
-                  </pic:blipFill>
-                  <pic:spPr>
-                    <a:xfrm>
-                      <a:off x="0" y="0"/>
-                      <a:ext cx="4370487" cy="3217693"/>
-                    </a:xfrm>
-                    <a:prstGeom prst="rect">
-                      <a:avLst/>
-                    </a:prstGeom>
-                  </pic:spPr>
-                </pic:pic>
-              </a:graphicData>
-            </a:graphic>
-          </wp:inline>
-        </w:drawing>
-      </w:r>
-    </w:p>
-    <w:p>
-      <w:pPr>
-        <w:spacing w:before="0"/>
-        <w:rPr>
-          <w:lang w:val="en-US"/>
-        </w:rPr>
-      </w:pPr>
-      <w:r>
-        <w:rPr>
-          <w:lang w:val="en-US"/>
-        </w:rPr>
-        <w:br w:type="page"/>
-      </w:r>
-    </w:p>
-    <w:p>
-      <w:pPr>
-        <w:rPr>
-          <w:lang w:val="en-US"/>
-        </w:rPr>
-      </w:pPr>
-    </w:p>
-    <w:p>
-      <w:pPr>
-        <w:rPr>
-          <w:lang w:val="en-US" w:eastAsia="fi-FI"/>
-        </w:rPr>
-      </w:pPr>
-    </w:p>
-    <w:p>
-      <w:pPr>
-        <w:pStyle w:val="Heading2"/>
-        <w:rPr>
-          <w:lang w:val="en-US"/>
-        </w:rPr>
-      </w:pPr>
-      <w:bookmarkStart w:id="9" w:name="_Toc99910533"/>
-      <w:r>
-        <w:rPr>
-          <w:lang w:val="en-US"/>
-        </w:rPr>
         <w:t>What kind of document selection we have time to produce</w:t>
       </w:r>
-      <w:bookmarkEnd w:id="9"/>
+      <w:bookmarkEnd w:id="12"/>
     </w:p>
     <w:p>
       <w:pPr>
@@ -3380,14 +4240,14 @@
           <w:lang w:val="en-US"/>
         </w:rPr>
       </w:pPr>
-      <w:bookmarkStart w:id="10" w:name="_Toc99910534"/>
+      <w:bookmarkStart w:id="13" w:name="_Toc99912582"/>
       <w:r>
         <w:rPr>
           <w:lang w:val="en-US"/>
         </w:rPr>
         <w:t>AccuWeather user Azure plus other MS services</w:t>
       </w:r>
-      <w:bookmarkEnd w:id="10"/>
+      <w:bookmarkEnd w:id="13"/>
     </w:p>
     <w:p>
       <w:pPr>
@@ -3409,42 +4269,20 @@
         </w:rPr>
         <w:t>Next the company moved its big data storage and processing, using services such as </w:t>
       </w:r>
-      <w:r>
-        <w:fldChar w:fldCharType="begin"/>
-      </w:r>
-      <w:r>
-        <w:rPr>
-          <w:lang w:val="en-US"/>
-        </w:rPr>
-        <w:instrText xml:space="preserve"> HYPERLINK "https://azure.microsoft.com/en-us/services/storage/blobs/" </w:instrText>
-      </w:r>
-      <w:r>
-        <w:fldChar w:fldCharType="separate"/>
-      </w:r>
-      <w:r>
-        <w:rPr>
-          <w:rStyle w:val="Hyperlink"/>
-          <w:rFonts w:ascii="Helvetica" w:hAnsi="Helvetica" w:cs="Helvetica"/>
-          <w:color w:val="0067B8"/>
-          <w:sz w:val="23"/>
-          <w:szCs w:val="23"/>
-          <w:shd w:val="clear" w:color="auto" w:fill="FFFFFF"/>
-          <w:lang w:val="en-US"/>
-        </w:rPr>
-        <w:t>Azure Blob storage</w:t>
-      </w:r>
-      <w:r>
-        <w:rPr>
-          <w:rStyle w:val="Hyperlink"/>
-          <w:rFonts w:ascii="Helvetica" w:hAnsi="Helvetica" w:cs="Helvetica"/>
-          <w:color w:val="0067B8"/>
-          <w:sz w:val="23"/>
-          <w:szCs w:val="23"/>
-          <w:shd w:val="clear" w:color="auto" w:fill="FFFFFF"/>
-          <w:lang w:val="en-US"/>
-        </w:rPr>
-        <w:fldChar w:fldCharType="end"/>
-      </w:r>
+      <w:hyperlink r:id="rId32" w:history="1">
+        <w:r>
+          <w:rPr>
+            <w:rStyle w:val="Hyperlink"/>
+            <w:rFonts w:ascii="Helvetica" w:hAnsi="Helvetica" w:cs="Helvetica"/>
+            <w:color w:val="0067B8"/>
+            <w:sz w:val="23"/>
+            <w:szCs w:val="23"/>
+            <w:shd w:val="clear" w:color="auto" w:fill="FFFFFF"/>
+            <w:lang w:val="en-US"/>
+          </w:rPr>
+          <w:t>Azure Blob storage</w:t>
+        </w:r>
+      </w:hyperlink>
       <w:r>
         <w:rPr>
           <w:rFonts w:ascii="Helvetica" w:hAnsi="Helvetica" w:cs="Helvetica"/>
@@ -3455,48 +4293,20 @@
         </w:rPr>
         <w:t>, </w:t>
       </w:r>
-      <w:r>
-        <w:fldChar w:fldCharType="begin"/>
-      </w:r>
-      <w:r>
-        <w:rPr>
-          <w:lang w:val="en-US"/>
-        </w:rPr>
-        <w:instrText xml:space="preserve"> HYPERLINK "https://azure.micro</w:instrText>
-      </w:r>
-      <w:r>
-        <w:rPr>
-          <w:lang w:val="en-US"/>
-        </w:rPr>
-        <w:instrText xml:space="preserve">soft.com/en-us/services/data-factory/" </w:instrText>
-      </w:r>
-      <w:r>
-        <w:fldChar w:fldCharType="separate"/>
-      </w:r>
-      <w:r>
-        <w:rPr>
-          <w:rStyle w:val="Hyperlink"/>
-          <w:rFonts w:ascii="Helvetica" w:hAnsi="Helvetica" w:cs="Helvetica"/>
-          <w:color w:val="0067B8"/>
-          <w:sz w:val="23"/>
-          <w:szCs w:val="23"/>
-          <w:shd w:val="clear" w:color="auto" w:fill="FFFFFF"/>
-          <w:lang w:val="en-US"/>
-        </w:rPr>
-        <w:t>Azure Data Factory</w:t>
-      </w:r>
-      <w:r>
-        <w:rPr>
-          <w:rStyle w:val="Hyperlink"/>
-          <w:rFonts w:ascii="Helvetica" w:hAnsi="Helvetica" w:cs="Helvetica"/>
-          <w:color w:val="0067B8"/>
-          <w:sz w:val="23"/>
-          <w:szCs w:val="23"/>
-          <w:shd w:val="clear" w:color="auto" w:fill="FFFFFF"/>
-          <w:lang w:val="en-US"/>
-        </w:rPr>
-        <w:fldChar w:fldCharType="end"/>
-      </w:r>
+      <w:hyperlink r:id="rId33" w:history="1">
+        <w:r>
+          <w:rPr>
+            <w:rStyle w:val="Hyperlink"/>
+            <w:rFonts w:ascii="Helvetica" w:hAnsi="Helvetica" w:cs="Helvetica"/>
+            <w:color w:val="0067B8"/>
+            <w:sz w:val="23"/>
+            <w:szCs w:val="23"/>
+            <w:shd w:val="clear" w:color="auto" w:fill="FFFFFF"/>
+            <w:lang w:val="en-US"/>
+          </w:rPr>
+          <w:t>Azure Data Factory</w:t>
+        </w:r>
+      </w:hyperlink>
       <w:r>
         <w:rPr>
           <w:rFonts w:ascii="Helvetica" w:hAnsi="Helvetica" w:cs="Helvetica"/>
@@ -3507,42 +4317,20 @@
         </w:rPr>
         <w:t>, and </w:t>
       </w:r>
-      <w:r>
-        <w:fldChar w:fldCharType="begin"/>
-      </w:r>
-      <w:r>
-        <w:rPr>
-          <w:lang w:val="en-US"/>
-        </w:rPr>
-        <w:instrText xml:space="preserve"> HYPERLINK "https://azure.microsoft.com/en-us/services/sql-database/" </w:instrText>
-      </w:r>
-      <w:r>
-        <w:fldChar w:fldCharType="separate"/>
-      </w:r>
-      <w:r>
-        <w:rPr>
-          <w:rStyle w:val="Hyperlink"/>
-          <w:rFonts w:ascii="Helvetica" w:hAnsi="Helvetica" w:cs="Helvetica"/>
-          <w:color w:val="0067B8"/>
-          <w:sz w:val="23"/>
-          <w:szCs w:val="23"/>
-          <w:shd w:val="clear" w:color="auto" w:fill="FFFFFF"/>
-          <w:lang w:val="en-US"/>
-        </w:rPr>
-        <w:t>Azure SQL Database</w:t>
-      </w:r>
-      <w:r>
-        <w:rPr>
-          <w:rStyle w:val="Hyperlink"/>
-          <w:rFonts w:ascii="Helvetica" w:hAnsi="Helvetica" w:cs="Helvetica"/>
-          <w:color w:val="0067B8"/>
-          <w:sz w:val="23"/>
-          <w:szCs w:val="23"/>
-          <w:shd w:val="clear" w:color="auto" w:fill="FFFFFF"/>
-          <w:lang w:val="en-US"/>
-        </w:rPr>
-        <w:fldChar w:fldCharType="end"/>
-      </w:r>
+      <w:hyperlink r:id="rId34" w:history="1">
+        <w:r>
+          <w:rPr>
+            <w:rStyle w:val="Hyperlink"/>
+            <w:rFonts w:ascii="Helvetica" w:hAnsi="Helvetica" w:cs="Helvetica"/>
+            <w:color w:val="0067B8"/>
+            <w:sz w:val="23"/>
+            <w:szCs w:val="23"/>
+            <w:shd w:val="clear" w:color="auto" w:fill="FFFFFF"/>
+            <w:lang w:val="en-US"/>
+          </w:rPr>
+          <w:t>Azure SQL Database</w:t>
+        </w:r>
+      </w:hyperlink>
       <w:r>
         <w:rPr>
           <w:rFonts w:ascii="Helvetica" w:hAnsi="Helvetica" w:cs="Helvetica"/>
@@ -3596,7 +4384,7 @@
           <w:lang w:val="en-US"/>
         </w:rPr>
       </w:pPr>
-      <w:bookmarkStart w:id="11" w:name="_Toc99910535"/>
+      <w:bookmarkStart w:id="14" w:name="_Toc99912583"/>
       <w:r>
         <w:rPr>
           <w:shd w:val="clear" w:color="auto" w:fill="FFFFFF"/>
@@ -3604,7 +4392,7 @@
         </w:rPr>
         <w:t>About the links</w:t>
       </w:r>
-      <w:bookmarkEnd w:id="11"/>
+      <w:bookmarkEnd w:id="14"/>
     </w:p>
     <w:p>
       <w:pPr>
@@ -3616,112 +4404,74 @@
           <w:lang w:val="en-US"/>
         </w:rPr>
       </w:pPr>
-      <w:r>
-        <w:fldChar w:fldCharType="begin"/>
-      </w:r>
-      <w:r>
-        <w:rPr>
-          <w:lang w:val="en-US"/>
-        </w:rPr>
-        <w:instrText xml:space="preserve"> HYPERLINK "https://www.accuweather.com/" </w:instrText>
-      </w:r>
-      <w:r>
-        <w:fldChar w:fldCharType="separate"/>
-      </w:r>
-      <w:r>
-        <w:rPr>
-          <w:rStyle w:val="Hyperlink"/>
+      <w:hyperlink r:id="rId35" w:history="1">
+        <w:r>
+          <w:rPr>
+            <w:rStyle w:val="Hyperlink"/>
+            <w:rFonts w:ascii="Helvetica" w:hAnsi="Helvetica" w:cs="Helvetica"/>
+            <w:sz w:val="23"/>
+            <w:szCs w:val="23"/>
+            <w:shd w:val="clear" w:color="auto" w:fill="FFFFFF"/>
+            <w:lang w:val="en-US"/>
+          </w:rPr>
+          <w:t>https://www.accuweather.com/</w:t>
+        </w:r>
+      </w:hyperlink>
+      <w:r>
+        <w:rPr>
           <w:rFonts w:ascii="Helvetica" w:hAnsi="Helvetica" w:cs="Helvetica"/>
           <w:sz w:val="23"/>
           <w:szCs w:val="23"/>
           <w:shd w:val="clear" w:color="auto" w:fill="FFFFFF"/>
           <w:lang w:val="en-US"/>
         </w:rPr>
-        <w:t>https://www.accuweather.com/</w:t>
-      </w:r>
-      <w:r>
-        <w:rPr>
-          <w:rStyle w:val="Hyperlink"/>
+        <w:t xml:space="preserve"> </w:t>
+      </w:r>
+    </w:p>
+    <w:p>
+      <w:pPr>
+        <w:rPr>
+          <w:lang w:val="en-US"/>
+        </w:rPr>
+      </w:pPr>
+      <w:hyperlink r:id="rId36" w:history="1">
+        <w:r>
+          <w:rPr>
+            <w:rStyle w:val="Hyperlink"/>
+            <w:lang w:val="en-US"/>
+          </w:rPr>
+          <w:t>https://www.researchgate.net/publication/346317687</w:t>
+        </w:r>
+      </w:hyperlink>
+    </w:p>
+    <w:p>
+      <w:pPr>
+        <w:rPr>
           <w:rFonts w:ascii="Helvetica" w:hAnsi="Helvetica" w:cs="Helvetica"/>
           <w:sz w:val="23"/>
           <w:szCs w:val="23"/>
           <w:shd w:val="clear" w:color="auto" w:fill="FFFFFF"/>
           <w:lang w:val="en-US"/>
         </w:rPr>
-        <w:fldChar w:fldCharType="end"/>
-      </w:r>
-      <w:r>
-        <w:rPr>
-          <w:rFonts w:ascii="Helvetica" w:hAnsi="Helvetica" w:cs="Helvetica"/>
-          <w:sz w:val="23"/>
-          <w:szCs w:val="23"/>
+      </w:pPr>
+    </w:p>
+    <w:p>
+      <w:pPr>
+        <w:pStyle w:val="Heading2"/>
+        <w:rPr>
           <w:shd w:val="clear" w:color="auto" w:fill="FFFFFF"/>
           <w:lang w:val="en-US"/>
         </w:rPr>
-        <w:t xml:space="preserve"> </w:t>
-      </w:r>
-    </w:p>
-    <w:p>
-      <w:pPr>
-        <w:rPr>
-          <w:lang w:val="en-US"/>
-        </w:rPr>
-      </w:pPr>
-      <w:r>
-        <w:fldChar w:fldCharType="begin"/>
-      </w:r>
-      <w:r>
-        <w:rPr>
-          <w:lang w:val="en-US"/>
-        </w:rPr>
-        <w:instrText xml:space="preserve"> HYPERLINK "https://www.researchgate.net/publication/346317687" </w:instrText>
-      </w:r>
-      <w:r>
-        <w:fldChar w:fldCharType="separate"/>
-      </w:r>
-      <w:r>
-        <w:rPr>
-          <w:rStyle w:val="Hyperlink"/>
-          <w:lang w:val="en-US"/>
-        </w:rPr>
-        <w:t>https://www.researchgate.net/publication/346317687</w:t>
-      </w:r>
-      <w:r>
-        <w:rPr>
-          <w:rStyle w:val="Hyperlink"/>
-          <w:lang w:val="en-US"/>
-        </w:rPr>
-        <w:fldChar w:fldCharType="end"/>
-      </w:r>
-    </w:p>
-    <w:p>
-      <w:pPr>
-        <w:rPr>
-          <w:rFonts w:ascii="Helvetica" w:hAnsi="Helvetica" w:cs="Helvetica"/>
-          <w:sz w:val="23"/>
-          <w:szCs w:val="23"/>
+      </w:pPr>
+      <w:bookmarkStart w:id="15" w:name="_Toc99912584"/>
+      <w:r>
+        <w:rPr>
           <w:shd w:val="clear" w:color="auto" w:fill="FFFFFF"/>
           <w:lang w:val="en-US"/>
         </w:rPr>
-      </w:pPr>
-    </w:p>
-    <w:p>
-      <w:pPr>
-        <w:pStyle w:val="Heading2"/>
-        <w:rPr>
-          <w:shd w:val="clear" w:color="auto" w:fill="FFFFFF"/>
-          <w:lang w:val="en-US"/>
-        </w:rPr>
-      </w:pPr>
-      <w:bookmarkStart w:id="12" w:name="_Toc99910536"/>
-      <w:r>
-        <w:rPr>
-          <w:shd w:val="clear" w:color="auto" w:fill="FFFFFF"/>
-          <w:lang w:val="en-US"/>
-        </w:rPr>
         <w:t>Slack discussions</w:t>
       </w:r>
-      <w:bookmarkEnd w:id="12"/>
+      <w:bookmarkEnd w:id="15"/>
     </w:p>
     <w:p>
       <w:pPr>
@@ -3730,7 +4480,7 @@
           <w:lang w:val="en-US"/>
         </w:rPr>
       </w:pPr>
-      <w:bookmarkStart w:id="13" w:name="_Toc99910537"/>
+      <w:bookmarkStart w:id="16" w:name="_Toc99912585"/>
       <w:proofErr w:type="spellStart"/>
       <w:r>
         <w:rPr>
@@ -3738,7 +4488,7 @@
         </w:rPr>
         <w:t>RobotFramework</w:t>
       </w:r>
-      <w:bookmarkEnd w:id="13"/>
+      <w:bookmarkEnd w:id="16"/>
       <w:proofErr w:type="spellEnd"/>
     </w:p>
     <w:p>
@@ -3753,42 +4503,20 @@
           <w:lang w:val="en-US"/>
         </w:rPr>
       </w:pPr>
-      <w:r>
-        <w:fldChar w:fldCharType="begin"/>
-      </w:r>
-      <w:r>
-        <w:rPr>
-          <w:lang w:val="en-US"/>
-        </w:rPr>
-        <w:instrText xml:space="preserve"> HYPERLINK "https://app.slack.com/team/U8WMN4Q8M" \t "_blank" </w:instrText>
-      </w:r>
-      <w:r>
-        <w:fldChar w:fldCharType="separate"/>
-      </w:r>
-      <w:r>
-        <w:rPr>
-          <w:rStyle w:val="Hyperlink"/>
-          <w:rFonts w:cs="Arial"/>
-          <w:b/>
-          <w:bCs/>
-          <w:sz w:val="23"/>
-          <w:szCs w:val="23"/>
-          <w:lang w:val="en-US"/>
-        </w:rPr>
-        <w:t>Robin</w:t>
-      </w:r>
-      <w:r>
-        <w:rPr>
-          <w:rStyle w:val="Hyperlink"/>
-          <w:rFonts w:cs="Arial"/>
-          <w:b/>
-          <w:bCs/>
-          <w:sz w:val="23"/>
-          <w:szCs w:val="23"/>
-          <w:lang w:val="en-US"/>
-        </w:rPr>
-        <w:fldChar w:fldCharType="end"/>
-      </w:r>
+      <w:hyperlink r:id="rId37" w:tgtFrame="_blank" w:history="1">
+        <w:r>
+          <w:rPr>
+            <w:rStyle w:val="Hyperlink"/>
+            <w:rFonts w:cs="Arial"/>
+            <w:b/>
+            <w:bCs/>
+            <w:sz w:val="23"/>
+            <w:szCs w:val="23"/>
+            <w:lang w:val="en-US"/>
+          </w:rPr>
+          <w:t>Robin</w:t>
+        </w:r>
+      </w:hyperlink>
       <w:r>
         <w:rPr>
           <w:rFonts w:cs="Arial"/>
@@ -3817,7 +4545,7 @@
                     </pic:cNvPicPr>
                   </pic:nvPicPr>
                   <pic:blipFill>
-                    <a:blip r:embed="rId30">
+                    <a:blip r:embed="rId38">
                       <a:extLst>
                         <a:ext uri="{28A0092B-C50C-407E-A947-70E740481C1C}">
                           <a14:useLocalDpi xmlns:a14="http://schemas.microsoft.com/office/drawing/2010/main" val="0"/>
@@ -3858,40 +4586,19 @@
         </w:rPr>
         <w:t>  </w:t>
       </w:r>
-      <w:r>
-        <w:fldChar w:fldCharType="begin"/>
-      </w:r>
-      <w:r>
-        <w:rPr>
-          <w:lang w:val="en-US"/>
-        </w:rPr>
-        <w:instrText xml:space="preserve"> HYPERLINK "https://robotframework.slack.com/archives/C07PJM876/p1648897970773899?thread_ts=1648897577.733519&amp;cid=C07PJM876" </w:instrText>
-      </w:r>
-      <w:r>
-        <w:fldChar w:fldCharType="separate"/>
-      </w:r>
-      <w:r>
-        <w:rPr>
-          <w:rStyle w:val="c-timestamplabel"/>
-          <w:rFonts w:cs="Arial"/>
-          <w:color w:val="0000FF"/>
-          <w:sz w:val="18"/>
-          <w:szCs w:val="18"/>
-          <w:lang w:val="en-US"/>
-        </w:rPr>
-        <w:t>1 day ago</w:t>
-      </w:r>
-      <w:r>
-        <w:rPr>
-          <w:rStyle w:val="c-timestamplabel"/>
-          <w:rFonts w:cs="Arial"/>
-          <w:color w:val="0000FF"/>
-          <w:sz w:val="18"/>
-          <w:szCs w:val="18"/>
-          <w:lang w:val="en-US"/>
-        </w:rPr>
-        <w:fldChar w:fldCharType="end"/>
-      </w:r>
+      <w:hyperlink r:id="rId39" w:history="1">
+        <w:r>
+          <w:rPr>
+            <w:rStyle w:val="c-timestamplabel"/>
+            <w:rFonts w:cs="Arial"/>
+            <w:color w:val="0000FF"/>
+            <w:sz w:val="18"/>
+            <w:szCs w:val="18"/>
+            <w:lang w:val="en-US"/>
+          </w:rPr>
+          <w:t>1 day ago</w:t>
+        </w:r>
+      </w:hyperlink>
     </w:p>
     <w:p>
       <w:pPr>
@@ -3995,7 +4702,7 @@
                     </pic:cNvPicPr>
                   </pic:nvPicPr>
                   <pic:blipFill>
-                    <a:blip r:embed="rId31">
+                    <a:blip r:embed="rId40">
                       <a:extLst>
                         <a:ext uri="{28A0092B-C50C-407E-A947-70E740481C1C}">
                           <a14:useLocalDpi xmlns:a14="http://schemas.microsoft.com/office/drawing/2010/main" val="0"/>
@@ -4052,7 +4759,7 @@
                     </pic:cNvPicPr>
                   </pic:nvPicPr>
                   <pic:blipFill>
-                    <a:blip r:embed="rId32">
+                    <a:blip r:embed="rId41">
                       <a:extLst>
                         <a:ext uri="{28A0092B-C50C-407E-A947-70E740481C1C}">
                           <a14:useLocalDpi xmlns:a14="http://schemas.microsoft.com/office/drawing/2010/main" val="0"/>
@@ -4109,7 +4816,7 @@
                     </pic:cNvPicPr>
                   </pic:nvPicPr>
                   <pic:blipFill>
-                    <a:blip r:embed="rId33">
+                    <a:blip r:embed="rId42">
                       <a:extLst>
                         <a:ext uri="{28A0092B-C50C-407E-A947-70E740481C1C}">
                           <a14:useLocalDpi xmlns:a14="http://schemas.microsoft.com/office/drawing/2010/main" val="0"/>
@@ -4177,7 +4884,7 @@
                     </pic:cNvPicPr>
                   </pic:nvPicPr>
                   <pic:blipFill>
-                    <a:blip r:embed="rId34">
+                    <a:blip r:embed="rId43">
                       <a:extLst>
                         <a:ext uri="{28A0092B-C50C-407E-A947-70E740481C1C}">
                           <a14:useLocalDpi xmlns:a14="http://schemas.microsoft.com/office/drawing/2010/main" val="0"/>
@@ -4220,42 +4927,20 @@
           <w:lang w:val="en-US"/>
         </w:rPr>
       </w:pPr>
-      <w:r>
-        <w:fldChar w:fldCharType="begin"/>
-      </w:r>
-      <w:r>
-        <w:rPr>
-          <w:lang w:val="en-US"/>
-        </w:rPr>
-        <w:instrText xml:space="preserve"> HYPERLINK "https://app.slack.com/team/U031HJQ4BJ6" \t "_blank" </w:instrText>
-      </w:r>
-      <w:r>
-        <w:fldChar w:fldCharType="separate"/>
-      </w:r>
-      <w:r>
-        <w:rPr>
-          <w:rStyle w:val="Hyperlink"/>
-          <w:rFonts w:cs="Arial"/>
-          <w:b/>
-          <w:bCs/>
-          <w:sz w:val="23"/>
-          <w:szCs w:val="23"/>
-          <w:lang w:val="en-US"/>
-        </w:rPr>
-        <w:t>Lauri Kyttälä</w:t>
-      </w:r>
-      <w:r>
-        <w:rPr>
-          <w:rStyle w:val="Hyperlink"/>
-          <w:rFonts w:cs="Arial"/>
-          <w:b/>
-          <w:bCs/>
-          <w:sz w:val="23"/>
-          <w:szCs w:val="23"/>
-          <w:lang w:val="en-US"/>
-        </w:rPr>
-        <w:fldChar w:fldCharType="end"/>
-      </w:r>
+      <w:hyperlink r:id="rId44" w:tgtFrame="_blank" w:history="1">
+        <w:r>
+          <w:rPr>
+            <w:rStyle w:val="Hyperlink"/>
+            <w:rFonts w:cs="Arial"/>
+            <w:b/>
+            <w:bCs/>
+            <w:sz w:val="23"/>
+            <w:szCs w:val="23"/>
+            <w:lang w:val="en-US"/>
+          </w:rPr>
+          <w:t>Lauri Kyttälä</w:t>
+        </w:r>
+      </w:hyperlink>
       <w:r>
         <w:rPr>
           <w:rFonts w:cs="Arial"/>
@@ -4266,40 +4951,19 @@
         </w:rPr>
         <w:t>  </w:t>
       </w:r>
-      <w:r>
-        <w:fldChar w:fldCharType="begin"/>
-      </w:r>
-      <w:r>
-        <w:rPr>
-          <w:lang w:val="en-US"/>
-        </w:rPr>
-        <w:instrText xml:space="preserve"> HYPERLINK "https://robotframework.slack.com/archives/C07PJM876/p1648904863115219?thread_ts=1648897577.733519&amp;cid=C07PJM876" </w:instrText>
-      </w:r>
-      <w:r>
-        <w:fldChar w:fldCharType="separate"/>
-      </w:r>
-      <w:r>
-        <w:rPr>
-          <w:rStyle w:val="c-timestamplabel"/>
-          <w:rFonts w:cs="Arial"/>
-          <w:color w:val="0000FF"/>
-          <w:sz w:val="18"/>
-          <w:szCs w:val="18"/>
-          <w:lang w:val="en-US"/>
-        </w:rPr>
-        <w:t>1 day ago</w:t>
-      </w:r>
-      <w:r>
-        <w:rPr>
-          <w:rStyle w:val="c-timestamplabel"/>
-          <w:rFonts w:cs="Arial"/>
-          <w:color w:val="0000FF"/>
-          <w:sz w:val="18"/>
-          <w:szCs w:val="18"/>
-          <w:lang w:val="en-US"/>
-        </w:rPr>
-        <w:fldChar w:fldCharType="end"/>
-      </w:r>
+      <w:hyperlink r:id="rId45" w:history="1">
+        <w:r>
+          <w:rPr>
+            <w:rStyle w:val="c-timestamplabel"/>
+            <w:rFonts w:cs="Arial"/>
+            <w:color w:val="0000FF"/>
+            <w:sz w:val="18"/>
+            <w:szCs w:val="18"/>
+            <w:lang w:val="en-US"/>
+          </w:rPr>
+          <w:t>1 day ago</w:t>
+        </w:r>
+      </w:hyperlink>
     </w:p>
     <w:p>
       <w:pPr>
@@ -4381,7 +5045,7 @@
                     </pic:cNvPicPr>
                   </pic:nvPicPr>
                   <pic:blipFill>
-                    <a:blip r:embed="rId35">
+                    <a:blip r:embed="rId46">
                       <a:extLst>
                         <a:ext uri="{28A0092B-C50C-407E-A947-70E740481C1C}">
                           <a14:useLocalDpi xmlns:a14="http://schemas.microsoft.com/office/drawing/2010/main" val="0"/>
@@ -4424,42 +5088,20 @@
           <w:lang w:val="en-US"/>
         </w:rPr>
       </w:pPr>
-      <w:r>
-        <w:fldChar w:fldCharType="begin"/>
-      </w:r>
-      <w:r>
-        <w:rPr>
-          <w:lang w:val="en-US"/>
-        </w:rPr>
-        <w:instrText xml:space="preserve"> HYPERLINK "https://app.slack.com/team/U8WMN4Q8M" \t "_blank" </w:instrText>
-      </w:r>
-      <w:r>
-        <w:fldChar w:fldCharType="separate"/>
-      </w:r>
-      <w:r>
-        <w:rPr>
-          <w:rStyle w:val="Hyperlink"/>
-          <w:rFonts w:cs="Arial"/>
-          <w:b/>
-          <w:bCs/>
-          <w:sz w:val="23"/>
-          <w:szCs w:val="23"/>
-          <w:lang w:val="en-US"/>
-        </w:rPr>
-        <w:t>Robin</w:t>
-      </w:r>
-      <w:r>
-        <w:rPr>
-          <w:rStyle w:val="Hyperlink"/>
-          <w:rFonts w:cs="Arial"/>
-          <w:b/>
-          <w:bCs/>
-          <w:sz w:val="23"/>
-          <w:szCs w:val="23"/>
-          <w:lang w:val="en-US"/>
-        </w:rPr>
-        <w:fldChar w:fldCharType="end"/>
-      </w:r>
+      <w:hyperlink r:id="rId47" w:tgtFrame="_blank" w:history="1">
+        <w:r>
+          <w:rPr>
+            <w:rStyle w:val="Hyperlink"/>
+            <w:rFonts w:cs="Arial"/>
+            <w:b/>
+            <w:bCs/>
+            <w:sz w:val="23"/>
+            <w:szCs w:val="23"/>
+            <w:lang w:val="en-US"/>
+          </w:rPr>
+          <w:t>Robin</w:t>
+        </w:r>
+      </w:hyperlink>
       <w:r>
         <w:rPr>
           <w:rFonts w:cs="Arial"/>
@@ -4488,7 +5130,7 @@
                     </pic:cNvPicPr>
                   </pic:nvPicPr>
                   <pic:blipFill>
-                    <a:blip r:embed="rId30">
+                    <a:blip r:embed="rId38">
                       <a:extLst>
                         <a:ext uri="{28A0092B-C50C-407E-A947-70E740481C1C}">
                           <a14:useLocalDpi xmlns:a14="http://schemas.microsoft.com/office/drawing/2010/main" val="0"/>
@@ -4529,46 +5171,19 @@
         </w:rPr>
         <w:t>  </w:t>
       </w:r>
-      <w:r>
-        <w:fldChar w:fldCharType="begin"/>
-      </w:r>
-      <w:r>
-        <w:rPr>
-          <w:lang w:val="en-US"/>
-        </w:rPr>
-        <w:instrText xml:space="preserve"> HYPERLINK "https://robotframework.slack.com/archives/C07PJM876/p1648906824203329?thread_ts=16</w:instrText>
-      </w:r>
-      <w:r>
-        <w:rPr>
-          <w:lang w:val="en-US"/>
-        </w:rPr>
-        <w:instrText xml:space="preserve">48897577.733519&amp;cid=C07PJM876" </w:instrText>
-      </w:r>
-      <w:r>
-        <w:fldChar w:fldCharType="separate"/>
-      </w:r>
-      <w:r>
-        <w:rPr>
-          <w:rStyle w:val="c-timestamplabel"/>
-          <w:rFonts w:cs="Arial"/>
-          <w:color w:val="0000FF"/>
-          <w:sz w:val="18"/>
-          <w:szCs w:val="18"/>
-          <w:lang w:val="en-US"/>
-        </w:rPr>
-        <w:t>1 day ago</w:t>
-      </w:r>
-      <w:r>
-        <w:rPr>
-          <w:rStyle w:val="c-timestamplabel"/>
-          <w:rFonts w:cs="Arial"/>
-          <w:color w:val="0000FF"/>
-          <w:sz w:val="18"/>
-          <w:szCs w:val="18"/>
-          <w:lang w:val="en-US"/>
-        </w:rPr>
-        <w:fldChar w:fldCharType="end"/>
-      </w:r>
+      <w:hyperlink r:id="rId48" w:history="1">
+        <w:r>
+          <w:rPr>
+            <w:rStyle w:val="c-timestamplabel"/>
+            <w:rFonts w:cs="Arial"/>
+            <w:color w:val="0000FF"/>
+            <w:sz w:val="18"/>
+            <w:szCs w:val="18"/>
+            <w:lang w:val="en-US"/>
+          </w:rPr>
+          <w:t>1 day ago</w:t>
+        </w:r>
+      </w:hyperlink>
     </w:p>
     <w:p>
       <w:pPr>
@@ -4591,38 +5206,18 @@
         </w:rPr>
         <w:t>To read the value from the browser you can use the Browser library (</w:t>
       </w:r>
-      <w:r>
-        <w:fldChar w:fldCharType="begin"/>
-      </w:r>
-      <w:r>
-        <w:rPr>
-          <w:lang w:val="en-US"/>
-        </w:rPr>
-        <w:instrText xml:space="preserve"> HYPERLINK "https://robotframework.slack.com/archives/C015KB1QSDN" </w:instrText>
-      </w:r>
-      <w:r>
-        <w:fldChar w:fldCharType="separate"/>
-      </w:r>
-      <w:r>
-        <w:rPr>
-          <w:rStyle w:val="Hyperlink"/>
-          <w:rFonts w:cs="Arial"/>
-          <w:sz w:val="23"/>
-          <w:szCs w:val="23"/>
-          <w:lang w:val="en-US"/>
-        </w:rPr>
-        <w:t>#browser</w:t>
-      </w:r>
-      <w:r>
-        <w:rPr>
-          <w:rStyle w:val="Hyperlink"/>
-          <w:rFonts w:cs="Arial"/>
-          <w:sz w:val="23"/>
-          <w:szCs w:val="23"/>
-          <w:lang w:val="en-US"/>
-        </w:rPr>
-        <w:fldChar w:fldCharType="end"/>
-      </w:r>
+      <w:hyperlink r:id="rId49" w:history="1">
+        <w:r>
+          <w:rPr>
+            <w:rStyle w:val="Hyperlink"/>
+            <w:rFonts w:cs="Arial"/>
+            <w:sz w:val="23"/>
+            <w:szCs w:val="23"/>
+            <w:lang w:val="en-US"/>
+          </w:rPr>
+          <w:t>#browser</w:t>
+        </w:r>
+      </w:hyperlink>
       <w:r>
         <w:rPr>
           <w:rFonts w:cs="Arial"/>
@@ -4655,38 +5250,18 @@
         </w:rPr>
         <w:t xml:space="preserve"> (</w:t>
       </w:r>
-      <w:r>
-        <w:fldChar w:fldCharType="begin"/>
-      </w:r>
-      <w:r>
-        <w:rPr>
-          <w:lang w:val="en-US"/>
-        </w:rPr>
-        <w:instrText xml:space="preserve"> HYPERLINK "https://robotframework.slack.com/archives/C07PKKCTF" </w:instrText>
-      </w:r>
-      <w:r>
-        <w:fldChar w:fldCharType="separate"/>
-      </w:r>
-      <w:r>
-        <w:rPr>
-          <w:rStyle w:val="Hyperlink"/>
-          <w:rFonts w:cs="Arial"/>
-          <w:sz w:val="23"/>
-          <w:szCs w:val="23"/>
-          <w:lang w:val="en-US"/>
-        </w:rPr>
-        <w:t>#seleniumlibrary</w:t>
-      </w:r>
-      <w:r>
-        <w:rPr>
-          <w:rStyle w:val="Hyperlink"/>
-          <w:rFonts w:cs="Arial"/>
-          <w:sz w:val="23"/>
-          <w:szCs w:val="23"/>
-          <w:lang w:val="en-US"/>
-        </w:rPr>
-        <w:fldChar w:fldCharType="end"/>
-      </w:r>
+      <w:hyperlink r:id="rId50" w:history="1">
+        <w:r>
+          <w:rPr>
+            <w:rStyle w:val="Hyperlink"/>
+            <w:rFonts w:cs="Arial"/>
+            <w:sz w:val="23"/>
+            <w:szCs w:val="23"/>
+            <w:lang w:val="en-US"/>
+          </w:rPr>
+          <w:t>#seleniumlibrary</w:t>
+        </w:r>
+      </w:hyperlink>
       <w:r>
         <w:rPr>
           <w:rFonts w:cs="Arial"/>
@@ -4741,38 +5316,18 @@
         </w:rPr>
         <w:t xml:space="preserve"> (</w:t>
       </w:r>
-      <w:r>
-        <w:fldChar w:fldCharType="begin"/>
-      </w:r>
-      <w:r>
-        <w:rPr>
-          <w:lang w:val="en-US"/>
-        </w:rPr>
-        <w:instrText xml:space="preserve"> HYPERLINK "https://robotframework.slack.com/archives/C3S6SGYTD" </w:instrText>
-      </w:r>
-      <w:r>
-        <w:fldChar w:fldCharType="separate"/>
-      </w:r>
-      <w:r>
-        <w:rPr>
-          <w:rStyle w:val="Hyperlink"/>
-          <w:rFonts w:cs="Arial"/>
-          <w:sz w:val="23"/>
-          <w:szCs w:val="23"/>
-          <w:lang w:val="en-US"/>
-        </w:rPr>
-        <w:t>#requests</w:t>
-      </w:r>
-      <w:r>
-        <w:rPr>
-          <w:rStyle w:val="Hyperlink"/>
-          <w:rFonts w:cs="Arial"/>
-          <w:sz w:val="23"/>
-          <w:szCs w:val="23"/>
-          <w:lang w:val="en-US"/>
-        </w:rPr>
-        <w:fldChar w:fldCharType="end"/>
-      </w:r>
+      <w:hyperlink r:id="rId51" w:history="1">
+        <w:r>
+          <w:rPr>
+            <w:rStyle w:val="Hyperlink"/>
+            <w:rFonts w:cs="Arial"/>
+            <w:sz w:val="23"/>
+            <w:szCs w:val="23"/>
+            <w:lang w:val="en-US"/>
+          </w:rPr>
+          <w:t>#requests</w:t>
+        </w:r>
+      </w:hyperlink>
       <w:r>
         <w:rPr>
           <w:rFonts w:cs="Arial"/>
@@ -4805,38 +5360,18 @@
         </w:rPr>
         <w:t xml:space="preserve"> (</w:t>
       </w:r>
-      <w:r>
-        <w:fldChar w:fldCharType="begin"/>
-      </w:r>
-      <w:r>
-        <w:rPr>
-          <w:lang w:val="en-US"/>
-        </w:rPr>
-        <w:instrText xml:space="preserve"> HYPERLINK "https://robotframework.slack.com/archives/C15B82CLW" </w:instrText>
-      </w:r>
-      <w:r>
-        <w:fldChar w:fldCharType="separate"/>
-      </w:r>
-      <w:r>
-        <w:rPr>
-          <w:rStyle w:val="Hyperlink"/>
-          <w:rFonts w:cs="Arial"/>
-          <w:sz w:val="23"/>
-          <w:szCs w:val="23"/>
-          <w:lang w:val="en-US"/>
-        </w:rPr>
-        <w:t>#appiumlibrary</w:t>
-      </w:r>
-      <w:r>
-        <w:rPr>
-          <w:rStyle w:val="Hyperlink"/>
-          <w:rFonts w:cs="Arial"/>
-          <w:sz w:val="23"/>
-          <w:szCs w:val="23"/>
-          <w:lang w:val="en-US"/>
-        </w:rPr>
-        <w:fldChar w:fldCharType="end"/>
-      </w:r>
+      <w:hyperlink r:id="rId52" w:history="1">
+        <w:r>
+          <w:rPr>
+            <w:rStyle w:val="Hyperlink"/>
+            <w:rFonts w:cs="Arial"/>
+            <w:sz w:val="23"/>
+            <w:szCs w:val="23"/>
+            <w:lang w:val="en-US"/>
+          </w:rPr>
+          <w:t>#appiumlibrary</w:t>
+        </w:r>
+      </w:hyperlink>
       <w:r>
         <w:rPr>
           <w:rFonts w:cs="Arial"/>
@@ -4862,7 +5397,7 @@
           <w:shd w:val="clear" w:color="auto" w:fill="FFFFFF"/>
         </w:rPr>
       </w:pPr>
-      <w:bookmarkStart w:id="14" w:name="_Toc99910538"/>
+      <w:bookmarkStart w:id="17" w:name="_Toc99912586"/>
       <w:r>
         <w:rPr>
           <w:shd w:val="clear" w:color="auto" w:fill="FFFFFF"/>
@@ -4870,7 +5405,7 @@
         <w:lastRenderedPageBreak/>
         <w:t>CodeClinic</w:t>
       </w:r>
-      <w:bookmarkEnd w:id="14"/>
+      <w:bookmarkEnd w:id="17"/>
     </w:p>
     <w:p>
       <w:pPr>
@@ -4883,50 +5418,32 @@
           <w:szCs w:val="23"/>
         </w:rPr>
       </w:pPr>
-      <w:r>
-        <w:fldChar w:fldCharType="begin"/>
-      </w:r>
-      <w:r>
-        <w:instrText xml:space="preserve"> HYPERLINK "https://app.slack.com/team/UPVBALVFG" \t "_blank" </w:instrText>
-      </w:r>
-      <w:r>
-        <w:fldChar w:fldCharType="separate"/>
-      </w:r>
-      <w:r>
-        <w:rPr>
-          <w:rFonts w:cs="Arial"/>
-          <w:b/>
-          <w:bCs/>
-          <w:color w:val="0000FF"/>
-          <w:sz w:val="23"/>
-          <w:szCs w:val="23"/>
-        </w:rPr>
-        <w:br/>
-      </w:r>
-      <w:proofErr w:type="spellStart"/>
-      <w:r>
-        <w:rPr>
-          <w:rStyle w:val="Hyperlink"/>
-          <w:rFonts w:cs="Arial"/>
-          <w:b/>
-          <w:bCs/>
-          <w:sz w:val="23"/>
-          <w:szCs w:val="23"/>
-        </w:rPr>
-        <w:t>Pawel</w:t>
-      </w:r>
-      <w:proofErr w:type="spellEnd"/>
-      <w:r>
-        <w:rPr>
-          <w:rStyle w:val="Hyperlink"/>
-          <w:rFonts w:cs="Arial"/>
-          <w:b/>
-          <w:bCs/>
-          <w:sz w:val="23"/>
-          <w:szCs w:val="23"/>
-        </w:rPr>
-        <w:fldChar w:fldCharType="end"/>
-      </w:r>
+      <w:hyperlink r:id="rId53" w:tgtFrame="_blank" w:history="1">
+        <w:r>
+          <w:rPr>
+            <w:rFonts w:cs="Arial"/>
+            <w:b/>
+            <w:bCs/>
+            <w:color w:val="0000FF"/>
+            <w:sz w:val="23"/>
+            <w:szCs w:val="23"/>
+          </w:rPr>
+          <w:br/>
+        </w:r>
+        <w:proofErr w:type="spellStart"/>
+        <w:r>
+          <w:rPr>
+            <w:rStyle w:val="Hyperlink"/>
+            <w:rFonts w:cs="Arial"/>
+            <w:b/>
+            <w:bCs/>
+            <w:sz w:val="23"/>
+            <w:szCs w:val="23"/>
+          </w:rPr>
+          <w:t>Pawel</w:t>
+        </w:r>
+        <w:proofErr w:type="spellEnd"/>
+      </w:hyperlink>
       <w:r>
         <w:rPr>
           <w:rFonts w:cs="Arial"/>
@@ -4955,7 +5472,7 @@
                     </pic:cNvPicPr>
                   </pic:nvPicPr>
                   <pic:blipFill>
-                    <a:blip r:embed="rId36">
+                    <a:blip r:embed="rId54">
                       <a:extLst>
                         <a:ext uri="{28A0092B-C50C-407E-A947-70E740481C1C}">
                           <a14:useLocalDpi xmlns:a14="http://schemas.microsoft.com/office/drawing/2010/main" val="0"/>
@@ -4995,7 +5512,7 @@
         </w:rPr>
         <w:t>  </w:t>
       </w:r>
-      <w:hyperlink r:id="rId37" w:history="1">
+      <w:hyperlink r:id="rId55" w:history="1">
         <w:r>
           <w:rPr>
             <w:rStyle w:val="c-timestamplabel"/>
@@ -5070,7 +5587,7 @@
         </w:rPr>
         <w:br/>
       </w:r>
-      <w:hyperlink r:id="rId38" w:tgtFrame="_blank" w:history="1">
+      <w:hyperlink r:id="rId56" w:tgtFrame="_blank" w:history="1">
         <w:r>
           <w:rPr>
             <w:rStyle w:val="Hyperlink"/>
@@ -5147,7 +5664,7 @@
                     </pic:cNvPicPr>
                   </pic:nvPicPr>
                   <pic:blipFill>
-                    <a:blip r:embed="rId31">
+                    <a:blip r:embed="rId40">
                       <a:extLst>
                         <a:ext uri="{28A0092B-C50C-407E-A947-70E740481C1C}">
                           <a14:useLocalDpi xmlns:a14="http://schemas.microsoft.com/office/drawing/2010/main" val="0"/>
@@ -5204,7 +5721,7 @@
                     </pic:cNvPicPr>
                   </pic:nvPicPr>
                   <pic:blipFill>
-                    <a:blip r:embed="rId32">
+                    <a:blip r:embed="rId41">
                       <a:extLst>
                         <a:ext uri="{28A0092B-C50C-407E-A947-70E740481C1C}">
                           <a14:useLocalDpi xmlns:a14="http://schemas.microsoft.com/office/drawing/2010/main" val="0"/>
@@ -5261,7 +5778,7 @@
                     </pic:cNvPicPr>
                   </pic:nvPicPr>
                   <pic:blipFill>
-                    <a:blip r:embed="rId33">
+                    <a:blip r:embed="rId42">
                       <a:extLst>
                         <a:ext uri="{28A0092B-C50C-407E-A947-70E740481C1C}">
                           <a14:useLocalDpi xmlns:a14="http://schemas.microsoft.com/office/drawing/2010/main" val="0"/>
@@ -5329,7 +5846,7 @@
                     </pic:cNvPicPr>
                   </pic:nvPicPr>
                   <pic:blipFill>
-                    <a:blip r:embed="rId39">
+                    <a:blip r:embed="rId57">
                       <a:extLst>
                         <a:ext uri="{28A0092B-C50C-407E-A947-70E740481C1C}">
                           <a14:useLocalDpi xmlns:a14="http://schemas.microsoft.com/office/drawing/2010/main" val="0"/>
@@ -5371,7 +5888,7 @@
           <w:szCs w:val="23"/>
         </w:rPr>
       </w:pPr>
-      <w:hyperlink r:id="rId40" w:tgtFrame="_blank" w:history="1">
+      <w:hyperlink r:id="rId58" w:tgtFrame="_blank" w:history="1">
         <w:proofErr w:type="spellStart"/>
         <w:r>
           <w:rPr>
@@ -5414,7 +5931,7 @@
                     </pic:cNvPicPr>
                   </pic:nvPicPr>
                   <pic:blipFill>
-                    <a:blip r:embed="rId36">
+                    <a:blip r:embed="rId54">
                       <a:extLst>
                         <a:ext uri="{28A0092B-C50C-407E-A947-70E740481C1C}">
                           <a14:useLocalDpi xmlns:a14="http://schemas.microsoft.com/office/drawing/2010/main" val="0"/>
@@ -5454,7 +5971,7 @@
         </w:rPr>
         <w:t>  </w:t>
       </w:r>
-      <w:hyperlink r:id="rId41" w:history="1">
+      <w:hyperlink r:id="rId59" w:history="1">
         <w:r>
           <w:rPr>
             <w:rStyle w:val="c-timestamplabel"/>
@@ -5529,7 +6046,7 @@
         </w:rPr>
         <w:br/>
       </w:r>
-      <w:hyperlink r:id="rId42" w:tgtFrame="_blank" w:history="1">
+      <w:hyperlink r:id="rId60" w:tgtFrame="_blank" w:history="1">
         <w:r>
           <w:rPr>
             <w:rStyle w:val="Hyperlink"/>
@@ -5556,7 +6073,7 @@
           <w:lang w:val="en-US"/>
         </w:rPr>
       </w:pPr>
-      <w:bookmarkStart w:id="15" w:name="_Toc99910539"/>
+      <w:bookmarkStart w:id="18" w:name="_Toc99912587"/>
       <w:r>
         <w:rPr>
           <w:shd w:val="clear" w:color="auto" w:fill="FFFFFF"/>
@@ -5564,21 +6081,10 @@
         </w:rPr>
         <w:t>List of Testing Tools</w:t>
       </w:r>
-      <w:bookmarkEnd w:id="15"/>
-    </w:p>
-    <w:p>
-      <w:pPr>
-        <w:rPr>
-          <w:lang w:val="en-US" w:eastAsia="fi-FI"/>
-        </w:rPr>
-      </w:pPr>
-    </w:p>
-    <w:p>
-      <w:pPr>
-        <w:rPr>
-          <w:lang w:val="en-US" w:eastAsia="fi-FI"/>
-        </w:rPr>
-      </w:pPr>
+      <w:bookmarkEnd w:id="18"/>
+    </w:p>
+    <w:p>
+      <w:proofErr w:type="spellStart"/>
       <w:r>
         <w:rPr>
           <w:rFonts w:ascii="Roboto" w:hAnsi="Roboto"/>
@@ -5589,6 +6095,7 @@
         </w:rPr>
         <w:t>Etteplan_testing_tools</w:t>
       </w:r>
+      <w:proofErr w:type="spellEnd"/>
       <w:r>
         <w:rPr>
           <w:rFonts w:ascii="Roboto" w:hAnsi="Roboto"/>
@@ -5607,7 +6114,7 @@
         </w:rPr>
         <w:br/>
       </w:r>
-      <w:hyperlink r:id="rId43" w:tgtFrame="_blank" w:history="1">
+      <w:hyperlink r:id="rId61" w:tgtFrame="_blank" w:history="1">
         <w:r>
           <w:rPr>
             <w:rStyle w:val="Hyperlink"/>
@@ -5638,7 +6145,7 @@
         </w:rPr>
         <w:br/>
       </w:r>
-      <w:hyperlink r:id="rId44" w:tgtFrame="_blank" w:history="1">
+      <w:hyperlink r:id="rId62" w:tgtFrame="_blank" w:history="1">
         <w:r>
           <w:rPr>
             <w:rStyle w:val="Hyperlink"/>
@@ -5669,7 +6176,7 @@
         </w:rPr>
         <w:br/>
       </w:r>
-      <w:hyperlink r:id="rId45" w:tgtFrame="_blank" w:history="1">
+      <w:hyperlink r:id="rId63" w:tgtFrame="_blank" w:history="1">
         <w:r>
           <w:rPr>
             <w:rStyle w:val="Hyperlink"/>
@@ -5700,7 +6207,7 @@
         </w:rPr>
         <w:br/>
       </w:r>
-      <w:hyperlink r:id="rId46" w:tgtFrame="_blank" w:history="1">
+      <w:hyperlink r:id="rId64" w:tgtFrame="_blank" w:history="1">
         <w:r>
           <w:rPr>
             <w:rStyle w:val="Hyperlink"/>
@@ -5741,7 +6248,7 @@
         </w:rPr>
         <w:t xml:space="preserve">TestRail: </w:t>
       </w:r>
-      <w:hyperlink r:id="rId47" w:tgtFrame="_blank" w:history="1">
+      <w:hyperlink r:id="rId65" w:tgtFrame="_blank" w:history="1">
         <w:r>
           <w:rPr>
             <w:rStyle w:val="Hyperlink"/>
@@ -5751,19 +6258,7 @@
             <w:shd w:val="clear" w:color="auto" w:fill="FFFFFF"/>
             <w:lang w:val="en-US"/>
           </w:rPr>
-          <w:t>https://www.gurock.com/testrail/qa-tools/?utm_campaign=gg_dg_eu1_search_generic_medium_intent&amp;utm_source=google&amp;utm_medium=cpc&amp;utm_content=qa_tools&amp;utm_term=software%20qa%20testing%20tools&amp;gclid=Cj0KCQjw6J-SBhCrARIsAH0yMZgs1IxYG58hXv5QHiTVyDqowc9P4nhDUiV3wOhsYFDZwOBQT-</w:t>
-        </w:r>
-        <w:r>
-          <w:rPr>
-            <w:rStyle w:val="Hyperlink"/>
-            <w:rFonts w:ascii="Roboto" w:hAnsi="Roboto"/>
-            <w:color w:val="1155CC"/>
-            <w:spacing w:val="2"/>
-            <w:shd w:val="clear" w:color="auto" w:fill="FFFFFF"/>
-            <w:lang w:val="en-US"/>
-          </w:rPr>
-          <w:lastRenderedPageBreak/>
-          <w:t>WaQ3MaAnuEEALw_wcB</w:t>
+          <w:t>https://www.gurock.com/testrail/qa-tools/?utm_campaign=gg_dg_eu1_search_generic_medium_intent&amp;utm_source=google&amp;utm_medium=cpc&amp;utm_content=qa_tools&amp;utm_term=software%20qa%20testing%20tools&amp;gclid=Cj0KCQjw6J-SBhCrARIsAH0yMZgs1IxYG58hXv5QHiTVyDqowc9P4nhDUiV3wOhsYFDZwOBQT-WaQ3MaAnuEEALw_wcB</w:t>
         </w:r>
       </w:hyperlink>
       <w:r>
@@ -5782,6 +6277,7 @@
           <w:spacing w:val="2"/>
           <w:lang w:val="en-US"/>
         </w:rPr>
+        <w:lastRenderedPageBreak/>
         <w:br/>
       </w:r>
       <w:r>
@@ -5803,7 +6299,7 @@
         </w:rPr>
         <w:br/>
       </w:r>
-      <w:hyperlink r:id="rId48" w:tgtFrame="_blank" w:history="1">
+      <w:hyperlink r:id="rId66" w:tgtFrame="_blank" w:history="1">
         <w:r>
           <w:rPr>
             <w:rStyle w:val="Hyperlink"/>
@@ -5842,18 +6338,40 @@
           <w:shd w:val="clear" w:color="auto" w:fill="FFFFFF"/>
           <w:lang w:val="en-US"/>
         </w:rPr>
-        <w:t>testing tools for cloud api list:</w:t>
-      </w:r>
+        <w:t xml:space="preserve">testing tools for cloud </w:t>
+      </w:r>
+      <w:proofErr w:type="spellStart"/>
       <w:r>
         <w:rPr>
           <w:rFonts w:ascii="Roboto" w:hAnsi="Roboto"/>
           <w:color w:val="202124"/>
           <w:spacing w:val="2"/>
+          <w:shd w:val="clear" w:color="auto" w:fill="FFFFFF"/>
+          <w:lang w:val="en-US"/>
+        </w:rPr>
+        <w:t>api</w:t>
+      </w:r>
+      <w:proofErr w:type="spellEnd"/>
+      <w:r>
+        <w:rPr>
+          <w:rFonts w:ascii="Roboto" w:hAnsi="Roboto"/>
+          <w:color w:val="202124"/>
+          <w:spacing w:val="2"/>
+          <w:shd w:val="clear" w:color="auto" w:fill="FFFFFF"/>
+          <w:lang w:val="en-US"/>
+        </w:rPr>
+        <w:t xml:space="preserve"> list:</w:t>
+      </w:r>
+      <w:r>
+        <w:rPr>
+          <w:rFonts w:ascii="Roboto" w:hAnsi="Roboto"/>
+          <w:color w:val="202124"/>
+          <w:spacing w:val="2"/>
           <w:lang w:val="en-US"/>
         </w:rPr>
         <w:br/>
       </w:r>
-      <w:hyperlink r:id="rId49" w:tgtFrame="_blank" w:history="1">
+      <w:hyperlink r:id="rId67" w:tgtFrame="_blank" w:history="1">
         <w:r>
           <w:rPr>
             <w:rStyle w:val="Hyperlink"/>
@@ -5893,7 +6411,7 @@
         </w:rPr>
         <w:br/>
       </w:r>
-      <w:hyperlink r:id="rId50" w:tgtFrame="_blank" w:history="1">
+      <w:hyperlink r:id="rId68" w:tgtFrame="_blank" w:history="1">
         <w:r>
           <w:rPr>
             <w:rStyle w:val="Hyperlink"/>
@@ -5924,6 +6442,7 @@
         </w:rPr>
         <w:br/>
       </w:r>
+      <w:proofErr w:type="spellStart"/>
       <w:r>
         <w:rPr>
           <w:rFonts w:ascii="Roboto" w:hAnsi="Roboto"/>
@@ -5932,18 +6451,29 @@
           <w:shd w:val="clear" w:color="auto" w:fill="FFFFFF"/>
           <w:lang w:val="en-US"/>
         </w:rPr>
-        <w:t>Iot sensor dat format:</w:t>
-      </w:r>
+        <w:t>Iot</w:t>
+      </w:r>
+      <w:proofErr w:type="spellEnd"/>
       <w:r>
         <w:rPr>
           <w:rFonts w:ascii="Roboto" w:hAnsi="Roboto"/>
           <w:color w:val="202124"/>
           <w:spacing w:val="2"/>
+          <w:shd w:val="clear" w:color="auto" w:fill="FFFFFF"/>
+          <w:lang w:val="en-US"/>
+        </w:rPr>
+        <w:t xml:space="preserve"> sensor data format:</w:t>
+      </w:r>
+      <w:r>
+        <w:rPr>
+          <w:rFonts w:ascii="Roboto" w:hAnsi="Roboto"/>
+          <w:color w:val="202124"/>
+          <w:spacing w:val="2"/>
           <w:lang w:val="en-US"/>
         </w:rPr>
         <w:br/>
       </w:r>
-      <w:hyperlink r:id="rId51" w:tgtFrame="_blank" w:history="1">
+      <w:hyperlink r:id="rId69" w:tgtFrame="_blank" w:history="1">
         <w:r>
           <w:rPr>
             <w:rStyle w:val="Hyperlink"/>
@@ -5974,6 +6504,7 @@
         </w:rPr>
         <w:br/>
       </w:r>
+      <w:proofErr w:type="spellStart"/>
       <w:r>
         <w:rPr>
           <w:rFonts w:ascii="Roboto" w:hAnsi="Roboto"/>
@@ -5982,18 +6513,29 @@
           <w:shd w:val="clear" w:color="auto" w:fill="FFFFFF"/>
           <w:lang w:val="en-US"/>
         </w:rPr>
-        <w:t>Katalon - API testing tests:</w:t>
-      </w:r>
+        <w:t>Katalon</w:t>
+      </w:r>
+      <w:proofErr w:type="spellEnd"/>
       <w:r>
         <w:rPr>
           <w:rFonts w:ascii="Roboto" w:hAnsi="Roboto"/>
           <w:color w:val="202124"/>
           <w:spacing w:val="2"/>
+          <w:shd w:val="clear" w:color="auto" w:fill="FFFFFF"/>
+          <w:lang w:val="en-US"/>
+        </w:rPr>
+        <w:t xml:space="preserve"> - API testing tests:</w:t>
+      </w:r>
+      <w:r>
+        <w:rPr>
+          <w:rFonts w:ascii="Roboto" w:hAnsi="Roboto"/>
+          <w:color w:val="202124"/>
+          <w:spacing w:val="2"/>
           <w:lang w:val="en-US"/>
         </w:rPr>
         <w:br/>
       </w:r>
-      <w:hyperlink r:id="rId52" w:tgtFrame="_blank" w:history="1">
+      <w:hyperlink r:id="rId70" w:tgtFrame="_blank" w:history="1">
         <w:r>
           <w:rPr>
             <w:rStyle w:val="Hyperlink"/>
@@ -6023,26 +6565,9 @@
           <w:shd w:val="clear" w:color="auto" w:fill="FFFFFF"/>
           <w:lang w:val="en-US"/>
         </w:rPr>
-        <w:t>r/blog/api-testing-tips</w:t>
-      </w:r>
-      <w:r>
-        <w:rPr>
-          <w:rFonts w:ascii="Roboto" w:hAnsi="Roboto"/>
-          <w:color w:val="202124"/>
-          <w:spacing w:val="2"/>
-          <w:lang w:val="en-US"/>
-        </w:rPr>
-        <w:br/>
-      </w:r>
-      <w:r>
-        <w:rPr>
-          <w:rFonts w:ascii="Roboto" w:hAnsi="Roboto"/>
-          <w:color w:val="202124"/>
-          <w:spacing w:val="2"/>
-          <w:lang w:val="en-US"/>
-        </w:rPr>
-        <w:br/>
-      </w:r>
+        <w:t>r/blog/</w:t>
+      </w:r>
+      <w:proofErr w:type="spellStart"/>
       <w:r>
         <w:rPr>
           <w:rFonts w:ascii="Roboto" w:hAnsi="Roboto"/>
@@ -6051,18 +6576,57 @@
           <w:shd w:val="clear" w:color="auto" w:fill="FFFFFF"/>
           <w:lang w:val="en-US"/>
         </w:rPr>
-        <w:t>25 API-test tools:</w:t>
-      </w:r>
+        <w:t>api</w:t>
+      </w:r>
+      <w:proofErr w:type="spellEnd"/>
       <w:r>
         <w:rPr>
           <w:rFonts w:ascii="Roboto" w:hAnsi="Roboto"/>
           <w:color w:val="202124"/>
           <w:spacing w:val="2"/>
+          <w:shd w:val="clear" w:color="auto" w:fill="FFFFFF"/>
+          <w:lang w:val="en-US"/>
+        </w:rPr>
+        <w:t>-testing-tips</w:t>
+      </w:r>
+      <w:r>
+        <w:rPr>
+          <w:rFonts w:ascii="Roboto" w:hAnsi="Roboto"/>
+          <w:color w:val="202124"/>
+          <w:spacing w:val="2"/>
           <w:lang w:val="en-US"/>
         </w:rPr>
         <w:br/>
       </w:r>
-      <w:hyperlink r:id="rId53" w:tgtFrame="_blank" w:history="1">
+      <w:r>
+        <w:rPr>
+          <w:rFonts w:ascii="Roboto" w:hAnsi="Roboto"/>
+          <w:color w:val="202124"/>
+          <w:spacing w:val="2"/>
+          <w:lang w:val="en-US"/>
+        </w:rPr>
+        <w:br/>
+      </w:r>
+      <w:r>
+        <w:rPr>
+          <w:rFonts w:ascii="Roboto" w:hAnsi="Roboto"/>
+          <w:color w:val="202124"/>
+          <w:spacing w:val="2"/>
+          <w:shd w:val="clear" w:color="auto" w:fill="FFFFFF"/>
+          <w:lang w:val="en-US"/>
+        </w:rPr>
+        <w:t>25 API-test tools:</w:t>
+      </w:r>
+      <w:r>
+        <w:rPr>
+          <w:rFonts w:ascii="Roboto" w:hAnsi="Roboto"/>
+          <w:color w:val="202124"/>
+          <w:spacing w:val="2"/>
+          <w:lang w:val="en-US"/>
+        </w:rPr>
+        <w:br/>
+      </w:r>
+      <w:hyperlink r:id="rId71" w:tgtFrame="_blank" w:history="1">
         <w:r>
           <w:rPr>
             <w:rStyle w:val="Hyperlink"/>
@@ -6112,7 +6676,7 @@
         </w:rPr>
         <w:br/>
       </w:r>
-      <w:hyperlink r:id="rId54" w:tgtFrame="_blank" w:history="1">
+      <w:hyperlink r:id="rId72" w:tgtFrame="_blank" w:history="1">
         <w:r>
           <w:rPr>
             <w:rStyle w:val="Hyperlink"/>
@@ -6143,6 +6707,7 @@
         </w:rPr>
         <w:br/>
       </w:r>
+      <w:proofErr w:type="spellStart"/>
       <w:r>
         <w:rPr>
           <w:rFonts w:ascii="Roboto" w:hAnsi="Roboto"/>
@@ -6151,18 +6716,29 @@
           <w:shd w:val="clear" w:color="auto" w:fill="FFFFFF"/>
           <w:lang w:val="en-US"/>
         </w:rPr>
-        <w:t>Iot snesor data formats:</w:t>
-      </w:r>
+        <w:t>Iot</w:t>
+      </w:r>
+      <w:proofErr w:type="spellEnd"/>
       <w:r>
         <w:rPr>
           <w:rFonts w:ascii="Roboto" w:hAnsi="Roboto"/>
           <w:color w:val="202124"/>
           <w:spacing w:val="2"/>
+          <w:shd w:val="clear" w:color="auto" w:fill="FFFFFF"/>
+          <w:lang w:val="en-US"/>
+        </w:rPr>
+        <w:t xml:space="preserve"> sensor data formats:</w:t>
+      </w:r>
+      <w:r>
+        <w:rPr>
+          <w:rFonts w:ascii="Roboto" w:hAnsi="Roboto"/>
+          <w:color w:val="202124"/>
+          <w:spacing w:val="2"/>
           <w:lang w:val="en-US"/>
         </w:rPr>
         <w:br/>
       </w:r>
-      <w:hyperlink r:id="rId55" w:tgtFrame="_blank" w:history="1">
+      <w:hyperlink r:id="rId73" w:tgtFrame="_blank" w:history="1">
         <w:r>
           <w:rPr>
             <w:rStyle w:val="Hyperlink"/>
@@ -6193,6 +6769,7 @@
         </w:rPr>
         <w:br/>
       </w:r>
+      <w:proofErr w:type="spellStart"/>
       <w:r>
         <w:rPr>
           <w:rFonts w:ascii="Roboto" w:hAnsi="Roboto"/>
@@ -6201,18 +6778,29 @@
           <w:shd w:val="clear" w:color="auto" w:fill="FFFFFF"/>
           <w:lang w:val="en-US"/>
         </w:rPr>
-        <w:t>Iot gateways:</w:t>
-      </w:r>
+        <w:t>Iot</w:t>
+      </w:r>
+      <w:proofErr w:type="spellEnd"/>
       <w:r>
         <w:rPr>
           <w:rFonts w:ascii="Roboto" w:hAnsi="Roboto"/>
           <w:color w:val="202124"/>
           <w:spacing w:val="2"/>
+          <w:shd w:val="clear" w:color="auto" w:fill="FFFFFF"/>
+          <w:lang w:val="en-US"/>
+        </w:rPr>
+        <w:t xml:space="preserve"> gateways:</w:t>
+      </w:r>
+      <w:r>
+        <w:rPr>
+          <w:rFonts w:ascii="Roboto" w:hAnsi="Roboto"/>
+          <w:color w:val="202124"/>
+          <w:spacing w:val="2"/>
           <w:lang w:val="en-US"/>
         </w:rPr>
         <w:br/>
       </w:r>
-      <w:hyperlink r:id="rId56" w:tgtFrame="_blank" w:history="1">
+      <w:hyperlink r:id="rId74" w:tgtFrame="_blank" w:history="1">
         <w:r>
           <w:rPr>
             <w:rStyle w:val="Hyperlink"/>
@@ -6262,7 +6850,7 @@
         </w:rPr>
         <w:br/>
       </w:r>
-      <w:hyperlink r:id="rId57" w:tgtFrame="_blank" w:history="1">
+      <w:hyperlink r:id="rId75" w:tgtFrame="_blank" w:history="1">
         <w:r>
           <w:rPr>
             <w:rStyle w:val="Hyperlink"/>
@@ -6312,7 +6900,7 @@
         </w:rPr>
         <w:br/>
       </w:r>
-      <w:hyperlink r:id="rId58" w:tgtFrame="_blank" w:history="1">
+      <w:hyperlink r:id="rId76" w:tgtFrame="_blank" w:history="1">
         <w:r>
           <w:rPr>
             <w:rStyle w:val="Hyperlink"/>
@@ -6322,7 +6910,29 @@
             <w:shd w:val="clear" w:color="auto" w:fill="FFFFFF"/>
             <w:lang w:val="en-US"/>
           </w:rPr>
-          <w:t>https://www.quora.com/What-is-an-iot-gateway-and-what-is-it-supposed-to-do</w:t>
+          <w:t>https://www.quora.com/What-is-an-iot-gate</w:t>
+        </w:r>
+        <w:r>
+          <w:rPr>
+            <w:rStyle w:val="Hyperlink"/>
+            <w:rFonts w:ascii="Roboto" w:hAnsi="Roboto"/>
+            <w:color w:val="1155CC"/>
+            <w:spacing w:val="2"/>
+            <w:shd w:val="clear" w:color="auto" w:fill="FFFFFF"/>
+            <w:lang w:val="en-US"/>
+          </w:rPr>
+          <w:t>w</w:t>
+        </w:r>
+        <w:r>
+          <w:rPr>
+            <w:rStyle w:val="Hyperlink"/>
+            <w:rFonts w:ascii="Roboto" w:hAnsi="Roboto"/>
+            <w:color w:val="1155CC"/>
+            <w:spacing w:val="2"/>
+            <w:shd w:val="clear" w:color="auto" w:fill="FFFFFF"/>
+            <w:lang w:val="en-US"/>
+          </w:rPr>
+          <w:t>ay-and-what-is-it-supposed-to-do</w:t>
         </w:r>
       </w:hyperlink>
       <w:r>
@@ -6351,18 +6961,40 @@
           <w:shd w:val="clear" w:color="auto" w:fill="FFFFFF"/>
           <w:lang w:val="en-US"/>
         </w:rPr>
-        <w:t>Quora Iot sensors</w:t>
-      </w:r>
+        <w:t xml:space="preserve">Quora </w:t>
+      </w:r>
+      <w:proofErr w:type="spellStart"/>
       <w:r>
         <w:rPr>
           <w:rFonts w:ascii="Roboto" w:hAnsi="Roboto"/>
           <w:color w:val="202124"/>
           <w:spacing w:val="2"/>
+          <w:shd w:val="clear" w:color="auto" w:fill="FFFFFF"/>
+          <w:lang w:val="en-US"/>
+        </w:rPr>
+        <w:t>Iot</w:t>
+      </w:r>
+      <w:proofErr w:type="spellEnd"/>
+      <w:r>
+        <w:rPr>
+          <w:rFonts w:ascii="Roboto" w:hAnsi="Roboto"/>
+          <w:color w:val="202124"/>
+          <w:spacing w:val="2"/>
+          <w:shd w:val="clear" w:color="auto" w:fill="FFFFFF"/>
+          <w:lang w:val="en-US"/>
+        </w:rPr>
+        <w:t xml:space="preserve"> sensors</w:t>
+      </w:r>
+      <w:r>
+        <w:rPr>
+          <w:rFonts w:ascii="Roboto" w:hAnsi="Roboto"/>
+          <w:color w:val="202124"/>
+          <w:spacing w:val="2"/>
           <w:lang w:val="en-US"/>
         </w:rPr>
         <w:br/>
       </w:r>
-      <w:hyperlink r:id="rId59" w:tgtFrame="_blank" w:history="1">
+      <w:hyperlink r:id="rId77" w:tgtFrame="_blank" w:history="1">
         <w:r>
           <w:rPr>
             <w:rStyle w:val="Hyperlink"/>
@@ -6379,18 +7011,14 @@
     <w:p>
       <w:pPr>
         <w:rPr>
-          <w:rFonts w:ascii="Helvetica" w:hAnsi="Helvetica" w:cs="Helvetica"/>
-          <w:sz w:val="23"/>
-          <w:szCs w:val="23"/>
-          <w:shd w:val="clear" w:color="auto" w:fill="FFFFFF"/>
-          <w:lang w:val="en-US"/>
+          <w:lang w:val="en-US" w:eastAsia="fi-FI"/>
         </w:rPr>
       </w:pPr>
     </w:p>
     <w:sectPr>
-      <w:headerReference w:type="default" r:id="rId60"/>
-      <w:footerReference w:type="default" r:id="rId61"/>
-      <w:headerReference w:type="first" r:id="rId62"/>
+      <w:headerReference w:type="default" r:id="rId78"/>
+      <w:footerReference w:type="default" r:id="rId79"/>
+      <w:headerReference w:type="first" r:id="rId80"/>
       <w:pgSz w:w="11907" w:h="16840" w:code="9"/>
       <w:pgMar w:top="-2127" w:right="851" w:bottom="1559" w:left="1650" w:header="567" w:footer="709" w:gutter="0"/>
       <w:cols w:space="708"/>
@@ -14199,6 +14827,19 @@
     <w:basedOn w:val="DefaultParagraphFont"/>
     <w:rsid w:val="00086583"/>
   </w:style>
+  <w:style w:type="paragraph" w:customStyle="1" w:styleId="q-text">
+    <w:name w:val="q-text"/>
+    <w:basedOn w:val="Normal"/>
+    <w:rsid w:val="00AC41A2"/>
+    <w:pPr>
+      <w:spacing w:before="100" w:beforeAutospacing="1" w:after="100" w:afterAutospacing="1"/>
+    </w:pPr>
+    <w:rPr>
+      <w:rFonts w:ascii="Times New Roman" w:hAnsi="Times New Roman"/>
+      <w:sz w:val="24"/>
+      <w:lang w:val="en-US"/>
+    </w:rPr>
+  </w:style>
 </w:styles>
 </file>
 
@@ -14464,10 +15105,6 @@
 </file>
 
 <file path=customXml/item1.xml><?xml version="1.0" encoding="utf-8"?>
-<b:Sources xmlns:b="http://schemas.openxmlformats.org/officeDocument/2006/bibliography" xmlns="http://schemas.openxmlformats.org/officeDocument/2006/bibliography" SelectedStyle="\APASixthEditionOfficeOnline.xsl" StyleName="APA" Version="6"/>
-</file>
-
-<file path=customXml/item2.xml><?xml version="1.0" encoding="utf-8"?>
 <?mso-contentType ?>
 <FormTemplates xmlns="http://schemas.microsoft.com/sharepoint/v3/contenttype/forms">
   <Display>DocumentLibraryForm</Display>
@@ -14476,10 +15113,14 @@
 </FormTemplates>
 </file>
 
-<file path=customXml/item3.xml><?xml version="1.0" encoding="utf-8"?>
+<file path=customXml/item2.xml><?xml version="1.0" encoding="utf-8"?>
 <p:properties xmlns:p="http://schemas.microsoft.com/office/2006/metadata/properties" xmlns:xsi="http://www.w3.org/2001/XMLSchema-instance" xmlns:pc="http://schemas.microsoft.com/office/infopath/2007/PartnerControls">
   <documentManagement/>
 </p:properties>
+</file>
+
+<file path=customXml/item3.xml><?xml version="1.0" encoding="utf-8"?>
+<b:Sources xmlns:b="http://schemas.openxmlformats.org/officeDocument/2006/bibliography" xmlns="http://schemas.openxmlformats.org/officeDocument/2006/bibliography" SelectedStyle="\APASixthEditionOfficeOnline.xsl" StyleName="APA" Version="6"/>
 </file>
 
 <file path=customXml/item4.xml><?xml version="1.0" encoding="utf-8"?>
@@ -14615,14 +15256,6 @@
 </file>
 
 <file path=customXml/itemProps1.xml><?xml version="1.0" encoding="utf-8"?>
-<ds:datastoreItem xmlns:ds="http://schemas.openxmlformats.org/officeDocument/2006/customXml" ds:itemID="{7478C3B6-8AEF-4D1F-93CB-33C847BC3A97}">
-  <ds:schemaRefs>
-    <ds:schemaRef ds:uri="http://schemas.openxmlformats.org/officeDocument/2006/bibliography"/>
-  </ds:schemaRefs>
-</ds:datastoreItem>
-</file>
-
-<file path=customXml/itemProps2.xml><?xml version="1.0" encoding="utf-8"?>
 <ds:datastoreItem xmlns:ds="http://schemas.openxmlformats.org/officeDocument/2006/customXml" ds:itemID="{D70C5591-78C4-473C-8283-589CC5A57993}">
   <ds:schemaRefs>
     <ds:schemaRef ds:uri="http://schemas.microsoft.com/sharepoint/v3/contenttype/forms"/>
@@ -14630,11 +15263,19 @@
 </ds:datastoreItem>
 </file>
 
-<file path=customXml/itemProps3.xml><?xml version="1.0" encoding="utf-8"?>
+<file path=customXml/itemProps2.xml><?xml version="1.0" encoding="utf-8"?>
 <ds:datastoreItem xmlns:ds="http://schemas.openxmlformats.org/officeDocument/2006/customXml" ds:itemID="{923AADF6-20DF-46B5-8D44-B5B25BA23521}">
   <ds:schemaRefs>
     <ds:schemaRef ds:uri="http://schemas.microsoft.com/office/2006/metadata/properties"/>
     <ds:schemaRef ds:uri="http://schemas.microsoft.com/office/infopath/2007/PartnerControls"/>
+  </ds:schemaRefs>
+</ds:datastoreItem>
+</file>
+
+<file path=customXml/itemProps3.xml><?xml version="1.0" encoding="utf-8"?>
+<ds:datastoreItem xmlns:ds="http://schemas.openxmlformats.org/officeDocument/2006/customXml" ds:itemID="{7478C3B6-8AEF-4D1F-93CB-33C847BC3A97}">
+  <ds:schemaRefs>
+    <ds:schemaRef ds:uri="http://schemas.openxmlformats.org/officeDocument/2006/bibliography"/>
   </ds:schemaRefs>
 </ds:datastoreItem>
 </file>

</xml_diff>